<commit_message>
Complete Intro to Agile Method video.
</commit_message>
<xml_diff>
--- a/Jira and Agile Methodology/Jira and Agile Methodology.docx
+++ b/Jira and Agile Methodology/Jira and Agile Methodology.docx
@@ -2337,6 +2337,339 @@
         </w:rPr>
       </w:pPr>
     </w:p>
+    <w:p>
+      <w:pPr>
+        <w:jc w:val="both"/>
+        <w:rPr>
+          <w:sz w:val="24"/>
+          <w:szCs w:val="24"/>
+          <w:lang w:val="en-US"/>
+        </w:rPr>
+      </w:pPr>
+    </w:p>
+    <w:p>
+      <w:pPr>
+        <w:jc w:val="both"/>
+        <w:rPr>
+          <w:sz w:val="24"/>
+          <w:szCs w:val="24"/>
+          <w:lang w:val="en-US"/>
+        </w:rPr>
+      </w:pPr>
+    </w:p>
+    <w:p>
+      <w:pPr>
+        <w:jc w:val="center"/>
+        <w:rPr>
+          <w:b/>
+          <w:bCs/>
+          <w:sz w:val="28"/>
+          <w:szCs w:val="28"/>
+          <w:u w:val="single"/>
+          <w:lang w:val="en-US"/>
+        </w:rPr>
+      </w:pPr>
+      <w:r>
+        <w:rPr>
+          <w:b/>
+          <w:bCs/>
+          <w:sz w:val="28"/>
+          <w:szCs w:val="28"/>
+          <w:u w:val="single"/>
+          <w:lang w:val="en-US"/>
+        </w:rPr>
+        <w:lastRenderedPageBreak/>
+        <w:t>Introduction to Agile Methodology</w:t>
+      </w:r>
+    </w:p>
+    <w:p>
+      <w:pPr>
+        <w:pStyle w:val="ListParagraph"/>
+        <w:numPr>
+          <w:ilvl w:val="0"/>
+          <w:numId w:val="16"/>
+        </w:numPr>
+        <w:jc w:val="both"/>
+        <w:rPr>
+          <w:sz w:val="24"/>
+          <w:szCs w:val="24"/>
+          <w:lang w:val="en-US"/>
+        </w:rPr>
+      </w:pPr>
+      <w:r>
+        <w:rPr>
+          <w:b/>
+          <w:bCs/>
+          <w:sz w:val="24"/>
+          <w:szCs w:val="24"/>
+          <w:lang w:val="en-US"/>
+        </w:rPr>
+        <w:t xml:space="preserve">Downtime: </w:t>
+      </w:r>
+      <w:r>
+        <w:rPr>
+          <w:sz w:val="24"/>
+          <w:szCs w:val="24"/>
+          <w:lang w:val="en-US"/>
+        </w:rPr>
+        <w:t xml:space="preserve">A </w:t>
+      </w:r>
+      <w:r>
+        <w:rPr>
+          <w:b/>
+          <w:bCs/>
+          <w:i/>
+          <w:iCs/>
+          <w:sz w:val="24"/>
+          <w:szCs w:val="24"/>
+          <w:lang w:val="en-US"/>
+        </w:rPr>
+        <w:t>specific time frame</w:t>
+      </w:r>
+      <w:r>
+        <w:rPr>
+          <w:sz w:val="24"/>
+          <w:szCs w:val="24"/>
+          <w:lang w:val="en-US"/>
+        </w:rPr>
+        <w:t xml:space="preserve"> allocated </w:t>
+      </w:r>
+      <w:r>
+        <w:rPr>
+          <w:b/>
+          <w:bCs/>
+          <w:i/>
+          <w:iCs/>
+          <w:sz w:val="24"/>
+          <w:szCs w:val="24"/>
+          <w:lang w:val="en-US"/>
+        </w:rPr>
+        <w:t>to deploy or update changes</w:t>
+      </w:r>
+      <w:r>
+        <w:rPr>
+          <w:sz w:val="24"/>
+          <w:szCs w:val="24"/>
+          <w:lang w:val="en-US"/>
+        </w:rPr>
+        <w:t xml:space="preserve"> for a software product in a real-time environment. It is a part of the traditional waterfall model. </w:t>
+      </w:r>
+      <w:r>
+        <w:rPr>
+          <w:b/>
+          <w:bCs/>
+          <w:i/>
+          <w:iCs/>
+          <w:sz w:val="24"/>
+          <w:szCs w:val="24"/>
+          <w:lang w:val="en-US"/>
+        </w:rPr>
+        <w:t>Used</w:t>
+      </w:r>
+      <w:r>
+        <w:rPr>
+          <w:sz w:val="24"/>
+          <w:szCs w:val="24"/>
+          <w:lang w:val="en-US"/>
+        </w:rPr>
+        <w:t xml:space="preserve"> to </w:t>
+      </w:r>
+      <w:r>
+        <w:rPr>
+          <w:b/>
+          <w:bCs/>
+          <w:i/>
+          <w:iCs/>
+          <w:sz w:val="24"/>
+          <w:szCs w:val="24"/>
+          <w:lang w:val="en-US"/>
+        </w:rPr>
+        <w:t>avoid disturbance</w:t>
+      </w:r>
+      <w:r>
+        <w:rPr>
+          <w:sz w:val="24"/>
+          <w:szCs w:val="24"/>
+          <w:lang w:val="en-US"/>
+        </w:rPr>
+        <w:t xml:space="preserve"> in the </w:t>
+      </w:r>
+      <w:r>
+        <w:rPr>
+          <w:b/>
+          <w:bCs/>
+          <w:i/>
+          <w:iCs/>
+          <w:sz w:val="24"/>
+          <w:szCs w:val="24"/>
+          <w:lang w:val="en-US"/>
+        </w:rPr>
+        <w:t>workflow</w:t>
+      </w:r>
+      <w:r>
+        <w:rPr>
+          <w:sz w:val="24"/>
+          <w:szCs w:val="24"/>
+          <w:lang w:val="en-US"/>
+        </w:rPr>
+        <w:t xml:space="preserve"> of an organization. </w:t>
+      </w:r>
+      <w:r>
+        <w:rPr>
+          <w:b/>
+          <w:bCs/>
+          <w:i/>
+          <w:iCs/>
+          <w:sz w:val="24"/>
+          <w:szCs w:val="24"/>
+          <w:lang w:val="en-US"/>
+        </w:rPr>
+        <w:t>Applying changes</w:t>
+      </w:r>
+      <w:r>
+        <w:rPr>
+          <w:sz w:val="24"/>
+          <w:szCs w:val="24"/>
+          <w:lang w:val="en-US"/>
+        </w:rPr>
+        <w:t xml:space="preserve"> in a waterfall model product </w:t>
+      </w:r>
+      <w:r>
+        <w:rPr>
+          <w:b/>
+          <w:bCs/>
+          <w:i/>
+          <w:iCs/>
+          <w:sz w:val="24"/>
+          <w:szCs w:val="24"/>
+          <w:lang w:val="en-US"/>
+        </w:rPr>
+        <w:t>without downtime</w:t>
+      </w:r>
+      <w:r>
+        <w:rPr>
+          <w:sz w:val="24"/>
+          <w:szCs w:val="24"/>
+          <w:lang w:val="en-US"/>
+        </w:rPr>
+        <w:t xml:space="preserve"> may </w:t>
+      </w:r>
+      <w:r>
+        <w:rPr>
+          <w:b/>
+          <w:bCs/>
+          <w:i/>
+          <w:iCs/>
+          <w:sz w:val="24"/>
+          <w:szCs w:val="24"/>
+          <w:lang w:val="en-US"/>
+        </w:rPr>
+        <w:t>produce</w:t>
+      </w:r>
+      <w:r>
+        <w:rPr>
+          <w:sz w:val="24"/>
+          <w:szCs w:val="24"/>
+          <w:lang w:val="en-US"/>
+        </w:rPr>
+        <w:t xml:space="preserve"> irrelevant results or </w:t>
+      </w:r>
+      <w:r>
+        <w:rPr>
+          <w:b/>
+          <w:bCs/>
+          <w:i/>
+          <w:iCs/>
+          <w:sz w:val="24"/>
+          <w:szCs w:val="24"/>
+          <w:lang w:val="en-US"/>
+        </w:rPr>
+        <w:t>product failure</w:t>
+      </w:r>
+      <w:r>
+        <w:rPr>
+          <w:sz w:val="24"/>
+          <w:szCs w:val="24"/>
+          <w:lang w:val="en-US"/>
+        </w:rPr>
+        <w:t>.</w:t>
+      </w:r>
+    </w:p>
+    <w:p>
+      <w:pPr>
+        <w:pStyle w:val="ListParagraph"/>
+        <w:numPr>
+          <w:ilvl w:val="0"/>
+          <w:numId w:val="16"/>
+        </w:numPr>
+        <w:jc w:val="both"/>
+        <w:rPr>
+          <w:sz w:val="24"/>
+          <w:szCs w:val="24"/>
+          <w:lang w:val="en-US"/>
+        </w:rPr>
+      </w:pPr>
+      <w:r>
+        <w:rPr>
+          <w:b/>
+          <w:bCs/>
+          <w:i/>
+          <w:iCs/>
+          <w:sz w:val="24"/>
+          <w:szCs w:val="24"/>
+          <w:lang w:val="en-US"/>
+        </w:rPr>
+        <w:t>In Agile</w:t>
+      </w:r>
+      <w:r>
+        <w:rPr>
+          <w:sz w:val="24"/>
+          <w:szCs w:val="24"/>
+          <w:lang w:val="en-US"/>
+        </w:rPr>
+        <w:t xml:space="preserve"> methodology, this </w:t>
+      </w:r>
+      <w:r>
+        <w:rPr>
+          <w:b/>
+          <w:bCs/>
+          <w:i/>
+          <w:iCs/>
+          <w:sz w:val="24"/>
+          <w:szCs w:val="24"/>
+          <w:lang w:val="en-US"/>
+        </w:rPr>
+        <w:t>downtime</w:t>
+      </w:r>
+      <w:r>
+        <w:rPr>
+          <w:sz w:val="24"/>
+          <w:szCs w:val="24"/>
+          <w:lang w:val="en-US"/>
+        </w:rPr>
+        <w:t xml:space="preserve"> can be </w:t>
+      </w:r>
+      <w:r>
+        <w:rPr>
+          <w:b/>
+          <w:bCs/>
+          <w:i/>
+          <w:iCs/>
+          <w:sz w:val="24"/>
+          <w:szCs w:val="24"/>
+          <w:lang w:val="en-US"/>
+        </w:rPr>
+        <w:t>drastically reduced</w:t>
+      </w:r>
+      <w:r>
+        <w:rPr>
+          <w:sz w:val="24"/>
+          <w:szCs w:val="24"/>
+          <w:lang w:val="en-US"/>
+        </w:rPr>
+        <w:t>.</w:t>
+      </w:r>
+    </w:p>
     <w:sectPr>
       <w:pgSz w:w="11906" w:h="16838"/>
       <w:pgMar w:top="1440" w:right="1440" w:bottom="1440" w:left="1440" w:header="708" w:footer="708" w:gutter="0"/>
@@ -3030,7 +3363,7 @@
   <w:abstractNum w:abstractNumId="6" w15:restartNumberingAfterBreak="0">
     <w:nsid w:val="3D727704"/>
     <w:multiLevelType w:val="hybridMultilevel"/>
-    <w:tmpl w:val="29727FD0"/>
+    <w:tmpl w:val="0B82CD18"/>
     <w:lvl w:ilvl="0" w:tplc="40090001">
       <w:start w:val="1"/>
       <w:numFmt w:val="bullet"/>

</xml_diff>

<commit_message>
Complete What is Scrum video.
</commit_message>
<xml_diff>
--- a/Jira and Agile Methodology/Jira and Agile Methodology.docx
+++ b/Jira and Agile Methodology/Jira and Agile Methodology.docx
@@ -2670,6 +2670,948 @@
         <w:t>.</w:t>
       </w:r>
     </w:p>
+    <w:p>
+      <w:pPr>
+        <w:jc w:val="both"/>
+        <w:rPr>
+          <w:sz w:val="24"/>
+          <w:szCs w:val="24"/>
+          <w:lang w:val="en-US"/>
+        </w:rPr>
+      </w:pPr>
+    </w:p>
+    <w:p>
+      <w:pPr>
+        <w:jc w:val="both"/>
+        <w:rPr>
+          <w:sz w:val="24"/>
+          <w:szCs w:val="24"/>
+          <w:lang w:val="en-US"/>
+        </w:rPr>
+      </w:pPr>
+    </w:p>
+    <w:p>
+      <w:pPr>
+        <w:jc w:val="both"/>
+        <w:rPr>
+          <w:sz w:val="24"/>
+          <w:szCs w:val="24"/>
+          <w:lang w:val="en-US"/>
+        </w:rPr>
+      </w:pPr>
+    </w:p>
+    <w:p>
+      <w:pPr>
+        <w:jc w:val="both"/>
+        <w:rPr>
+          <w:sz w:val="24"/>
+          <w:szCs w:val="24"/>
+          <w:lang w:val="en-US"/>
+        </w:rPr>
+      </w:pPr>
+    </w:p>
+    <w:p>
+      <w:pPr>
+        <w:jc w:val="both"/>
+        <w:rPr>
+          <w:sz w:val="24"/>
+          <w:szCs w:val="24"/>
+          <w:lang w:val="en-US"/>
+        </w:rPr>
+      </w:pPr>
+    </w:p>
+    <w:p>
+      <w:pPr>
+        <w:jc w:val="both"/>
+        <w:rPr>
+          <w:sz w:val="24"/>
+          <w:szCs w:val="24"/>
+          <w:lang w:val="en-US"/>
+        </w:rPr>
+      </w:pPr>
+    </w:p>
+    <w:p>
+      <w:pPr>
+        <w:jc w:val="both"/>
+        <w:rPr>
+          <w:sz w:val="24"/>
+          <w:szCs w:val="24"/>
+          <w:lang w:val="en-US"/>
+        </w:rPr>
+      </w:pPr>
+    </w:p>
+    <w:p>
+      <w:pPr>
+        <w:jc w:val="both"/>
+        <w:rPr>
+          <w:sz w:val="24"/>
+          <w:szCs w:val="24"/>
+          <w:lang w:val="en-US"/>
+        </w:rPr>
+      </w:pPr>
+    </w:p>
+    <w:p>
+      <w:pPr>
+        <w:jc w:val="both"/>
+        <w:rPr>
+          <w:sz w:val="24"/>
+          <w:szCs w:val="24"/>
+          <w:lang w:val="en-US"/>
+        </w:rPr>
+      </w:pPr>
+    </w:p>
+    <w:p>
+      <w:pPr>
+        <w:jc w:val="both"/>
+        <w:rPr>
+          <w:sz w:val="24"/>
+          <w:szCs w:val="24"/>
+          <w:lang w:val="en-US"/>
+        </w:rPr>
+      </w:pPr>
+    </w:p>
+    <w:p>
+      <w:pPr>
+        <w:jc w:val="both"/>
+        <w:rPr>
+          <w:sz w:val="24"/>
+          <w:szCs w:val="24"/>
+          <w:lang w:val="en-US"/>
+        </w:rPr>
+      </w:pPr>
+    </w:p>
+    <w:p>
+      <w:pPr>
+        <w:jc w:val="both"/>
+        <w:rPr>
+          <w:sz w:val="24"/>
+          <w:szCs w:val="24"/>
+          <w:lang w:val="en-US"/>
+        </w:rPr>
+      </w:pPr>
+    </w:p>
+    <w:p>
+      <w:pPr>
+        <w:jc w:val="both"/>
+        <w:rPr>
+          <w:sz w:val="24"/>
+          <w:szCs w:val="24"/>
+          <w:lang w:val="en-US"/>
+        </w:rPr>
+      </w:pPr>
+    </w:p>
+    <w:p>
+      <w:pPr>
+        <w:jc w:val="both"/>
+        <w:rPr>
+          <w:sz w:val="24"/>
+          <w:szCs w:val="24"/>
+          <w:lang w:val="en-US"/>
+        </w:rPr>
+      </w:pPr>
+    </w:p>
+    <w:p>
+      <w:pPr>
+        <w:jc w:val="both"/>
+        <w:rPr>
+          <w:sz w:val="24"/>
+          <w:szCs w:val="24"/>
+          <w:lang w:val="en-US"/>
+        </w:rPr>
+      </w:pPr>
+    </w:p>
+    <w:p>
+      <w:pPr>
+        <w:jc w:val="both"/>
+        <w:rPr>
+          <w:sz w:val="24"/>
+          <w:szCs w:val="24"/>
+          <w:lang w:val="en-US"/>
+        </w:rPr>
+      </w:pPr>
+    </w:p>
+    <w:p>
+      <w:pPr>
+        <w:jc w:val="both"/>
+        <w:rPr>
+          <w:sz w:val="24"/>
+          <w:szCs w:val="24"/>
+          <w:lang w:val="en-US"/>
+        </w:rPr>
+      </w:pPr>
+    </w:p>
+    <w:p>
+      <w:pPr>
+        <w:jc w:val="both"/>
+        <w:rPr>
+          <w:sz w:val="24"/>
+          <w:szCs w:val="24"/>
+          <w:lang w:val="en-US"/>
+        </w:rPr>
+      </w:pPr>
+    </w:p>
+    <w:p>
+      <w:pPr>
+        <w:jc w:val="both"/>
+        <w:rPr>
+          <w:sz w:val="24"/>
+          <w:szCs w:val="24"/>
+          <w:lang w:val="en-US"/>
+        </w:rPr>
+      </w:pPr>
+    </w:p>
+    <w:p>
+      <w:pPr>
+        <w:jc w:val="both"/>
+        <w:rPr>
+          <w:sz w:val="24"/>
+          <w:szCs w:val="24"/>
+          <w:lang w:val="en-US"/>
+        </w:rPr>
+      </w:pPr>
+    </w:p>
+    <w:p>
+      <w:pPr>
+        <w:jc w:val="both"/>
+        <w:rPr>
+          <w:sz w:val="24"/>
+          <w:szCs w:val="24"/>
+          <w:lang w:val="en-US"/>
+        </w:rPr>
+      </w:pPr>
+    </w:p>
+    <w:p>
+      <w:pPr>
+        <w:jc w:val="both"/>
+        <w:rPr>
+          <w:sz w:val="24"/>
+          <w:szCs w:val="24"/>
+          <w:lang w:val="en-US"/>
+        </w:rPr>
+      </w:pPr>
+    </w:p>
+    <w:p>
+      <w:pPr>
+        <w:jc w:val="both"/>
+        <w:rPr>
+          <w:sz w:val="24"/>
+          <w:szCs w:val="24"/>
+          <w:lang w:val="en-US"/>
+        </w:rPr>
+      </w:pPr>
+    </w:p>
+    <w:p>
+      <w:pPr>
+        <w:jc w:val="both"/>
+        <w:rPr>
+          <w:sz w:val="24"/>
+          <w:szCs w:val="24"/>
+          <w:lang w:val="en-US"/>
+        </w:rPr>
+      </w:pPr>
+    </w:p>
+    <w:p>
+      <w:pPr>
+        <w:jc w:val="center"/>
+        <w:rPr>
+          <w:b/>
+          <w:bCs/>
+          <w:sz w:val="28"/>
+          <w:szCs w:val="28"/>
+          <w:u w:val="single"/>
+          <w:lang w:val="en-US"/>
+        </w:rPr>
+      </w:pPr>
+      <w:r>
+        <w:rPr>
+          <w:b/>
+          <w:bCs/>
+          <w:sz w:val="28"/>
+          <w:szCs w:val="28"/>
+          <w:u w:val="single"/>
+          <w:lang w:val="en-US"/>
+        </w:rPr>
+        <w:lastRenderedPageBreak/>
+        <w:t>What is Scrum?</w:t>
+      </w:r>
+    </w:p>
+    <w:p>
+      <w:pPr>
+        <w:pStyle w:val="ListParagraph"/>
+        <w:numPr>
+          <w:ilvl w:val="0"/>
+          <w:numId w:val="18"/>
+        </w:numPr>
+        <w:jc w:val="both"/>
+        <w:rPr>
+          <w:sz w:val="24"/>
+          <w:szCs w:val="24"/>
+          <w:lang w:val="en-US"/>
+        </w:rPr>
+      </w:pPr>
+      <w:r>
+        <w:rPr>
+          <w:sz w:val="24"/>
+          <w:szCs w:val="24"/>
+          <w:lang w:val="en-US"/>
+        </w:rPr>
+        <w:t>3 different artifacts of the Scrum workflow –</w:t>
+      </w:r>
+    </w:p>
+    <w:p>
+      <w:pPr>
+        <w:pStyle w:val="ListParagraph"/>
+        <w:numPr>
+          <w:ilvl w:val="0"/>
+          <w:numId w:val="19"/>
+        </w:numPr>
+        <w:jc w:val="both"/>
+        <w:rPr>
+          <w:sz w:val="24"/>
+          <w:szCs w:val="24"/>
+          <w:lang w:val="en-US"/>
+        </w:rPr>
+      </w:pPr>
+      <w:r>
+        <w:rPr>
+          <w:b/>
+          <w:bCs/>
+          <w:sz w:val="24"/>
+          <w:szCs w:val="24"/>
+          <w:lang w:val="en-US"/>
+        </w:rPr>
+        <w:t xml:space="preserve">Product Backlog: </w:t>
+      </w:r>
+      <w:r>
+        <w:rPr>
+          <w:sz w:val="24"/>
+          <w:szCs w:val="24"/>
+          <w:lang w:val="en-US"/>
+        </w:rPr>
+        <w:t>Features of the product, e.g. login, admin dashboard, etc</w:t>
+      </w:r>
+      <w:r>
+        <w:rPr>
+          <w:sz w:val="24"/>
+          <w:szCs w:val="24"/>
+          <w:lang w:val="en-US"/>
+        </w:rPr>
+        <w:t>.</w:t>
+      </w:r>
+    </w:p>
+    <w:p>
+      <w:pPr>
+        <w:pStyle w:val="ListParagraph"/>
+        <w:numPr>
+          <w:ilvl w:val="0"/>
+          <w:numId w:val="19"/>
+        </w:numPr>
+        <w:jc w:val="both"/>
+        <w:rPr>
+          <w:sz w:val="24"/>
+          <w:szCs w:val="24"/>
+          <w:lang w:val="en-US"/>
+        </w:rPr>
+      </w:pPr>
+      <w:r>
+        <w:rPr>
+          <w:b/>
+          <w:bCs/>
+          <w:sz w:val="24"/>
+          <w:szCs w:val="24"/>
+          <w:lang w:val="en-US"/>
+        </w:rPr>
+        <w:t>Sprin</w:t>
+      </w:r>
+      <w:r>
+        <w:rPr>
+          <w:b/>
+          <w:bCs/>
+          <w:sz w:val="24"/>
+          <w:szCs w:val="24"/>
+          <w:lang w:val="en-US"/>
+        </w:rPr>
+        <w:t>t</w:t>
+      </w:r>
+      <w:r>
+        <w:rPr>
+          <w:b/>
+          <w:bCs/>
+          <w:sz w:val="24"/>
+          <w:szCs w:val="24"/>
+          <w:lang w:val="en-US"/>
+        </w:rPr>
+        <w:t xml:space="preserve"> Backlog:</w:t>
+      </w:r>
+      <w:r>
+        <w:rPr>
+          <w:sz w:val="24"/>
+          <w:szCs w:val="24"/>
+          <w:lang w:val="en-US"/>
+        </w:rPr>
+        <w:t xml:space="preserve"> Turning these features into user stories that can then be developed</w:t>
+      </w:r>
+      <w:r>
+        <w:rPr>
+          <w:sz w:val="24"/>
+          <w:szCs w:val="24"/>
+          <w:lang w:val="en-US"/>
+        </w:rPr>
+        <w:t>.</w:t>
+      </w:r>
+      <w:r>
+        <w:rPr>
+          <w:sz w:val="24"/>
+          <w:szCs w:val="24"/>
+          <w:lang w:val="en-US"/>
+        </w:rPr>
+        <w:t xml:space="preserve"> </w:t>
+      </w:r>
+      <w:r>
+        <w:rPr>
+          <w:sz w:val="24"/>
+          <w:szCs w:val="24"/>
+          <w:lang w:val="en-US"/>
+        </w:rPr>
+        <w:t>Preferably, a</w:t>
+      </w:r>
+      <w:r>
+        <w:rPr>
+          <w:sz w:val="24"/>
+          <w:szCs w:val="24"/>
+          <w:lang w:val="en-US"/>
+        </w:rPr>
+        <w:t xml:space="preserve">dd 100% </w:t>
+      </w:r>
+      <w:r>
+        <w:rPr>
+          <w:rFonts w:cstheme="minorHAnsi"/>
+          <w:sz w:val="24"/>
+          <w:szCs w:val="24"/>
+          <w:lang w:val="en-US"/>
+        </w:rPr>
+        <w:t>±</w:t>
+      </w:r>
+      <w:r>
+        <w:rPr>
+          <w:sz w:val="24"/>
+          <w:szCs w:val="24"/>
+          <w:lang w:val="en-US"/>
+        </w:rPr>
+        <w:t xml:space="preserve"> 15% of the tasks </w:t>
+      </w:r>
+      <w:r>
+        <w:rPr>
+          <w:sz w:val="24"/>
+          <w:szCs w:val="24"/>
+          <w:lang w:val="en-US"/>
+        </w:rPr>
+        <w:t>possible to complete</w:t>
+      </w:r>
+      <w:r>
+        <w:rPr>
+          <w:sz w:val="24"/>
+          <w:szCs w:val="24"/>
+          <w:lang w:val="en-US"/>
+        </w:rPr>
+        <w:t xml:space="preserve"> in one sprint.</w:t>
+      </w:r>
+    </w:p>
+    <w:p>
+      <w:pPr>
+        <w:pStyle w:val="ListParagraph"/>
+        <w:numPr>
+          <w:ilvl w:val="0"/>
+          <w:numId w:val="19"/>
+        </w:numPr>
+        <w:jc w:val="both"/>
+        <w:rPr>
+          <w:sz w:val="24"/>
+          <w:szCs w:val="24"/>
+          <w:lang w:val="en-US"/>
+        </w:rPr>
+      </w:pPr>
+      <w:r>
+        <w:rPr>
+          <w:b/>
+          <w:bCs/>
+          <w:sz w:val="24"/>
+          <w:szCs w:val="24"/>
+          <w:lang w:val="en-US"/>
+        </w:rPr>
+        <w:t>Burndown Chart:</w:t>
+      </w:r>
+      <w:r>
+        <w:rPr>
+          <w:sz w:val="24"/>
+          <w:szCs w:val="24"/>
+          <w:lang w:val="en-US"/>
+        </w:rPr>
+        <w:t xml:space="preserve"> Scrum board</w:t>
+      </w:r>
+      <w:r>
+        <w:rPr>
+          <w:sz w:val="24"/>
+          <w:szCs w:val="24"/>
+          <w:lang w:val="en-US"/>
+        </w:rPr>
+        <w:t>.</w:t>
+      </w:r>
+    </w:p>
+    <w:p>
+      <w:pPr>
+        <w:jc w:val="center"/>
+        <w:rPr>
+          <w:sz w:val="24"/>
+          <w:szCs w:val="24"/>
+          <w:lang w:val="en-US"/>
+        </w:rPr>
+      </w:pPr>
+      <w:r>
+        <w:rPr>
+          <w:noProof/>
+          <w:sz w:val="24"/>
+          <w:szCs w:val="24"/>
+          <w:lang w:val="en-US"/>
+        </w:rPr>
+        <w:drawing>
+          <wp:inline distT="0" distB="0" distL="0" distR="0" wp14:anchorId="2319076A" wp14:editId="4B641706">
+            <wp:extent cx="2133600" cy="938444"/>
+            <wp:effectExtent l="0" t="0" r="0" b="0"/>
+            <wp:docPr id="916034806" name="Picture 1"/>
+            <wp:cNvGraphicFramePr>
+              <a:graphicFrameLocks xmlns:a="http://schemas.openxmlformats.org/drawingml/2006/main" noChangeAspect="1"/>
+            </wp:cNvGraphicFramePr>
+            <a:graphic xmlns:a="http://schemas.openxmlformats.org/drawingml/2006/main">
+              <a:graphicData uri="http://schemas.openxmlformats.org/drawingml/2006/picture">
+                <pic:pic xmlns:pic="http://schemas.openxmlformats.org/drawingml/2006/picture">
+                  <pic:nvPicPr>
+                    <pic:cNvPr id="916034806" name="Picture 916034806"/>
+                    <pic:cNvPicPr/>
+                  </pic:nvPicPr>
+                  <pic:blipFill>
+                    <a:blip r:embed="rId12" cstate="print">
+                      <a:extLst>
+                        <a:ext uri="{28A0092B-C50C-407E-A947-70E740481C1C}">
+                          <a14:useLocalDpi xmlns:a14="http://schemas.microsoft.com/office/drawing/2010/main" val="0"/>
+                        </a:ext>
+                      </a:extLst>
+                    </a:blip>
+                    <a:stretch>
+                      <a:fillRect/>
+                    </a:stretch>
+                  </pic:blipFill>
+                  <pic:spPr>
+                    <a:xfrm>
+                      <a:off x="0" y="0"/>
+                      <a:ext cx="2152393" cy="946710"/>
+                    </a:xfrm>
+                    <a:prstGeom prst="rect">
+                      <a:avLst/>
+                    </a:prstGeom>
+                  </pic:spPr>
+                </pic:pic>
+              </a:graphicData>
+            </a:graphic>
+          </wp:inline>
+        </w:drawing>
+      </w:r>
+    </w:p>
+    <w:p>
+      <w:pPr>
+        <w:pStyle w:val="ListParagraph"/>
+        <w:numPr>
+          <w:ilvl w:val="0"/>
+          <w:numId w:val="18"/>
+        </w:numPr>
+        <w:jc w:val="both"/>
+        <w:rPr>
+          <w:sz w:val="24"/>
+          <w:szCs w:val="24"/>
+          <w:lang w:val="en-US"/>
+        </w:rPr>
+      </w:pPr>
+      <w:r>
+        <w:rPr>
+          <w:sz w:val="24"/>
+          <w:szCs w:val="24"/>
+          <w:lang w:val="en-US"/>
+        </w:rPr>
+        <w:t>3 different ceremonies in Scrum workflow –</w:t>
+      </w:r>
+    </w:p>
+    <w:p>
+      <w:pPr>
+        <w:pStyle w:val="ListParagraph"/>
+        <w:numPr>
+          <w:ilvl w:val="0"/>
+          <w:numId w:val="20"/>
+        </w:numPr>
+        <w:jc w:val="both"/>
+        <w:rPr>
+          <w:sz w:val="24"/>
+          <w:szCs w:val="24"/>
+          <w:lang w:val="en-US"/>
+        </w:rPr>
+      </w:pPr>
+      <w:r>
+        <w:rPr>
+          <w:b/>
+          <w:bCs/>
+          <w:sz w:val="24"/>
+          <w:szCs w:val="24"/>
+          <w:lang w:val="en-US"/>
+        </w:rPr>
+        <w:t>Sprin</w:t>
+      </w:r>
+      <w:r>
+        <w:rPr>
+          <w:b/>
+          <w:bCs/>
+          <w:sz w:val="24"/>
+          <w:szCs w:val="24"/>
+          <w:lang w:val="en-US"/>
+        </w:rPr>
+        <w:t>t</w:t>
+      </w:r>
+      <w:r>
+        <w:rPr>
+          <w:b/>
+          <w:bCs/>
+          <w:sz w:val="24"/>
+          <w:szCs w:val="24"/>
+          <w:lang w:val="en-US"/>
+        </w:rPr>
+        <w:t xml:space="preserve"> Planning:</w:t>
+      </w:r>
+      <w:r>
+        <w:rPr>
+          <w:sz w:val="24"/>
+          <w:szCs w:val="24"/>
+          <w:lang w:val="en-US"/>
+        </w:rPr>
+        <w:t xml:space="preserve"> The phase of planning the project sprint </w:t>
+      </w:r>
+      <w:r>
+        <w:rPr>
+          <w:sz w:val="24"/>
+          <w:szCs w:val="24"/>
+          <w:lang w:val="en-US"/>
+        </w:rPr>
+        <w:t>of</w:t>
+      </w:r>
+      <w:r>
+        <w:rPr>
+          <w:sz w:val="24"/>
+          <w:szCs w:val="24"/>
+          <w:lang w:val="en-US"/>
+        </w:rPr>
+        <w:t xml:space="preserve"> 1-4 weeks</w:t>
+      </w:r>
+      <w:r>
+        <w:rPr>
+          <w:sz w:val="24"/>
+          <w:szCs w:val="24"/>
+          <w:lang w:val="en-US"/>
+        </w:rPr>
+        <w:t>.</w:t>
+      </w:r>
+      <w:r>
+        <w:rPr>
+          <w:sz w:val="24"/>
+          <w:szCs w:val="24"/>
+          <w:lang w:val="en-US"/>
+        </w:rPr>
+        <w:t xml:space="preserve"> Higher priority tasks are added first.</w:t>
+      </w:r>
+    </w:p>
+    <w:p>
+      <w:pPr>
+        <w:pStyle w:val="ListParagraph"/>
+        <w:numPr>
+          <w:ilvl w:val="0"/>
+          <w:numId w:val="20"/>
+        </w:numPr>
+        <w:jc w:val="both"/>
+        <w:rPr>
+          <w:sz w:val="24"/>
+          <w:szCs w:val="24"/>
+          <w:lang w:val="en-US"/>
+        </w:rPr>
+      </w:pPr>
+      <w:r>
+        <w:rPr>
+          <w:b/>
+          <w:bCs/>
+          <w:sz w:val="24"/>
+          <w:szCs w:val="24"/>
+          <w:lang w:val="en-US"/>
+        </w:rPr>
+        <w:t>Daily Scrum:</w:t>
+      </w:r>
+      <w:r>
+        <w:rPr>
+          <w:sz w:val="24"/>
+          <w:szCs w:val="24"/>
+          <w:lang w:val="en-US"/>
+        </w:rPr>
+        <w:t xml:space="preserve"> Scrum meeting</w:t>
+      </w:r>
+      <w:r>
+        <w:rPr>
+          <w:sz w:val="24"/>
+          <w:szCs w:val="24"/>
+          <w:lang w:val="en-US"/>
+        </w:rPr>
+        <w:t>.</w:t>
+      </w:r>
+    </w:p>
+    <w:p>
+      <w:pPr>
+        <w:pStyle w:val="ListParagraph"/>
+        <w:numPr>
+          <w:ilvl w:val="0"/>
+          <w:numId w:val="20"/>
+        </w:numPr>
+        <w:jc w:val="both"/>
+        <w:rPr>
+          <w:sz w:val="24"/>
+          <w:szCs w:val="24"/>
+          <w:lang w:val="en-US"/>
+        </w:rPr>
+      </w:pPr>
+      <w:r>
+        <w:rPr>
+          <w:b/>
+          <w:bCs/>
+          <w:sz w:val="24"/>
+          <w:szCs w:val="24"/>
+          <w:lang w:val="en-US"/>
+        </w:rPr>
+        <w:t>Sprint Review:</w:t>
+      </w:r>
+      <w:r>
+        <w:rPr>
+          <w:sz w:val="24"/>
+          <w:szCs w:val="24"/>
+          <w:lang w:val="en-US"/>
+        </w:rPr>
+        <w:t xml:space="preserve"> To see if everything that was planned has been completed</w:t>
+      </w:r>
+      <w:r>
+        <w:rPr>
+          <w:sz w:val="24"/>
+          <w:szCs w:val="24"/>
+          <w:lang w:val="en-US"/>
+        </w:rPr>
+        <w:t>.</w:t>
+      </w:r>
+    </w:p>
+    <w:p>
+      <w:pPr>
+        <w:jc w:val="center"/>
+        <w:rPr>
+          <w:sz w:val="24"/>
+          <w:szCs w:val="24"/>
+          <w:lang w:val="en-US"/>
+        </w:rPr>
+      </w:pPr>
+      <w:r>
+        <w:rPr>
+          <w:noProof/>
+          <w:sz w:val="24"/>
+          <w:szCs w:val="24"/>
+          <w:lang w:val="en-US"/>
+        </w:rPr>
+        <w:drawing>
+          <wp:inline distT="0" distB="0" distL="0" distR="0" wp14:anchorId="5C8A161C" wp14:editId="6F1D2011">
+            <wp:extent cx="2451100" cy="943399"/>
+            <wp:effectExtent l="0" t="0" r="0" b="0"/>
+            <wp:docPr id="1280378045" name="Picture 2"/>
+            <wp:cNvGraphicFramePr>
+              <a:graphicFrameLocks xmlns:a="http://schemas.openxmlformats.org/drawingml/2006/main" noChangeAspect="1"/>
+            </wp:cNvGraphicFramePr>
+            <a:graphic xmlns:a="http://schemas.openxmlformats.org/drawingml/2006/main">
+              <a:graphicData uri="http://schemas.openxmlformats.org/drawingml/2006/picture">
+                <pic:pic xmlns:pic="http://schemas.openxmlformats.org/drawingml/2006/picture">
+                  <pic:nvPicPr>
+                    <pic:cNvPr id="1280378045" name="Picture 1280378045"/>
+                    <pic:cNvPicPr/>
+                  </pic:nvPicPr>
+                  <pic:blipFill>
+                    <a:blip r:embed="rId13" cstate="print">
+                      <a:extLst>
+                        <a:ext uri="{28A0092B-C50C-407E-A947-70E740481C1C}">
+                          <a14:useLocalDpi xmlns:a14="http://schemas.microsoft.com/office/drawing/2010/main" val="0"/>
+                        </a:ext>
+                      </a:extLst>
+                    </a:blip>
+                    <a:stretch>
+                      <a:fillRect/>
+                    </a:stretch>
+                  </pic:blipFill>
+                  <pic:spPr>
+                    <a:xfrm>
+                      <a:off x="0" y="0"/>
+                      <a:ext cx="2470792" cy="950978"/>
+                    </a:xfrm>
+                    <a:prstGeom prst="rect">
+                      <a:avLst/>
+                    </a:prstGeom>
+                  </pic:spPr>
+                </pic:pic>
+              </a:graphicData>
+            </a:graphic>
+          </wp:inline>
+        </w:drawing>
+      </w:r>
+    </w:p>
+    <w:p>
+      <w:pPr>
+        <w:pStyle w:val="ListParagraph"/>
+        <w:numPr>
+          <w:ilvl w:val="0"/>
+          <w:numId w:val="18"/>
+        </w:numPr>
+        <w:jc w:val="both"/>
+        <w:rPr>
+          <w:sz w:val="24"/>
+          <w:szCs w:val="24"/>
+          <w:lang w:val="en-US"/>
+        </w:rPr>
+      </w:pPr>
+      <w:r>
+        <w:rPr>
+          <w:sz w:val="24"/>
+          <w:szCs w:val="24"/>
+          <w:lang w:val="en-US"/>
+        </w:rPr>
+        <w:t>A user story needs to have the following format –</w:t>
+      </w:r>
+    </w:p>
+    <w:p>
+      <w:pPr>
+        <w:pStyle w:val="ListParagraph"/>
+        <w:ind w:left="360"/>
+        <w:jc w:val="both"/>
+        <w:rPr>
+          <w:rFonts w:ascii="Comic Sans MS" w:hAnsi="Comic Sans MS"/>
+          <w:sz w:val="24"/>
+          <w:szCs w:val="24"/>
+          <w:lang w:val="en-US"/>
+        </w:rPr>
+      </w:pPr>
+      <w:r>
+        <w:rPr>
+          <w:rFonts w:ascii="Comic Sans MS" w:hAnsi="Comic Sans MS"/>
+          <w:sz w:val="24"/>
+          <w:szCs w:val="24"/>
+          <w:lang w:val="en-US"/>
+        </w:rPr>
+        <w:t>“As a _______, I need ______, so that ______.”</w:t>
+      </w:r>
+    </w:p>
+    <w:p>
+      <w:pPr>
+        <w:pStyle w:val="ListParagraph"/>
+        <w:ind w:left="360"/>
+        <w:jc w:val="both"/>
+        <w:rPr>
+          <w:rFonts w:cstheme="minorHAnsi"/>
+          <w:sz w:val="24"/>
+          <w:szCs w:val="24"/>
+          <w:lang w:val="en-US"/>
+        </w:rPr>
+      </w:pPr>
+      <w:r>
+        <w:rPr>
+          <w:rFonts w:cstheme="minorHAnsi"/>
+          <w:sz w:val="24"/>
+          <w:szCs w:val="24"/>
+          <w:lang w:val="en-US"/>
+        </w:rPr>
+        <w:t>For example, “As a</w:t>
+      </w:r>
+      <w:r>
+        <w:rPr>
+          <w:rFonts w:cstheme="minorHAnsi"/>
+          <w:sz w:val="24"/>
+          <w:szCs w:val="24"/>
+          <w:lang w:val="en-US"/>
+        </w:rPr>
+        <w:t xml:space="preserve"> </w:t>
+      </w:r>
+      <w:r>
+        <w:rPr>
+          <w:rFonts w:cstheme="minorHAnsi"/>
+          <w:sz w:val="24"/>
+          <w:szCs w:val="24"/>
+          <w:lang w:val="en-US"/>
+        </w:rPr>
+        <w:t>user, I need to reset my password, so that I can still login even when I forget my credentials.”</w:t>
+      </w:r>
+    </w:p>
+    <w:p>
+      <w:pPr>
+        <w:jc w:val="both"/>
+        <w:rPr>
+          <w:rFonts w:cstheme="minorHAnsi"/>
+          <w:sz w:val="24"/>
+          <w:szCs w:val="24"/>
+          <w:lang w:val="en-US"/>
+        </w:rPr>
+      </w:pPr>
+      <w:r>
+        <w:rPr>
+          <w:rFonts w:cstheme="minorHAnsi"/>
+          <w:noProof/>
+          <w:sz w:val="24"/>
+          <w:szCs w:val="24"/>
+          <w:lang w:val="en-US"/>
+        </w:rPr>
+        <w:drawing>
+          <wp:inline distT="0" distB="0" distL="0" distR="0" wp14:anchorId="0810F766" wp14:editId="209210F2">
+            <wp:extent cx="5731510" cy="1309370"/>
+            <wp:effectExtent l="0" t="0" r="0" b="0"/>
+            <wp:docPr id="2117929430" name="Picture 3"/>
+            <wp:cNvGraphicFramePr>
+              <a:graphicFrameLocks xmlns:a="http://schemas.openxmlformats.org/drawingml/2006/main" noChangeAspect="1"/>
+            </wp:cNvGraphicFramePr>
+            <a:graphic xmlns:a="http://schemas.openxmlformats.org/drawingml/2006/main">
+              <a:graphicData uri="http://schemas.openxmlformats.org/drawingml/2006/picture">
+                <pic:pic xmlns:pic="http://schemas.openxmlformats.org/drawingml/2006/picture">
+                  <pic:nvPicPr>
+                    <pic:cNvPr id="2117929430" name="Picture 2117929430"/>
+                    <pic:cNvPicPr/>
+                  </pic:nvPicPr>
+                  <pic:blipFill>
+                    <a:blip r:embed="rId14">
+                      <a:extLst>
+                        <a:ext uri="{28A0092B-C50C-407E-A947-70E740481C1C}">
+                          <a14:useLocalDpi xmlns:a14="http://schemas.microsoft.com/office/drawing/2010/main" val="0"/>
+                        </a:ext>
+                      </a:extLst>
+                    </a:blip>
+                    <a:stretch>
+                      <a:fillRect/>
+                    </a:stretch>
+                  </pic:blipFill>
+                  <pic:spPr>
+                    <a:xfrm>
+                      <a:off x="0" y="0"/>
+                      <a:ext cx="5731510" cy="1309370"/>
+                    </a:xfrm>
+                    <a:prstGeom prst="rect">
+                      <a:avLst/>
+                    </a:prstGeom>
+                  </pic:spPr>
+                </pic:pic>
+              </a:graphicData>
+            </a:graphic>
+          </wp:inline>
+        </w:drawing>
+      </w:r>
+    </w:p>
     <w:sectPr>
       <w:pgSz w:w="11906" w:h="16838"/>
       <w:pgMar w:top="1440" w:right="1440" w:bottom="1440" w:left="1440" w:header="708" w:footer="708" w:gutter="0"/>
@@ -3022,6 +3964,119 @@
     </w:lvl>
   </w:abstractNum>
   <w:abstractNum w:abstractNumId="3" w15:restartNumberingAfterBreak="0">
+    <w:nsid w:val="203553E0"/>
+    <w:multiLevelType w:val="hybridMultilevel"/>
+    <w:tmpl w:val="E244E5F6"/>
+    <w:lvl w:ilvl="0" w:tplc="4009000B">
+      <w:start w:val="1"/>
+      <w:numFmt w:val="bullet"/>
+      <w:lvlText w:val=""/>
+      <w:lvlJc w:val="left"/>
+      <w:pPr>
+        <w:ind w:left="720" w:hanging="360"/>
+      </w:pPr>
+      <w:rPr>
+        <w:rFonts w:ascii="Wingdings" w:hAnsi="Wingdings" w:hint="default"/>
+      </w:rPr>
+    </w:lvl>
+    <w:lvl w:ilvl="1" w:tplc="40090003" w:tentative="1">
+      <w:start w:val="1"/>
+      <w:numFmt w:val="bullet"/>
+      <w:lvlText w:val="o"/>
+      <w:lvlJc w:val="left"/>
+      <w:pPr>
+        <w:ind w:left="1440" w:hanging="360"/>
+      </w:pPr>
+      <w:rPr>
+        <w:rFonts w:ascii="Courier New" w:hAnsi="Courier New" w:cs="Courier New" w:hint="default"/>
+      </w:rPr>
+    </w:lvl>
+    <w:lvl w:ilvl="2" w:tplc="40090005" w:tentative="1">
+      <w:start w:val="1"/>
+      <w:numFmt w:val="bullet"/>
+      <w:lvlText w:val=""/>
+      <w:lvlJc w:val="left"/>
+      <w:pPr>
+        <w:ind w:left="2160" w:hanging="360"/>
+      </w:pPr>
+      <w:rPr>
+        <w:rFonts w:ascii="Wingdings" w:hAnsi="Wingdings" w:hint="default"/>
+      </w:rPr>
+    </w:lvl>
+    <w:lvl w:ilvl="3" w:tplc="40090001" w:tentative="1">
+      <w:start w:val="1"/>
+      <w:numFmt w:val="bullet"/>
+      <w:lvlText w:val=""/>
+      <w:lvlJc w:val="left"/>
+      <w:pPr>
+        <w:ind w:left="2880" w:hanging="360"/>
+      </w:pPr>
+      <w:rPr>
+        <w:rFonts w:ascii="Symbol" w:hAnsi="Symbol" w:hint="default"/>
+      </w:rPr>
+    </w:lvl>
+    <w:lvl w:ilvl="4" w:tplc="40090003" w:tentative="1">
+      <w:start w:val="1"/>
+      <w:numFmt w:val="bullet"/>
+      <w:lvlText w:val="o"/>
+      <w:lvlJc w:val="left"/>
+      <w:pPr>
+        <w:ind w:left="3600" w:hanging="360"/>
+      </w:pPr>
+      <w:rPr>
+        <w:rFonts w:ascii="Courier New" w:hAnsi="Courier New" w:cs="Courier New" w:hint="default"/>
+      </w:rPr>
+    </w:lvl>
+    <w:lvl w:ilvl="5" w:tplc="40090005" w:tentative="1">
+      <w:start w:val="1"/>
+      <w:numFmt w:val="bullet"/>
+      <w:lvlText w:val=""/>
+      <w:lvlJc w:val="left"/>
+      <w:pPr>
+        <w:ind w:left="4320" w:hanging="360"/>
+      </w:pPr>
+      <w:rPr>
+        <w:rFonts w:ascii="Wingdings" w:hAnsi="Wingdings" w:hint="default"/>
+      </w:rPr>
+    </w:lvl>
+    <w:lvl w:ilvl="6" w:tplc="40090001" w:tentative="1">
+      <w:start w:val="1"/>
+      <w:numFmt w:val="bullet"/>
+      <w:lvlText w:val=""/>
+      <w:lvlJc w:val="left"/>
+      <w:pPr>
+        <w:ind w:left="5040" w:hanging="360"/>
+      </w:pPr>
+      <w:rPr>
+        <w:rFonts w:ascii="Symbol" w:hAnsi="Symbol" w:hint="default"/>
+      </w:rPr>
+    </w:lvl>
+    <w:lvl w:ilvl="7" w:tplc="40090003" w:tentative="1">
+      <w:start w:val="1"/>
+      <w:numFmt w:val="bullet"/>
+      <w:lvlText w:val="o"/>
+      <w:lvlJc w:val="left"/>
+      <w:pPr>
+        <w:ind w:left="5760" w:hanging="360"/>
+      </w:pPr>
+      <w:rPr>
+        <w:rFonts w:ascii="Courier New" w:hAnsi="Courier New" w:cs="Courier New" w:hint="default"/>
+      </w:rPr>
+    </w:lvl>
+    <w:lvl w:ilvl="8" w:tplc="40090005" w:tentative="1">
+      <w:start w:val="1"/>
+      <w:numFmt w:val="bullet"/>
+      <w:lvlText w:val=""/>
+      <w:lvlJc w:val="left"/>
+      <w:pPr>
+        <w:ind w:left="6480" w:hanging="360"/>
+      </w:pPr>
+      <w:rPr>
+        <w:rFonts w:ascii="Wingdings" w:hAnsi="Wingdings" w:hint="default"/>
+      </w:rPr>
+    </w:lvl>
+  </w:abstractNum>
+  <w:abstractNum w:abstractNumId="4" w15:restartNumberingAfterBreak="0">
     <w:nsid w:val="2EB74DFD"/>
     <w:multiLevelType w:val="hybridMultilevel"/>
     <w:tmpl w:val="3D6E2962"/>
@@ -3134,7 +4189,7 @@
       </w:rPr>
     </w:lvl>
   </w:abstractNum>
-  <w:abstractNum w:abstractNumId="4" w15:restartNumberingAfterBreak="0">
+  <w:abstractNum w:abstractNumId="5" w15:restartNumberingAfterBreak="0">
     <w:nsid w:val="31361EE5"/>
     <w:multiLevelType w:val="hybridMultilevel"/>
     <w:tmpl w:val="E2C8A71A"/>
@@ -3247,7 +4302,7 @@
       </w:rPr>
     </w:lvl>
   </w:abstractNum>
-  <w:abstractNum w:abstractNumId="5" w15:restartNumberingAfterBreak="0">
+  <w:abstractNum w:abstractNumId="6" w15:restartNumberingAfterBreak="0">
     <w:nsid w:val="36F75723"/>
     <w:multiLevelType w:val="hybridMultilevel"/>
     <w:tmpl w:val="20D84428"/>
@@ -3360,7 +4415,7 @@
       </w:rPr>
     </w:lvl>
   </w:abstractNum>
-  <w:abstractNum w:abstractNumId="6" w15:restartNumberingAfterBreak="0">
+  <w:abstractNum w:abstractNumId="7" w15:restartNumberingAfterBreak="0">
     <w:nsid w:val="3D727704"/>
     <w:multiLevelType w:val="hybridMultilevel"/>
     <w:tmpl w:val="0B82CD18"/>
@@ -3473,7 +4528,7 @@
       </w:rPr>
     </w:lvl>
   </w:abstractNum>
-  <w:abstractNum w:abstractNumId="7" w15:restartNumberingAfterBreak="0">
+  <w:abstractNum w:abstractNumId="8" w15:restartNumberingAfterBreak="0">
     <w:nsid w:val="4B3D199E"/>
     <w:multiLevelType w:val="hybridMultilevel"/>
     <w:tmpl w:val="EAF674E2"/>
@@ -3586,7 +4641,7 @@
       </w:rPr>
     </w:lvl>
   </w:abstractNum>
-  <w:abstractNum w:abstractNumId="8" w15:restartNumberingAfterBreak="0">
+  <w:abstractNum w:abstractNumId="9" w15:restartNumberingAfterBreak="0">
     <w:nsid w:val="50A2298B"/>
     <w:multiLevelType w:val="hybridMultilevel"/>
     <w:tmpl w:val="E4FC28CE"/>
@@ -3699,7 +4754,120 @@
       </w:rPr>
     </w:lvl>
   </w:abstractNum>
-  <w:abstractNum w:abstractNumId="9" w15:restartNumberingAfterBreak="0">
+  <w:abstractNum w:abstractNumId="10" w15:restartNumberingAfterBreak="0">
+    <w:nsid w:val="54FE4ECA"/>
+    <w:multiLevelType w:val="hybridMultilevel"/>
+    <w:tmpl w:val="4EF22824"/>
+    <w:lvl w:ilvl="0" w:tplc="40090001">
+      <w:start w:val="1"/>
+      <w:numFmt w:val="bullet"/>
+      <w:lvlText w:val=""/>
+      <w:lvlJc w:val="left"/>
+      <w:pPr>
+        <w:ind w:left="360" w:hanging="360"/>
+      </w:pPr>
+      <w:rPr>
+        <w:rFonts w:ascii="Symbol" w:hAnsi="Symbol" w:hint="default"/>
+      </w:rPr>
+    </w:lvl>
+    <w:lvl w:ilvl="1" w:tplc="40090003" w:tentative="1">
+      <w:start w:val="1"/>
+      <w:numFmt w:val="bullet"/>
+      <w:lvlText w:val="o"/>
+      <w:lvlJc w:val="left"/>
+      <w:pPr>
+        <w:ind w:left="1080" w:hanging="360"/>
+      </w:pPr>
+      <w:rPr>
+        <w:rFonts w:ascii="Courier New" w:hAnsi="Courier New" w:cs="Courier New" w:hint="default"/>
+      </w:rPr>
+    </w:lvl>
+    <w:lvl w:ilvl="2" w:tplc="40090005" w:tentative="1">
+      <w:start w:val="1"/>
+      <w:numFmt w:val="bullet"/>
+      <w:lvlText w:val=""/>
+      <w:lvlJc w:val="left"/>
+      <w:pPr>
+        <w:ind w:left="1800" w:hanging="360"/>
+      </w:pPr>
+      <w:rPr>
+        <w:rFonts w:ascii="Wingdings" w:hAnsi="Wingdings" w:hint="default"/>
+      </w:rPr>
+    </w:lvl>
+    <w:lvl w:ilvl="3" w:tplc="40090001" w:tentative="1">
+      <w:start w:val="1"/>
+      <w:numFmt w:val="bullet"/>
+      <w:lvlText w:val=""/>
+      <w:lvlJc w:val="left"/>
+      <w:pPr>
+        <w:ind w:left="2520" w:hanging="360"/>
+      </w:pPr>
+      <w:rPr>
+        <w:rFonts w:ascii="Symbol" w:hAnsi="Symbol" w:hint="default"/>
+      </w:rPr>
+    </w:lvl>
+    <w:lvl w:ilvl="4" w:tplc="40090003" w:tentative="1">
+      <w:start w:val="1"/>
+      <w:numFmt w:val="bullet"/>
+      <w:lvlText w:val="o"/>
+      <w:lvlJc w:val="left"/>
+      <w:pPr>
+        <w:ind w:left="3240" w:hanging="360"/>
+      </w:pPr>
+      <w:rPr>
+        <w:rFonts w:ascii="Courier New" w:hAnsi="Courier New" w:cs="Courier New" w:hint="default"/>
+      </w:rPr>
+    </w:lvl>
+    <w:lvl w:ilvl="5" w:tplc="40090005" w:tentative="1">
+      <w:start w:val="1"/>
+      <w:numFmt w:val="bullet"/>
+      <w:lvlText w:val=""/>
+      <w:lvlJc w:val="left"/>
+      <w:pPr>
+        <w:ind w:left="3960" w:hanging="360"/>
+      </w:pPr>
+      <w:rPr>
+        <w:rFonts w:ascii="Wingdings" w:hAnsi="Wingdings" w:hint="default"/>
+      </w:rPr>
+    </w:lvl>
+    <w:lvl w:ilvl="6" w:tplc="40090001" w:tentative="1">
+      <w:start w:val="1"/>
+      <w:numFmt w:val="bullet"/>
+      <w:lvlText w:val=""/>
+      <w:lvlJc w:val="left"/>
+      <w:pPr>
+        <w:ind w:left="4680" w:hanging="360"/>
+      </w:pPr>
+      <w:rPr>
+        <w:rFonts w:ascii="Symbol" w:hAnsi="Symbol" w:hint="default"/>
+      </w:rPr>
+    </w:lvl>
+    <w:lvl w:ilvl="7" w:tplc="40090003" w:tentative="1">
+      <w:start w:val="1"/>
+      <w:numFmt w:val="bullet"/>
+      <w:lvlText w:val="o"/>
+      <w:lvlJc w:val="left"/>
+      <w:pPr>
+        <w:ind w:left="5400" w:hanging="360"/>
+      </w:pPr>
+      <w:rPr>
+        <w:rFonts w:ascii="Courier New" w:hAnsi="Courier New" w:cs="Courier New" w:hint="default"/>
+      </w:rPr>
+    </w:lvl>
+    <w:lvl w:ilvl="8" w:tplc="40090005" w:tentative="1">
+      <w:start w:val="1"/>
+      <w:numFmt w:val="bullet"/>
+      <w:lvlText w:val=""/>
+      <w:lvlJc w:val="left"/>
+      <w:pPr>
+        <w:ind w:left="6120" w:hanging="360"/>
+      </w:pPr>
+      <w:rPr>
+        <w:rFonts w:ascii="Wingdings" w:hAnsi="Wingdings" w:hint="default"/>
+      </w:rPr>
+    </w:lvl>
+  </w:abstractNum>
+  <w:abstractNum w:abstractNumId="11" w15:restartNumberingAfterBreak="0">
     <w:nsid w:val="5EB34989"/>
     <w:multiLevelType w:val="hybridMultilevel"/>
     <w:tmpl w:val="A5B45CB6"/>
@@ -3812,7 +4980,7 @@
       </w:rPr>
     </w:lvl>
   </w:abstractNum>
-  <w:abstractNum w:abstractNumId="10" w15:restartNumberingAfterBreak="0">
+  <w:abstractNum w:abstractNumId="12" w15:restartNumberingAfterBreak="0">
     <w:nsid w:val="604B791F"/>
     <w:multiLevelType w:val="hybridMultilevel"/>
     <w:tmpl w:val="F9E8FF04"/>
@@ -3925,7 +5093,233 @@
       </w:rPr>
     </w:lvl>
   </w:abstractNum>
-  <w:abstractNum w:abstractNumId="11" w15:restartNumberingAfterBreak="0">
+  <w:abstractNum w:abstractNumId="13" w15:restartNumberingAfterBreak="0">
+    <w:nsid w:val="64C77838"/>
+    <w:multiLevelType w:val="hybridMultilevel"/>
+    <w:tmpl w:val="9BD0E0D8"/>
+    <w:lvl w:ilvl="0" w:tplc="4009000B">
+      <w:start w:val="1"/>
+      <w:numFmt w:val="bullet"/>
+      <w:lvlText w:val=""/>
+      <w:lvlJc w:val="left"/>
+      <w:pPr>
+        <w:ind w:left="720" w:hanging="360"/>
+      </w:pPr>
+      <w:rPr>
+        <w:rFonts w:ascii="Wingdings" w:hAnsi="Wingdings" w:hint="default"/>
+      </w:rPr>
+    </w:lvl>
+    <w:lvl w:ilvl="1" w:tplc="40090003" w:tentative="1">
+      <w:start w:val="1"/>
+      <w:numFmt w:val="bullet"/>
+      <w:lvlText w:val="o"/>
+      <w:lvlJc w:val="left"/>
+      <w:pPr>
+        <w:ind w:left="1440" w:hanging="360"/>
+      </w:pPr>
+      <w:rPr>
+        <w:rFonts w:ascii="Courier New" w:hAnsi="Courier New" w:cs="Courier New" w:hint="default"/>
+      </w:rPr>
+    </w:lvl>
+    <w:lvl w:ilvl="2" w:tplc="40090005" w:tentative="1">
+      <w:start w:val="1"/>
+      <w:numFmt w:val="bullet"/>
+      <w:lvlText w:val=""/>
+      <w:lvlJc w:val="left"/>
+      <w:pPr>
+        <w:ind w:left="2160" w:hanging="360"/>
+      </w:pPr>
+      <w:rPr>
+        <w:rFonts w:ascii="Wingdings" w:hAnsi="Wingdings" w:hint="default"/>
+      </w:rPr>
+    </w:lvl>
+    <w:lvl w:ilvl="3" w:tplc="40090001" w:tentative="1">
+      <w:start w:val="1"/>
+      <w:numFmt w:val="bullet"/>
+      <w:lvlText w:val=""/>
+      <w:lvlJc w:val="left"/>
+      <w:pPr>
+        <w:ind w:left="2880" w:hanging="360"/>
+      </w:pPr>
+      <w:rPr>
+        <w:rFonts w:ascii="Symbol" w:hAnsi="Symbol" w:hint="default"/>
+      </w:rPr>
+    </w:lvl>
+    <w:lvl w:ilvl="4" w:tplc="40090003" w:tentative="1">
+      <w:start w:val="1"/>
+      <w:numFmt w:val="bullet"/>
+      <w:lvlText w:val="o"/>
+      <w:lvlJc w:val="left"/>
+      <w:pPr>
+        <w:ind w:left="3600" w:hanging="360"/>
+      </w:pPr>
+      <w:rPr>
+        <w:rFonts w:ascii="Courier New" w:hAnsi="Courier New" w:cs="Courier New" w:hint="default"/>
+      </w:rPr>
+    </w:lvl>
+    <w:lvl w:ilvl="5" w:tplc="40090005" w:tentative="1">
+      <w:start w:val="1"/>
+      <w:numFmt w:val="bullet"/>
+      <w:lvlText w:val=""/>
+      <w:lvlJc w:val="left"/>
+      <w:pPr>
+        <w:ind w:left="4320" w:hanging="360"/>
+      </w:pPr>
+      <w:rPr>
+        <w:rFonts w:ascii="Wingdings" w:hAnsi="Wingdings" w:hint="default"/>
+      </w:rPr>
+    </w:lvl>
+    <w:lvl w:ilvl="6" w:tplc="40090001" w:tentative="1">
+      <w:start w:val="1"/>
+      <w:numFmt w:val="bullet"/>
+      <w:lvlText w:val=""/>
+      <w:lvlJc w:val="left"/>
+      <w:pPr>
+        <w:ind w:left="5040" w:hanging="360"/>
+      </w:pPr>
+      <w:rPr>
+        <w:rFonts w:ascii="Symbol" w:hAnsi="Symbol" w:hint="default"/>
+      </w:rPr>
+    </w:lvl>
+    <w:lvl w:ilvl="7" w:tplc="40090003" w:tentative="1">
+      <w:start w:val="1"/>
+      <w:numFmt w:val="bullet"/>
+      <w:lvlText w:val="o"/>
+      <w:lvlJc w:val="left"/>
+      <w:pPr>
+        <w:ind w:left="5760" w:hanging="360"/>
+      </w:pPr>
+      <w:rPr>
+        <w:rFonts w:ascii="Courier New" w:hAnsi="Courier New" w:cs="Courier New" w:hint="default"/>
+      </w:rPr>
+    </w:lvl>
+    <w:lvl w:ilvl="8" w:tplc="40090005" w:tentative="1">
+      <w:start w:val="1"/>
+      <w:numFmt w:val="bullet"/>
+      <w:lvlText w:val=""/>
+      <w:lvlJc w:val="left"/>
+      <w:pPr>
+        <w:ind w:left="6480" w:hanging="360"/>
+      </w:pPr>
+      <w:rPr>
+        <w:rFonts w:ascii="Wingdings" w:hAnsi="Wingdings" w:hint="default"/>
+      </w:rPr>
+    </w:lvl>
+  </w:abstractNum>
+  <w:abstractNum w:abstractNumId="14" w15:restartNumberingAfterBreak="0">
+    <w:nsid w:val="67E914BB"/>
+    <w:multiLevelType w:val="hybridMultilevel"/>
+    <w:tmpl w:val="1E52B27A"/>
+    <w:lvl w:ilvl="0" w:tplc="4009000B">
+      <w:start w:val="1"/>
+      <w:numFmt w:val="bullet"/>
+      <w:lvlText w:val=""/>
+      <w:lvlJc w:val="left"/>
+      <w:pPr>
+        <w:ind w:left="720" w:hanging="360"/>
+      </w:pPr>
+      <w:rPr>
+        <w:rFonts w:ascii="Wingdings" w:hAnsi="Wingdings" w:hint="default"/>
+      </w:rPr>
+    </w:lvl>
+    <w:lvl w:ilvl="1" w:tplc="40090003" w:tentative="1">
+      <w:start w:val="1"/>
+      <w:numFmt w:val="bullet"/>
+      <w:lvlText w:val="o"/>
+      <w:lvlJc w:val="left"/>
+      <w:pPr>
+        <w:ind w:left="1440" w:hanging="360"/>
+      </w:pPr>
+      <w:rPr>
+        <w:rFonts w:ascii="Courier New" w:hAnsi="Courier New" w:cs="Courier New" w:hint="default"/>
+      </w:rPr>
+    </w:lvl>
+    <w:lvl w:ilvl="2" w:tplc="40090005" w:tentative="1">
+      <w:start w:val="1"/>
+      <w:numFmt w:val="bullet"/>
+      <w:lvlText w:val=""/>
+      <w:lvlJc w:val="left"/>
+      <w:pPr>
+        <w:ind w:left="2160" w:hanging="360"/>
+      </w:pPr>
+      <w:rPr>
+        <w:rFonts w:ascii="Wingdings" w:hAnsi="Wingdings" w:hint="default"/>
+      </w:rPr>
+    </w:lvl>
+    <w:lvl w:ilvl="3" w:tplc="40090001" w:tentative="1">
+      <w:start w:val="1"/>
+      <w:numFmt w:val="bullet"/>
+      <w:lvlText w:val=""/>
+      <w:lvlJc w:val="left"/>
+      <w:pPr>
+        <w:ind w:left="2880" w:hanging="360"/>
+      </w:pPr>
+      <w:rPr>
+        <w:rFonts w:ascii="Symbol" w:hAnsi="Symbol" w:hint="default"/>
+      </w:rPr>
+    </w:lvl>
+    <w:lvl w:ilvl="4" w:tplc="40090003" w:tentative="1">
+      <w:start w:val="1"/>
+      <w:numFmt w:val="bullet"/>
+      <w:lvlText w:val="o"/>
+      <w:lvlJc w:val="left"/>
+      <w:pPr>
+        <w:ind w:left="3600" w:hanging="360"/>
+      </w:pPr>
+      <w:rPr>
+        <w:rFonts w:ascii="Courier New" w:hAnsi="Courier New" w:cs="Courier New" w:hint="default"/>
+      </w:rPr>
+    </w:lvl>
+    <w:lvl w:ilvl="5" w:tplc="40090005" w:tentative="1">
+      <w:start w:val="1"/>
+      <w:numFmt w:val="bullet"/>
+      <w:lvlText w:val=""/>
+      <w:lvlJc w:val="left"/>
+      <w:pPr>
+        <w:ind w:left="4320" w:hanging="360"/>
+      </w:pPr>
+      <w:rPr>
+        <w:rFonts w:ascii="Wingdings" w:hAnsi="Wingdings" w:hint="default"/>
+      </w:rPr>
+    </w:lvl>
+    <w:lvl w:ilvl="6" w:tplc="40090001" w:tentative="1">
+      <w:start w:val="1"/>
+      <w:numFmt w:val="bullet"/>
+      <w:lvlText w:val=""/>
+      <w:lvlJc w:val="left"/>
+      <w:pPr>
+        <w:ind w:left="5040" w:hanging="360"/>
+      </w:pPr>
+      <w:rPr>
+        <w:rFonts w:ascii="Symbol" w:hAnsi="Symbol" w:hint="default"/>
+      </w:rPr>
+    </w:lvl>
+    <w:lvl w:ilvl="7" w:tplc="40090003" w:tentative="1">
+      <w:start w:val="1"/>
+      <w:numFmt w:val="bullet"/>
+      <w:lvlText w:val="o"/>
+      <w:lvlJc w:val="left"/>
+      <w:pPr>
+        <w:ind w:left="5760" w:hanging="360"/>
+      </w:pPr>
+      <w:rPr>
+        <w:rFonts w:ascii="Courier New" w:hAnsi="Courier New" w:cs="Courier New" w:hint="default"/>
+      </w:rPr>
+    </w:lvl>
+    <w:lvl w:ilvl="8" w:tplc="40090005" w:tentative="1">
+      <w:start w:val="1"/>
+      <w:numFmt w:val="bullet"/>
+      <w:lvlText w:val=""/>
+      <w:lvlJc w:val="left"/>
+      <w:pPr>
+        <w:ind w:left="6480" w:hanging="360"/>
+      </w:pPr>
+      <w:rPr>
+        <w:rFonts w:ascii="Wingdings" w:hAnsi="Wingdings" w:hint="default"/>
+      </w:rPr>
+    </w:lvl>
+  </w:abstractNum>
+  <w:abstractNum w:abstractNumId="15" w15:restartNumberingAfterBreak="0">
     <w:nsid w:val="70A10D5F"/>
     <w:multiLevelType w:val="hybridMultilevel"/>
     <w:tmpl w:val="2DD4A90E"/>
@@ -4038,7 +5432,7 @@
       </w:rPr>
     </w:lvl>
   </w:abstractNum>
-  <w:abstractNum w:abstractNumId="12" w15:restartNumberingAfterBreak="0">
+  <w:abstractNum w:abstractNumId="16" w15:restartNumberingAfterBreak="0">
     <w:nsid w:val="74413CCA"/>
     <w:multiLevelType w:val="hybridMultilevel"/>
     <w:tmpl w:val="89B693B4"/>
@@ -4151,7 +5545,120 @@
       </w:rPr>
     </w:lvl>
   </w:abstractNum>
-  <w:abstractNum w:abstractNumId="13" w15:restartNumberingAfterBreak="0">
+  <w:abstractNum w:abstractNumId="17" w15:restartNumberingAfterBreak="0">
+    <w:nsid w:val="74506597"/>
+    <w:multiLevelType w:val="hybridMultilevel"/>
+    <w:tmpl w:val="512C5C76"/>
+    <w:lvl w:ilvl="0" w:tplc="4009000B">
+      <w:start w:val="1"/>
+      <w:numFmt w:val="bullet"/>
+      <w:lvlText w:val=""/>
+      <w:lvlJc w:val="left"/>
+      <w:pPr>
+        <w:ind w:left="1080" w:hanging="360"/>
+      </w:pPr>
+      <w:rPr>
+        <w:rFonts w:ascii="Wingdings" w:hAnsi="Wingdings" w:hint="default"/>
+      </w:rPr>
+    </w:lvl>
+    <w:lvl w:ilvl="1" w:tplc="40090003" w:tentative="1">
+      <w:start w:val="1"/>
+      <w:numFmt w:val="bullet"/>
+      <w:lvlText w:val="o"/>
+      <w:lvlJc w:val="left"/>
+      <w:pPr>
+        <w:ind w:left="1800" w:hanging="360"/>
+      </w:pPr>
+      <w:rPr>
+        <w:rFonts w:ascii="Courier New" w:hAnsi="Courier New" w:cs="Courier New" w:hint="default"/>
+      </w:rPr>
+    </w:lvl>
+    <w:lvl w:ilvl="2" w:tplc="40090005" w:tentative="1">
+      <w:start w:val="1"/>
+      <w:numFmt w:val="bullet"/>
+      <w:lvlText w:val=""/>
+      <w:lvlJc w:val="left"/>
+      <w:pPr>
+        <w:ind w:left="2520" w:hanging="360"/>
+      </w:pPr>
+      <w:rPr>
+        <w:rFonts w:ascii="Wingdings" w:hAnsi="Wingdings" w:hint="default"/>
+      </w:rPr>
+    </w:lvl>
+    <w:lvl w:ilvl="3" w:tplc="40090001" w:tentative="1">
+      <w:start w:val="1"/>
+      <w:numFmt w:val="bullet"/>
+      <w:lvlText w:val=""/>
+      <w:lvlJc w:val="left"/>
+      <w:pPr>
+        <w:ind w:left="3240" w:hanging="360"/>
+      </w:pPr>
+      <w:rPr>
+        <w:rFonts w:ascii="Symbol" w:hAnsi="Symbol" w:hint="default"/>
+      </w:rPr>
+    </w:lvl>
+    <w:lvl w:ilvl="4" w:tplc="40090003" w:tentative="1">
+      <w:start w:val="1"/>
+      <w:numFmt w:val="bullet"/>
+      <w:lvlText w:val="o"/>
+      <w:lvlJc w:val="left"/>
+      <w:pPr>
+        <w:ind w:left="3960" w:hanging="360"/>
+      </w:pPr>
+      <w:rPr>
+        <w:rFonts w:ascii="Courier New" w:hAnsi="Courier New" w:cs="Courier New" w:hint="default"/>
+      </w:rPr>
+    </w:lvl>
+    <w:lvl w:ilvl="5" w:tplc="40090005" w:tentative="1">
+      <w:start w:val="1"/>
+      <w:numFmt w:val="bullet"/>
+      <w:lvlText w:val=""/>
+      <w:lvlJc w:val="left"/>
+      <w:pPr>
+        <w:ind w:left="4680" w:hanging="360"/>
+      </w:pPr>
+      <w:rPr>
+        <w:rFonts w:ascii="Wingdings" w:hAnsi="Wingdings" w:hint="default"/>
+      </w:rPr>
+    </w:lvl>
+    <w:lvl w:ilvl="6" w:tplc="40090001" w:tentative="1">
+      <w:start w:val="1"/>
+      <w:numFmt w:val="bullet"/>
+      <w:lvlText w:val=""/>
+      <w:lvlJc w:val="left"/>
+      <w:pPr>
+        <w:ind w:left="5400" w:hanging="360"/>
+      </w:pPr>
+      <w:rPr>
+        <w:rFonts w:ascii="Symbol" w:hAnsi="Symbol" w:hint="default"/>
+      </w:rPr>
+    </w:lvl>
+    <w:lvl w:ilvl="7" w:tplc="40090003" w:tentative="1">
+      <w:start w:val="1"/>
+      <w:numFmt w:val="bullet"/>
+      <w:lvlText w:val="o"/>
+      <w:lvlJc w:val="left"/>
+      <w:pPr>
+        <w:ind w:left="6120" w:hanging="360"/>
+      </w:pPr>
+      <w:rPr>
+        <w:rFonts w:ascii="Courier New" w:hAnsi="Courier New" w:cs="Courier New" w:hint="default"/>
+      </w:rPr>
+    </w:lvl>
+    <w:lvl w:ilvl="8" w:tplc="40090005" w:tentative="1">
+      <w:start w:val="1"/>
+      <w:numFmt w:val="bullet"/>
+      <w:lvlText w:val=""/>
+      <w:lvlJc w:val="left"/>
+      <w:pPr>
+        <w:ind w:left="6840" w:hanging="360"/>
+      </w:pPr>
+      <w:rPr>
+        <w:rFonts w:ascii="Wingdings" w:hAnsi="Wingdings" w:hint="default"/>
+      </w:rPr>
+    </w:lvl>
+  </w:abstractNum>
+  <w:abstractNum w:abstractNumId="18" w15:restartNumberingAfterBreak="0">
     <w:nsid w:val="756F7201"/>
     <w:multiLevelType w:val="hybridMultilevel"/>
     <w:tmpl w:val="02163EBE"/>
@@ -4264,7 +5771,7 @@
       </w:rPr>
     </w:lvl>
   </w:abstractNum>
-  <w:abstractNum w:abstractNumId="14" w15:restartNumberingAfterBreak="0">
+  <w:abstractNum w:abstractNumId="19" w15:restartNumberingAfterBreak="0">
     <w:nsid w:val="78610511"/>
     <w:multiLevelType w:val="hybridMultilevel"/>
     <w:tmpl w:val="28665A74"/>
@@ -4377,7 +5884,7 @@
       </w:rPr>
     </w:lvl>
   </w:abstractNum>
-  <w:abstractNum w:abstractNumId="15" w15:restartNumberingAfterBreak="0">
+  <w:abstractNum w:abstractNumId="20" w15:restartNumberingAfterBreak="0">
     <w:nsid w:val="79811F47"/>
     <w:multiLevelType w:val="hybridMultilevel"/>
     <w:tmpl w:val="449CAA34"/>
@@ -4490,7 +5997,7 @@
       </w:rPr>
     </w:lvl>
   </w:abstractNum>
-  <w:abstractNum w:abstractNumId="16" w15:restartNumberingAfterBreak="0">
+  <w:abstractNum w:abstractNumId="21" w15:restartNumberingAfterBreak="0">
     <w:nsid w:val="7F6A46EB"/>
     <w:multiLevelType w:val="hybridMultilevel"/>
     <w:tmpl w:val="E92CF294"/>
@@ -4604,55 +6111,70 @@
     </w:lvl>
   </w:abstractNum>
   <w:num w:numId="1" w16cid:durableId="1571114641">
+    <w:abstractNumId w:val="9"/>
+  </w:num>
+  <w:num w:numId="2" w16cid:durableId="1123042156">
     <w:abstractNumId w:val="8"/>
   </w:num>
-  <w:num w:numId="2" w16cid:durableId="1123042156">
-    <w:abstractNumId w:val="7"/>
-  </w:num>
   <w:num w:numId="3" w16cid:durableId="1813909692">
-    <w:abstractNumId w:val="5"/>
+    <w:abstractNumId w:val="6"/>
   </w:num>
   <w:num w:numId="4" w16cid:durableId="765076411">
-    <w:abstractNumId w:val="13"/>
+    <w:abstractNumId w:val="18"/>
   </w:num>
   <w:num w:numId="5" w16cid:durableId="240020219">
-    <w:abstractNumId w:val="14"/>
+    <w:abstractNumId w:val="19"/>
   </w:num>
   <w:num w:numId="6" w16cid:durableId="1543831768">
-    <w:abstractNumId w:val="16"/>
+    <w:abstractNumId w:val="21"/>
   </w:num>
   <w:num w:numId="7" w16cid:durableId="536308589">
     <w:abstractNumId w:val="0"/>
   </w:num>
   <w:num w:numId="8" w16cid:durableId="1980841269">
-    <w:abstractNumId w:val="10"/>
+    <w:abstractNumId w:val="12"/>
   </w:num>
   <w:num w:numId="9" w16cid:durableId="998193434">
-    <w:abstractNumId w:val="9"/>
+    <w:abstractNumId w:val="11"/>
   </w:num>
   <w:num w:numId="10" w16cid:durableId="747657764">
-    <w:abstractNumId w:val="11"/>
+    <w:abstractNumId w:val="15"/>
   </w:num>
   <w:num w:numId="11" w16cid:durableId="1793089565">
     <w:abstractNumId w:val="1"/>
   </w:num>
   <w:num w:numId="12" w16cid:durableId="761804112">
-    <w:abstractNumId w:val="15"/>
+    <w:abstractNumId w:val="20"/>
   </w:num>
   <w:num w:numId="13" w16cid:durableId="1212376040">
     <w:abstractNumId w:val="2"/>
   </w:num>
   <w:num w:numId="14" w16cid:durableId="1389452874">
-    <w:abstractNumId w:val="12"/>
+    <w:abstractNumId w:val="16"/>
   </w:num>
   <w:num w:numId="15" w16cid:durableId="1615822096">
+    <w:abstractNumId w:val="4"/>
+  </w:num>
+  <w:num w:numId="16" w16cid:durableId="550649844">
+    <w:abstractNumId w:val="7"/>
+  </w:num>
+  <w:num w:numId="17" w16cid:durableId="1880236531">
+    <w:abstractNumId w:val="5"/>
+  </w:num>
+  <w:num w:numId="18" w16cid:durableId="1073551233">
+    <w:abstractNumId w:val="10"/>
+  </w:num>
+  <w:num w:numId="19" w16cid:durableId="1178731275">
+    <w:abstractNumId w:val="14"/>
+  </w:num>
+  <w:num w:numId="20" w16cid:durableId="1275747097">
     <w:abstractNumId w:val="3"/>
   </w:num>
-  <w:num w:numId="16" w16cid:durableId="550649844">
-    <w:abstractNumId w:val="6"/>
+  <w:num w:numId="21" w16cid:durableId="1714690425">
+    <w:abstractNumId w:val="17"/>
   </w:num>
-  <w:num w:numId="17" w16cid:durableId="1880236531">
-    <w:abstractNumId w:val="4"/>
+  <w:num w:numId="22" w16cid:durableId="616906825">
+    <w:abstractNumId w:val="13"/>
   </w:num>
 </w:numbering>
 </file>

</xml_diff>

<commit_message>
Complete Sprint Planning with Jira Part 1 video.
</commit_message>
<xml_diff>
--- a/Jira and Agile Methodology/Jira and Agile Methodology.docx
+++ b/Jira and Agile Methodology/Jira and Agile Methodology.docx
@@ -2988,15 +2988,7 @@
           <w:szCs w:val="24"/>
           <w:lang w:val="en-US"/>
         </w:rPr>
-        <w:t>Features of the product, e.g. login, admin dashboard, etc</w:t>
-      </w:r>
-      <w:r>
-        <w:rPr>
-          <w:sz w:val="24"/>
-          <w:szCs w:val="24"/>
-          <w:lang w:val="en-US"/>
-        </w:rPr>
-        <w:t>.</w:t>
+        <w:t>Features of the product, e.g. login, admin dashboard, etc.</w:t>
       </w:r>
     </w:p>
     <w:p>
@@ -3049,15 +3041,7 @@
           <w:szCs w:val="24"/>
           <w:lang w:val="en-US"/>
         </w:rPr>
-        <w:t xml:space="preserve"> Turning these features into user stories that can then be developed</w:t>
-      </w:r>
-      <w:r>
-        <w:rPr>
-          <w:sz w:val="24"/>
-          <w:szCs w:val="24"/>
-          <w:lang w:val="en-US"/>
-        </w:rPr>
-        <w:t>.</w:t>
+        <w:t xml:space="preserve"> Turning these features into user stories that can then be developed.</w:t>
       </w:r>
       <w:r>
         <w:rPr>
@@ -3147,15 +3131,7 @@
           <w:szCs w:val="24"/>
           <w:lang w:val="en-US"/>
         </w:rPr>
-        <w:t xml:space="preserve"> Scrum board</w:t>
-      </w:r>
-      <w:r>
-        <w:rPr>
-          <w:sz w:val="24"/>
-          <w:szCs w:val="24"/>
-          <w:lang w:val="en-US"/>
-        </w:rPr>
-        <w:t>.</w:t>
+        <w:t xml:space="preserve"> Scrum board.</w:t>
       </w:r>
     </w:p>
     <w:p>
@@ -3306,15 +3282,7 @@
           <w:szCs w:val="24"/>
           <w:lang w:val="en-US"/>
         </w:rPr>
-        <w:t xml:space="preserve"> 1-4 weeks</w:t>
-      </w:r>
-      <w:r>
-        <w:rPr>
-          <w:sz w:val="24"/>
-          <w:szCs w:val="24"/>
-          <w:lang w:val="en-US"/>
-        </w:rPr>
-        <w:t>.</w:t>
+        <w:t xml:space="preserve"> 1-4 weeks.</w:t>
       </w:r>
       <w:r>
         <w:rPr>
@@ -3355,15 +3323,7 @@
           <w:szCs w:val="24"/>
           <w:lang w:val="en-US"/>
         </w:rPr>
-        <w:t xml:space="preserve"> Scrum meeting</w:t>
-      </w:r>
-      <w:r>
-        <w:rPr>
-          <w:sz w:val="24"/>
-          <w:szCs w:val="24"/>
-          <w:lang w:val="en-US"/>
-        </w:rPr>
-        <w:t>.</w:t>
+        <w:t xml:space="preserve"> Scrum meeting.</w:t>
       </w:r>
     </w:p>
     <w:p>
@@ -3396,15 +3356,7 @@
           <w:szCs w:val="24"/>
           <w:lang w:val="en-US"/>
         </w:rPr>
-        <w:t xml:space="preserve"> To see if everything that was planned has been completed</w:t>
-      </w:r>
-      <w:r>
-        <w:rPr>
-          <w:sz w:val="24"/>
-          <w:szCs w:val="24"/>
-          <w:lang w:val="en-US"/>
-        </w:rPr>
-        <w:t>.</w:t>
+        <w:t xml:space="preserve"> To see if everything that was planned has been completed.</w:t>
       </w:r>
     </w:p>
     <w:p>
@@ -3424,7 +3376,7 @@
           <w:lang w:val="en-US"/>
         </w:rPr>
         <w:drawing>
-          <wp:inline distT="0" distB="0" distL="0" distR="0" wp14:anchorId="5C8A161C" wp14:editId="6F1D2011">
+          <wp:inline distT="0" distB="0" distL="0" distR="0" wp14:anchorId="5C8A161C" wp14:editId="5CFBC982">
             <wp:extent cx="2451100" cy="943399"/>
             <wp:effectExtent l="0" t="0" r="0" b="0"/>
             <wp:docPr id="1280378045" name="Picture 2"/>
@@ -3612,6 +3564,406 @@
         </w:drawing>
       </w:r>
     </w:p>
+    <w:p>
+      <w:pPr>
+        <w:jc w:val="both"/>
+        <w:rPr>
+          <w:rFonts w:cstheme="minorHAnsi"/>
+          <w:sz w:val="24"/>
+          <w:szCs w:val="24"/>
+          <w:lang w:val="en-US"/>
+        </w:rPr>
+      </w:pPr>
+    </w:p>
+    <w:p>
+      <w:pPr>
+        <w:jc w:val="both"/>
+        <w:rPr>
+          <w:rFonts w:cstheme="minorHAnsi"/>
+          <w:sz w:val="24"/>
+          <w:szCs w:val="24"/>
+          <w:lang w:val="en-US"/>
+        </w:rPr>
+      </w:pPr>
+    </w:p>
+    <w:p>
+      <w:pPr>
+        <w:jc w:val="both"/>
+        <w:rPr>
+          <w:rFonts w:cstheme="minorHAnsi"/>
+          <w:sz w:val="24"/>
+          <w:szCs w:val="24"/>
+          <w:lang w:val="en-US"/>
+        </w:rPr>
+      </w:pPr>
+    </w:p>
+    <w:p>
+      <w:pPr>
+        <w:jc w:val="both"/>
+        <w:rPr>
+          <w:rFonts w:cstheme="minorHAnsi"/>
+          <w:sz w:val="24"/>
+          <w:szCs w:val="24"/>
+          <w:lang w:val="en-US"/>
+        </w:rPr>
+      </w:pPr>
+    </w:p>
+    <w:p>
+      <w:pPr>
+        <w:jc w:val="both"/>
+        <w:rPr>
+          <w:rFonts w:cstheme="minorHAnsi"/>
+          <w:sz w:val="24"/>
+          <w:szCs w:val="24"/>
+          <w:lang w:val="en-US"/>
+        </w:rPr>
+      </w:pPr>
+    </w:p>
+    <w:p>
+      <w:pPr>
+        <w:jc w:val="both"/>
+        <w:rPr>
+          <w:rFonts w:cstheme="minorHAnsi"/>
+          <w:sz w:val="24"/>
+          <w:szCs w:val="24"/>
+          <w:lang w:val="en-US"/>
+        </w:rPr>
+      </w:pPr>
+    </w:p>
+    <w:p>
+      <w:pPr>
+        <w:jc w:val="center"/>
+        <w:rPr>
+          <w:rFonts w:cstheme="minorHAnsi"/>
+          <w:b/>
+          <w:bCs/>
+          <w:sz w:val="28"/>
+          <w:szCs w:val="28"/>
+          <w:u w:val="single"/>
+          <w:lang w:val="en-US"/>
+        </w:rPr>
+      </w:pPr>
+      <w:r>
+        <w:rPr>
+          <w:rFonts w:cstheme="minorHAnsi"/>
+          <w:b/>
+          <w:bCs/>
+          <w:sz w:val="28"/>
+          <w:szCs w:val="28"/>
+          <w:u w:val="single"/>
+          <w:lang w:val="en-US"/>
+        </w:rPr>
+        <w:lastRenderedPageBreak/>
+        <w:t>Sprint Planning with Jira Part 1</w:t>
+      </w:r>
+    </w:p>
+    <w:p>
+      <w:pPr>
+        <w:pStyle w:val="ListParagraph"/>
+        <w:numPr>
+          <w:ilvl w:val="0"/>
+          <w:numId w:val="18"/>
+        </w:numPr>
+        <w:jc w:val="both"/>
+        <w:rPr>
+          <w:rFonts w:cstheme="minorHAnsi"/>
+          <w:sz w:val="24"/>
+          <w:szCs w:val="24"/>
+          <w:lang w:val="en-US"/>
+        </w:rPr>
+      </w:pPr>
+      <w:r>
+        <w:rPr>
+          <w:rFonts w:cstheme="minorHAnsi"/>
+          <w:sz w:val="24"/>
+          <w:szCs w:val="24"/>
+          <w:lang w:val="en-US"/>
+        </w:rPr>
+        <w:t>3 questions that need answering –</w:t>
+      </w:r>
+    </w:p>
+    <w:p>
+      <w:pPr>
+        <w:pStyle w:val="ListParagraph"/>
+        <w:numPr>
+          <w:ilvl w:val="0"/>
+          <w:numId w:val="23"/>
+        </w:numPr>
+        <w:jc w:val="both"/>
+        <w:rPr>
+          <w:rFonts w:cstheme="minorHAnsi"/>
+          <w:sz w:val="24"/>
+          <w:szCs w:val="24"/>
+          <w:lang w:val="en-US"/>
+        </w:rPr>
+      </w:pPr>
+      <w:r>
+        <w:rPr>
+          <w:rFonts w:cstheme="minorHAnsi"/>
+          <w:b/>
+          <w:bCs/>
+          <w:i/>
+          <w:iCs/>
+          <w:sz w:val="24"/>
+          <w:szCs w:val="24"/>
+          <w:lang w:val="en-US"/>
+        </w:rPr>
+        <w:t>Why</w:t>
+      </w:r>
+      <w:r>
+        <w:rPr>
+          <w:rFonts w:cstheme="minorHAnsi"/>
+          <w:sz w:val="24"/>
+          <w:szCs w:val="24"/>
+          <w:lang w:val="en-US"/>
+        </w:rPr>
+        <w:t xml:space="preserve"> is the sprint valuable?</w:t>
+      </w:r>
+    </w:p>
+    <w:p>
+      <w:pPr>
+        <w:pStyle w:val="ListParagraph"/>
+        <w:numPr>
+          <w:ilvl w:val="0"/>
+          <w:numId w:val="23"/>
+        </w:numPr>
+        <w:jc w:val="both"/>
+        <w:rPr>
+          <w:rFonts w:cstheme="minorHAnsi"/>
+          <w:sz w:val="24"/>
+          <w:szCs w:val="24"/>
+          <w:lang w:val="en-US"/>
+        </w:rPr>
+      </w:pPr>
+      <w:r>
+        <w:rPr>
+          <w:rFonts w:cstheme="minorHAnsi"/>
+          <w:b/>
+          <w:bCs/>
+          <w:i/>
+          <w:iCs/>
+          <w:sz w:val="24"/>
+          <w:szCs w:val="24"/>
+          <w:lang w:val="en-US"/>
+        </w:rPr>
+        <w:t>What</w:t>
+      </w:r>
+      <w:r>
+        <w:rPr>
+          <w:rFonts w:cstheme="minorHAnsi"/>
+          <w:sz w:val="24"/>
+          <w:szCs w:val="24"/>
+          <w:lang w:val="en-US"/>
+        </w:rPr>
+        <w:t xml:space="preserve"> can be done in this sprint?</w:t>
+      </w:r>
+    </w:p>
+    <w:p>
+      <w:pPr>
+        <w:pStyle w:val="ListParagraph"/>
+        <w:numPr>
+          <w:ilvl w:val="0"/>
+          <w:numId w:val="23"/>
+        </w:numPr>
+        <w:jc w:val="both"/>
+        <w:rPr>
+          <w:rFonts w:cstheme="minorHAnsi"/>
+          <w:sz w:val="24"/>
+          <w:szCs w:val="24"/>
+          <w:lang w:val="en-US"/>
+        </w:rPr>
+      </w:pPr>
+      <w:r>
+        <w:rPr>
+          <w:rFonts w:cstheme="minorHAnsi"/>
+          <w:b/>
+          <w:bCs/>
+          <w:i/>
+          <w:iCs/>
+          <w:sz w:val="24"/>
+          <w:szCs w:val="24"/>
+          <w:lang w:val="en-US"/>
+        </w:rPr>
+        <w:t>How</w:t>
+      </w:r>
+      <w:r>
+        <w:rPr>
+          <w:rFonts w:cstheme="minorHAnsi"/>
+          <w:sz w:val="24"/>
+          <w:szCs w:val="24"/>
+          <w:lang w:val="en-US"/>
+        </w:rPr>
+        <w:t xml:space="preserve"> will the work get done?</w:t>
+      </w:r>
+    </w:p>
+    <w:p>
+      <w:pPr>
+        <w:pStyle w:val="ListParagraph"/>
+        <w:numPr>
+          <w:ilvl w:val="0"/>
+          <w:numId w:val="18"/>
+        </w:numPr>
+        <w:jc w:val="both"/>
+        <w:rPr>
+          <w:rFonts w:cstheme="minorHAnsi"/>
+          <w:sz w:val="24"/>
+          <w:szCs w:val="24"/>
+          <w:lang w:val="en-US"/>
+        </w:rPr>
+      </w:pPr>
+      <w:r>
+        <w:rPr>
+          <w:rFonts w:cstheme="minorHAnsi"/>
+          <w:sz w:val="24"/>
+          <w:szCs w:val="24"/>
+          <w:lang w:val="en-US"/>
+        </w:rPr>
+        <w:t>Prerequisites for sprint planning –</w:t>
+      </w:r>
+    </w:p>
+    <w:p>
+      <w:pPr>
+        <w:pStyle w:val="ListParagraph"/>
+        <w:numPr>
+          <w:ilvl w:val="0"/>
+          <w:numId w:val="24"/>
+        </w:numPr>
+        <w:jc w:val="both"/>
+        <w:rPr>
+          <w:rFonts w:cstheme="minorHAnsi"/>
+          <w:sz w:val="24"/>
+          <w:szCs w:val="24"/>
+          <w:lang w:val="en-US"/>
+        </w:rPr>
+      </w:pPr>
+      <w:r>
+        <w:rPr>
+          <w:rFonts w:cstheme="minorHAnsi"/>
+          <w:sz w:val="24"/>
+          <w:szCs w:val="24"/>
+          <w:lang w:val="en-US"/>
+        </w:rPr>
+        <w:t>Sprint-ready product backlog items, which are –</w:t>
+      </w:r>
+    </w:p>
+    <w:p>
+      <w:pPr>
+        <w:pStyle w:val="ListParagraph"/>
+        <w:numPr>
+          <w:ilvl w:val="0"/>
+          <w:numId w:val="25"/>
+        </w:numPr>
+        <w:jc w:val="both"/>
+        <w:rPr>
+          <w:rFonts w:cstheme="minorHAnsi"/>
+          <w:sz w:val="24"/>
+          <w:szCs w:val="24"/>
+          <w:lang w:val="en-US"/>
+        </w:rPr>
+      </w:pPr>
+      <w:r>
+        <w:rPr>
+          <w:rFonts w:cstheme="minorHAnsi"/>
+          <w:sz w:val="24"/>
+          <w:szCs w:val="24"/>
+          <w:lang w:val="en-US"/>
+        </w:rPr>
+        <w:t>well-defined</w:t>
+      </w:r>
+    </w:p>
+    <w:p>
+      <w:pPr>
+        <w:pStyle w:val="ListParagraph"/>
+        <w:numPr>
+          <w:ilvl w:val="0"/>
+          <w:numId w:val="25"/>
+        </w:numPr>
+        <w:jc w:val="both"/>
+        <w:rPr>
+          <w:rFonts w:cstheme="minorHAnsi"/>
+          <w:sz w:val="24"/>
+          <w:szCs w:val="24"/>
+          <w:lang w:val="en-US"/>
+        </w:rPr>
+      </w:pPr>
+      <w:r>
+        <w:rPr>
+          <w:rFonts w:cstheme="minorHAnsi"/>
+          <w:sz w:val="24"/>
+          <w:szCs w:val="24"/>
+          <w:lang w:val="en-US"/>
+        </w:rPr>
+        <w:t>well-understood</w:t>
+      </w:r>
+    </w:p>
+    <w:p>
+      <w:pPr>
+        <w:pStyle w:val="ListParagraph"/>
+        <w:numPr>
+          <w:ilvl w:val="0"/>
+          <w:numId w:val="25"/>
+        </w:numPr>
+        <w:jc w:val="both"/>
+        <w:rPr>
+          <w:rFonts w:cstheme="minorHAnsi"/>
+          <w:sz w:val="24"/>
+          <w:szCs w:val="24"/>
+          <w:lang w:val="en-US"/>
+        </w:rPr>
+      </w:pPr>
+      <w:r>
+        <w:rPr>
+          <w:rFonts w:cstheme="minorHAnsi"/>
+          <w:sz w:val="24"/>
+          <w:szCs w:val="24"/>
+          <w:lang w:val="en-US"/>
+        </w:rPr>
+        <w:t>right size</w:t>
+      </w:r>
+    </w:p>
+    <w:p>
+      <w:pPr>
+        <w:pStyle w:val="ListParagraph"/>
+        <w:numPr>
+          <w:ilvl w:val="0"/>
+          <w:numId w:val="24"/>
+        </w:numPr>
+        <w:jc w:val="both"/>
+        <w:rPr>
+          <w:rFonts w:cstheme="minorHAnsi"/>
+          <w:sz w:val="24"/>
+          <w:szCs w:val="24"/>
+          <w:lang w:val="en-US"/>
+        </w:rPr>
+      </w:pPr>
+      <w:r>
+        <w:rPr>
+          <w:rFonts w:cstheme="minorHAnsi"/>
+          <w:sz w:val="24"/>
+          <w:szCs w:val="24"/>
+          <w:lang w:val="en-US"/>
+        </w:rPr>
+        <w:t xml:space="preserve">Team capacity determined: </w:t>
+      </w:r>
+      <w:r>
+        <w:rPr>
+          <w:rFonts w:cstheme="minorHAnsi"/>
+          <w:sz w:val="24"/>
+          <w:szCs w:val="24"/>
+          <w:lang w:val="en-US"/>
+        </w:rPr>
+        <w:t>How much workload can the team handle during a single sprint</w:t>
+      </w:r>
+      <w:r>
+        <w:rPr>
+          <w:rFonts w:cstheme="minorHAnsi"/>
+          <w:sz w:val="24"/>
+          <w:szCs w:val="24"/>
+          <w:lang w:val="en-US"/>
+        </w:rPr>
+        <w:t>?</w:t>
+      </w:r>
+    </w:p>
     <w:sectPr>
       <w:pgSz w:w="11906" w:h="16838"/>
       <w:pgMar w:top="1440" w:right="1440" w:bottom="1440" w:left="1440" w:header="708" w:footer="708" w:gutter="0"/>
@@ -3851,6 +4203,119 @@
     </w:lvl>
   </w:abstractNum>
   <w:abstractNum w:abstractNumId="2" w15:restartNumberingAfterBreak="0">
+    <w:nsid w:val="13850E92"/>
+    <w:multiLevelType w:val="hybridMultilevel"/>
+    <w:tmpl w:val="D99E1F5E"/>
+    <w:lvl w:ilvl="0" w:tplc="4009000B">
+      <w:start w:val="1"/>
+      <w:numFmt w:val="bullet"/>
+      <w:lvlText w:val=""/>
+      <w:lvlJc w:val="left"/>
+      <w:pPr>
+        <w:ind w:left="720" w:hanging="360"/>
+      </w:pPr>
+      <w:rPr>
+        <w:rFonts w:ascii="Wingdings" w:hAnsi="Wingdings" w:hint="default"/>
+      </w:rPr>
+    </w:lvl>
+    <w:lvl w:ilvl="1" w:tplc="40090003" w:tentative="1">
+      <w:start w:val="1"/>
+      <w:numFmt w:val="bullet"/>
+      <w:lvlText w:val="o"/>
+      <w:lvlJc w:val="left"/>
+      <w:pPr>
+        <w:ind w:left="1440" w:hanging="360"/>
+      </w:pPr>
+      <w:rPr>
+        <w:rFonts w:ascii="Courier New" w:hAnsi="Courier New" w:cs="Courier New" w:hint="default"/>
+      </w:rPr>
+    </w:lvl>
+    <w:lvl w:ilvl="2" w:tplc="40090005" w:tentative="1">
+      <w:start w:val="1"/>
+      <w:numFmt w:val="bullet"/>
+      <w:lvlText w:val=""/>
+      <w:lvlJc w:val="left"/>
+      <w:pPr>
+        <w:ind w:left="2160" w:hanging="360"/>
+      </w:pPr>
+      <w:rPr>
+        <w:rFonts w:ascii="Wingdings" w:hAnsi="Wingdings" w:hint="default"/>
+      </w:rPr>
+    </w:lvl>
+    <w:lvl w:ilvl="3" w:tplc="40090001" w:tentative="1">
+      <w:start w:val="1"/>
+      <w:numFmt w:val="bullet"/>
+      <w:lvlText w:val=""/>
+      <w:lvlJc w:val="left"/>
+      <w:pPr>
+        <w:ind w:left="2880" w:hanging="360"/>
+      </w:pPr>
+      <w:rPr>
+        <w:rFonts w:ascii="Symbol" w:hAnsi="Symbol" w:hint="default"/>
+      </w:rPr>
+    </w:lvl>
+    <w:lvl w:ilvl="4" w:tplc="40090003" w:tentative="1">
+      <w:start w:val="1"/>
+      <w:numFmt w:val="bullet"/>
+      <w:lvlText w:val="o"/>
+      <w:lvlJc w:val="left"/>
+      <w:pPr>
+        <w:ind w:left="3600" w:hanging="360"/>
+      </w:pPr>
+      <w:rPr>
+        <w:rFonts w:ascii="Courier New" w:hAnsi="Courier New" w:cs="Courier New" w:hint="default"/>
+      </w:rPr>
+    </w:lvl>
+    <w:lvl w:ilvl="5" w:tplc="40090005" w:tentative="1">
+      <w:start w:val="1"/>
+      <w:numFmt w:val="bullet"/>
+      <w:lvlText w:val=""/>
+      <w:lvlJc w:val="left"/>
+      <w:pPr>
+        <w:ind w:left="4320" w:hanging="360"/>
+      </w:pPr>
+      <w:rPr>
+        <w:rFonts w:ascii="Wingdings" w:hAnsi="Wingdings" w:hint="default"/>
+      </w:rPr>
+    </w:lvl>
+    <w:lvl w:ilvl="6" w:tplc="40090001" w:tentative="1">
+      <w:start w:val="1"/>
+      <w:numFmt w:val="bullet"/>
+      <w:lvlText w:val=""/>
+      <w:lvlJc w:val="left"/>
+      <w:pPr>
+        <w:ind w:left="5040" w:hanging="360"/>
+      </w:pPr>
+      <w:rPr>
+        <w:rFonts w:ascii="Symbol" w:hAnsi="Symbol" w:hint="default"/>
+      </w:rPr>
+    </w:lvl>
+    <w:lvl w:ilvl="7" w:tplc="40090003" w:tentative="1">
+      <w:start w:val="1"/>
+      <w:numFmt w:val="bullet"/>
+      <w:lvlText w:val="o"/>
+      <w:lvlJc w:val="left"/>
+      <w:pPr>
+        <w:ind w:left="5760" w:hanging="360"/>
+      </w:pPr>
+      <w:rPr>
+        <w:rFonts w:ascii="Courier New" w:hAnsi="Courier New" w:cs="Courier New" w:hint="default"/>
+      </w:rPr>
+    </w:lvl>
+    <w:lvl w:ilvl="8" w:tplc="40090005" w:tentative="1">
+      <w:start w:val="1"/>
+      <w:numFmt w:val="bullet"/>
+      <w:lvlText w:val=""/>
+      <w:lvlJc w:val="left"/>
+      <w:pPr>
+        <w:ind w:left="6480" w:hanging="360"/>
+      </w:pPr>
+      <w:rPr>
+        <w:rFonts w:ascii="Wingdings" w:hAnsi="Wingdings" w:hint="default"/>
+      </w:rPr>
+    </w:lvl>
+  </w:abstractNum>
+  <w:abstractNum w:abstractNumId="3" w15:restartNumberingAfterBreak="0">
     <w:nsid w:val="16846DF9"/>
     <w:multiLevelType w:val="hybridMultilevel"/>
     <w:tmpl w:val="D794EC80"/>
@@ -3963,7 +4428,7 @@
       </w:rPr>
     </w:lvl>
   </w:abstractNum>
-  <w:abstractNum w:abstractNumId="3" w15:restartNumberingAfterBreak="0">
+  <w:abstractNum w:abstractNumId="4" w15:restartNumberingAfterBreak="0">
     <w:nsid w:val="203553E0"/>
     <w:multiLevelType w:val="hybridMultilevel"/>
     <w:tmpl w:val="E244E5F6"/>
@@ -4076,7 +4541,7 @@
       </w:rPr>
     </w:lvl>
   </w:abstractNum>
-  <w:abstractNum w:abstractNumId="4" w15:restartNumberingAfterBreak="0">
+  <w:abstractNum w:abstractNumId="5" w15:restartNumberingAfterBreak="0">
     <w:nsid w:val="2EB74DFD"/>
     <w:multiLevelType w:val="hybridMultilevel"/>
     <w:tmpl w:val="3D6E2962"/>
@@ -4189,7 +4654,7 @@
       </w:rPr>
     </w:lvl>
   </w:abstractNum>
-  <w:abstractNum w:abstractNumId="5" w15:restartNumberingAfterBreak="0">
+  <w:abstractNum w:abstractNumId="6" w15:restartNumberingAfterBreak="0">
     <w:nsid w:val="31361EE5"/>
     <w:multiLevelType w:val="hybridMultilevel"/>
     <w:tmpl w:val="E2C8A71A"/>
@@ -4302,7 +4767,120 @@
       </w:rPr>
     </w:lvl>
   </w:abstractNum>
-  <w:abstractNum w:abstractNumId="6" w15:restartNumberingAfterBreak="0">
+  <w:abstractNum w:abstractNumId="7" w15:restartNumberingAfterBreak="0">
+    <w:nsid w:val="337421FE"/>
+    <w:multiLevelType w:val="hybridMultilevel"/>
+    <w:tmpl w:val="A27257BA"/>
+    <w:lvl w:ilvl="0" w:tplc="4009000B">
+      <w:start w:val="1"/>
+      <w:numFmt w:val="bullet"/>
+      <w:lvlText w:val=""/>
+      <w:lvlJc w:val="left"/>
+      <w:pPr>
+        <w:ind w:left="720" w:hanging="360"/>
+      </w:pPr>
+      <w:rPr>
+        <w:rFonts w:ascii="Wingdings" w:hAnsi="Wingdings" w:hint="default"/>
+      </w:rPr>
+    </w:lvl>
+    <w:lvl w:ilvl="1" w:tplc="40090003" w:tentative="1">
+      <w:start w:val="1"/>
+      <w:numFmt w:val="bullet"/>
+      <w:lvlText w:val="o"/>
+      <w:lvlJc w:val="left"/>
+      <w:pPr>
+        <w:ind w:left="1440" w:hanging="360"/>
+      </w:pPr>
+      <w:rPr>
+        <w:rFonts w:ascii="Courier New" w:hAnsi="Courier New" w:cs="Courier New" w:hint="default"/>
+      </w:rPr>
+    </w:lvl>
+    <w:lvl w:ilvl="2" w:tplc="40090005" w:tentative="1">
+      <w:start w:val="1"/>
+      <w:numFmt w:val="bullet"/>
+      <w:lvlText w:val=""/>
+      <w:lvlJc w:val="left"/>
+      <w:pPr>
+        <w:ind w:left="2160" w:hanging="360"/>
+      </w:pPr>
+      <w:rPr>
+        <w:rFonts w:ascii="Wingdings" w:hAnsi="Wingdings" w:hint="default"/>
+      </w:rPr>
+    </w:lvl>
+    <w:lvl w:ilvl="3" w:tplc="40090001" w:tentative="1">
+      <w:start w:val="1"/>
+      <w:numFmt w:val="bullet"/>
+      <w:lvlText w:val=""/>
+      <w:lvlJc w:val="left"/>
+      <w:pPr>
+        <w:ind w:left="2880" w:hanging="360"/>
+      </w:pPr>
+      <w:rPr>
+        <w:rFonts w:ascii="Symbol" w:hAnsi="Symbol" w:hint="default"/>
+      </w:rPr>
+    </w:lvl>
+    <w:lvl w:ilvl="4" w:tplc="40090003" w:tentative="1">
+      <w:start w:val="1"/>
+      <w:numFmt w:val="bullet"/>
+      <w:lvlText w:val="o"/>
+      <w:lvlJc w:val="left"/>
+      <w:pPr>
+        <w:ind w:left="3600" w:hanging="360"/>
+      </w:pPr>
+      <w:rPr>
+        <w:rFonts w:ascii="Courier New" w:hAnsi="Courier New" w:cs="Courier New" w:hint="default"/>
+      </w:rPr>
+    </w:lvl>
+    <w:lvl w:ilvl="5" w:tplc="40090005" w:tentative="1">
+      <w:start w:val="1"/>
+      <w:numFmt w:val="bullet"/>
+      <w:lvlText w:val=""/>
+      <w:lvlJc w:val="left"/>
+      <w:pPr>
+        <w:ind w:left="4320" w:hanging="360"/>
+      </w:pPr>
+      <w:rPr>
+        <w:rFonts w:ascii="Wingdings" w:hAnsi="Wingdings" w:hint="default"/>
+      </w:rPr>
+    </w:lvl>
+    <w:lvl w:ilvl="6" w:tplc="40090001" w:tentative="1">
+      <w:start w:val="1"/>
+      <w:numFmt w:val="bullet"/>
+      <w:lvlText w:val=""/>
+      <w:lvlJc w:val="left"/>
+      <w:pPr>
+        <w:ind w:left="5040" w:hanging="360"/>
+      </w:pPr>
+      <w:rPr>
+        <w:rFonts w:ascii="Symbol" w:hAnsi="Symbol" w:hint="default"/>
+      </w:rPr>
+    </w:lvl>
+    <w:lvl w:ilvl="7" w:tplc="40090003" w:tentative="1">
+      <w:start w:val="1"/>
+      <w:numFmt w:val="bullet"/>
+      <w:lvlText w:val="o"/>
+      <w:lvlJc w:val="left"/>
+      <w:pPr>
+        <w:ind w:left="5760" w:hanging="360"/>
+      </w:pPr>
+      <w:rPr>
+        <w:rFonts w:ascii="Courier New" w:hAnsi="Courier New" w:cs="Courier New" w:hint="default"/>
+      </w:rPr>
+    </w:lvl>
+    <w:lvl w:ilvl="8" w:tplc="40090005" w:tentative="1">
+      <w:start w:val="1"/>
+      <w:numFmt w:val="bullet"/>
+      <w:lvlText w:val=""/>
+      <w:lvlJc w:val="left"/>
+      <w:pPr>
+        <w:ind w:left="6480" w:hanging="360"/>
+      </w:pPr>
+      <w:rPr>
+        <w:rFonts w:ascii="Wingdings" w:hAnsi="Wingdings" w:hint="default"/>
+      </w:rPr>
+    </w:lvl>
+  </w:abstractNum>
+  <w:abstractNum w:abstractNumId="8" w15:restartNumberingAfterBreak="0">
     <w:nsid w:val="36F75723"/>
     <w:multiLevelType w:val="hybridMultilevel"/>
     <w:tmpl w:val="20D84428"/>
@@ -4415,7 +4993,120 @@
       </w:rPr>
     </w:lvl>
   </w:abstractNum>
-  <w:abstractNum w:abstractNumId="7" w15:restartNumberingAfterBreak="0">
+  <w:abstractNum w:abstractNumId="9" w15:restartNumberingAfterBreak="0">
+    <w:nsid w:val="394371ED"/>
+    <w:multiLevelType w:val="hybridMultilevel"/>
+    <w:tmpl w:val="BBDA304E"/>
+    <w:lvl w:ilvl="0" w:tplc="40090005">
+      <w:start w:val="1"/>
+      <w:numFmt w:val="bullet"/>
+      <w:lvlText w:val=""/>
+      <w:lvlJc w:val="left"/>
+      <w:pPr>
+        <w:ind w:left="1080" w:hanging="360"/>
+      </w:pPr>
+      <w:rPr>
+        <w:rFonts w:ascii="Wingdings" w:hAnsi="Wingdings" w:hint="default"/>
+      </w:rPr>
+    </w:lvl>
+    <w:lvl w:ilvl="1" w:tplc="40090003" w:tentative="1">
+      <w:start w:val="1"/>
+      <w:numFmt w:val="bullet"/>
+      <w:lvlText w:val="o"/>
+      <w:lvlJc w:val="left"/>
+      <w:pPr>
+        <w:ind w:left="1800" w:hanging="360"/>
+      </w:pPr>
+      <w:rPr>
+        <w:rFonts w:ascii="Courier New" w:hAnsi="Courier New" w:cs="Courier New" w:hint="default"/>
+      </w:rPr>
+    </w:lvl>
+    <w:lvl w:ilvl="2" w:tplc="40090005" w:tentative="1">
+      <w:start w:val="1"/>
+      <w:numFmt w:val="bullet"/>
+      <w:lvlText w:val=""/>
+      <w:lvlJc w:val="left"/>
+      <w:pPr>
+        <w:ind w:left="2520" w:hanging="360"/>
+      </w:pPr>
+      <w:rPr>
+        <w:rFonts w:ascii="Wingdings" w:hAnsi="Wingdings" w:hint="default"/>
+      </w:rPr>
+    </w:lvl>
+    <w:lvl w:ilvl="3" w:tplc="40090001" w:tentative="1">
+      <w:start w:val="1"/>
+      <w:numFmt w:val="bullet"/>
+      <w:lvlText w:val=""/>
+      <w:lvlJc w:val="left"/>
+      <w:pPr>
+        <w:ind w:left="3240" w:hanging="360"/>
+      </w:pPr>
+      <w:rPr>
+        <w:rFonts w:ascii="Symbol" w:hAnsi="Symbol" w:hint="default"/>
+      </w:rPr>
+    </w:lvl>
+    <w:lvl w:ilvl="4" w:tplc="40090003" w:tentative="1">
+      <w:start w:val="1"/>
+      <w:numFmt w:val="bullet"/>
+      <w:lvlText w:val="o"/>
+      <w:lvlJc w:val="left"/>
+      <w:pPr>
+        <w:ind w:left="3960" w:hanging="360"/>
+      </w:pPr>
+      <w:rPr>
+        <w:rFonts w:ascii="Courier New" w:hAnsi="Courier New" w:cs="Courier New" w:hint="default"/>
+      </w:rPr>
+    </w:lvl>
+    <w:lvl w:ilvl="5" w:tplc="40090005" w:tentative="1">
+      <w:start w:val="1"/>
+      <w:numFmt w:val="bullet"/>
+      <w:lvlText w:val=""/>
+      <w:lvlJc w:val="left"/>
+      <w:pPr>
+        <w:ind w:left="4680" w:hanging="360"/>
+      </w:pPr>
+      <w:rPr>
+        <w:rFonts w:ascii="Wingdings" w:hAnsi="Wingdings" w:hint="default"/>
+      </w:rPr>
+    </w:lvl>
+    <w:lvl w:ilvl="6" w:tplc="40090001" w:tentative="1">
+      <w:start w:val="1"/>
+      <w:numFmt w:val="bullet"/>
+      <w:lvlText w:val=""/>
+      <w:lvlJc w:val="left"/>
+      <w:pPr>
+        <w:ind w:left="5400" w:hanging="360"/>
+      </w:pPr>
+      <w:rPr>
+        <w:rFonts w:ascii="Symbol" w:hAnsi="Symbol" w:hint="default"/>
+      </w:rPr>
+    </w:lvl>
+    <w:lvl w:ilvl="7" w:tplc="40090003" w:tentative="1">
+      <w:start w:val="1"/>
+      <w:numFmt w:val="bullet"/>
+      <w:lvlText w:val="o"/>
+      <w:lvlJc w:val="left"/>
+      <w:pPr>
+        <w:ind w:left="6120" w:hanging="360"/>
+      </w:pPr>
+      <w:rPr>
+        <w:rFonts w:ascii="Courier New" w:hAnsi="Courier New" w:cs="Courier New" w:hint="default"/>
+      </w:rPr>
+    </w:lvl>
+    <w:lvl w:ilvl="8" w:tplc="40090005" w:tentative="1">
+      <w:start w:val="1"/>
+      <w:numFmt w:val="bullet"/>
+      <w:lvlText w:val=""/>
+      <w:lvlJc w:val="left"/>
+      <w:pPr>
+        <w:ind w:left="6840" w:hanging="360"/>
+      </w:pPr>
+      <w:rPr>
+        <w:rFonts w:ascii="Wingdings" w:hAnsi="Wingdings" w:hint="default"/>
+      </w:rPr>
+    </w:lvl>
+  </w:abstractNum>
+  <w:abstractNum w:abstractNumId="10" w15:restartNumberingAfterBreak="0">
     <w:nsid w:val="3D727704"/>
     <w:multiLevelType w:val="hybridMultilevel"/>
     <w:tmpl w:val="0B82CD18"/>
@@ -4528,7 +5219,7 @@
       </w:rPr>
     </w:lvl>
   </w:abstractNum>
-  <w:abstractNum w:abstractNumId="8" w15:restartNumberingAfterBreak="0">
+  <w:abstractNum w:abstractNumId="11" w15:restartNumberingAfterBreak="0">
     <w:nsid w:val="4B3D199E"/>
     <w:multiLevelType w:val="hybridMultilevel"/>
     <w:tmpl w:val="EAF674E2"/>
@@ -4641,7 +5332,7 @@
       </w:rPr>
     </w:lvl>
   </w:abstractNum>
-  <w:abstractNum w:abstractNumId="9" w15:restartNumberingAfterBreak="0">
+  <w:abstractNum w:abstractNumId="12" w15:restartNumberingAfterBreak="0">
     <w:nsid w:val="50A2298B"/>
     <w:multiLevelType w:val="hybridMultilevel"/>
     <w:tmpl w:val="E4FC28CE"/>
@@ -4754,10 +5445,10 @@
       </w:rPr>
     </w:lvl>
   </w:abstractNum>
-  <w:abstractNum w:abstractNumId="10" w15:restartNumberingAfterBreak="0">
+  <w:abstractNum w:abstractNumId="13" w15:restartNumberingAfterBreak="0">
     <w:nsid w:val="54FE4ECA"/>
     <w:multiLevelType w:val="hybridMultilevel"/>
-    <w:tmpl w:val="4EF22824"/>
+    <w:tmpl w:val="55E46174"/>
     <w:lvl w:ilvl="0" w:tplc="40090001">
       <w:start w:val="1"/>
       <w:numFmt w:val="bullet"/>
@@ -4867,7 +5558,7 @@
       </w:rPr>
     </w:lvl>
   </w:abstractNum>
-  <w:abstractNum w:abstractNumId="11" w15:restartNumberingAfterBreak="0">
+  <w:abstractNum w:abstractNumId="14" w15:restartNumberingAfterBreak="0">
     <w:nsid w:val="5EB34989"/>
     <w:multiLevelType w:val="hybridMultilevel"/>
     <w:tmpl w:val="A5B45CB6"/>
@@ -4980,7 +5671,7 @@
       </w:rPr>
     </w:lvl>
   </w:abstractNum>
-  <w:abstractNum w:abstractNumId="12" w15:restartNumberingAfterBreak="0">
+  <w:abstractNum w:abstractNumId="15" w15:restartNumberingAfterBreak="0">
     <w:nsid w:val="604B791F"/>
     <w:multiLevelType w:val="hybridMultilevel"/>
     <w:tmpl w:val="F9E8FF04"/>
@@ -5093,7 +5784,7 @@
       </w:rPr>
     </w:lvl>
   </w:abstractNum>
-  <w:abstractNum w:abstractNumId="13" w15:restartNumberingAfterBreak="0">
+  <w:abstractNum w:abstractNumId="16" w15:restartNumberingAfterBreak="0">
     <w:nsid w:val="64C77838"/>
     <w:multiLevelType w:val="hybridMultilevel"/>
     <w:tmpl w:val="9BD0E0D8"/>
@@ -5206,7 +5897,7 @@
       </w:rPr>
     </w:lvl>
   </w:abstractNum>
-  <w:abstractNum w:abstractNumId="14" w15:restartNumberingAfterBreak="0">
+  <w:abstractNum w:abstractNumId="17" w15:restartNumberingAfterBreak="0">
     <w:nsid w:val="67E914BB"/>
     <w:multiLevelType w:val="hybridMultilevel"/>
     <w:tmpl w:val="1E52B27A"/>
@@ -5319,7 +6010,7 @@
       </w:rPr>
     </w:lvl>
   </w:abstractNum>
-  <w:abstractNum w:abstractNumId="15" w15:restartNumberingAfterBreak="0">
+  <w:abstractNum w:abstractNumId="18" w15:restartNumberingAfterBreak="0">
     <w:nsid w:val="70A10D5F"/>
     <w:multiLevelType w:val="hybridMultilevel"/>
     <w:tmpl w:val="2DD4A90E"/>
@@ -5432,7 +6123,7 @@
       </w:rPr>
     </w:lvl>
   </w:abstractNum>
-  <w:abstractNum w:abstractNumId="16" w15:restartNumberingAfterBreak="0">
+  <w:abstractNum w:abstractNumId="19" w15:restartNumberingAfterBreak="0">
     <w:nsid w:val="74413CCA"/>
     <w:multiLevelType w:val="hybridMultilevel"/>
     <w:tmpl w:val="89B693B4"/>
@@ -5545,7 +6236,7 @@
       </w:rPr>
     </w:lvl>
   </w:abstractNum>
-  <w:abstractNum w:abstractNumId="17" w15:restartNumberingAfterBreak="0">
+  <w:abstractNum w:abstractNumId="20" w15:restartNumberingAfterBreak="0">
     <w:nsid w:val="74506597"/>
     <w:multiLevelType w:val="hybridMultilevel"/>
     <w:tmpl w:val="512C5C76"/>
@@ -5658,7 +6349,7 @@
       </w:rPr>
     </w:lvl>
   </w:abstractNum>
-  <w:abstractNum w:abstractNumId="18" w15:restartNumberingAfterBreak="0">
+  <w:abstractNum w:abstractNumId="21" w15:restartNumberingAfterBreak="0">
     <w:nsid w:val="756F7201"/>
     <w:multiLevelType w:val="hybridMultilevel"/>
     <w:tmpl w:val="02163EBE"/>
@@ -5771,7 +6462,7 @@
       </w:rPr>
     </w:lvl>
   </w:abstractNum>
-  <w:abstractNum w:abstractNumId="19" w15:restartNumberingAfterBreak="0">
+  <w:abstractNum w:abstractNumId="22" w15:restartNumberingAfterBreak="0">
     <w:nsid w:val="78610511"/>
     <w:multiLevelType w:val="hybridMultilevel"/>
     <w:tmpl w:val="28665A74"/>
@@ -5884,7 +6575,7 @@
       </w:rPr>
     </w:lvl>
   </w:abstractNum>
-  <w:abstractNum w:abstractNumId="20" w15:restartNumberingAfterBreak="0">
+  <w:abstractNum w:abstractNumId="23" w15:restartNumberingAfterBreak="0">
     <w:nsid w:val="79811F47"/>
     <w:multiLevelType w:val="hybridMultilevel"/>
     <w:tmpl w:val="449CAA34"/>
@@ -5997,7 +6688,7 @@
       </w:rPr>
     </w:lvl>
   </w:abstractNum>
-  <w:abstractNum w:abstractNumId="21" w15:restartNumberingAfterBreak="0">
+  <w:abstractNum w:abstractNumId="24" w15:restartNumberingAfterBreak="0">
     <w:nsid w:val="7F6A46EB"/>
     <w:multiLevelType w:val="hybridMultilevel"/>
     <w:tmpl w:val="E92CF294"/>
@@ -6111,70 +6802,79 @@
     </w:lvl>
   </w:abstractNum>
   <w:num w:numId="1" w16cid:durableId="1571114641">
-    <w:abstractNumId w:val="9"/>
+    <w:abstractNumId w:val="12"/>
   </w:num>
   <w:num w:numId="2" w16cid:durableId="1123042156">
+    <w:abstractNumId w:val="11"/>
+  </w:num>
+  <w:num w:numId="3" w16cid:durableId="1813909692">
     <w:abstractNumId w:val="8"/>
   </w:num>
-  <w:num w:numId="3" w16cid:durableId="1813909692">
-    <w:abstractNumId w:val="6"/>
-  </w:num>
   <w:num w:numId="4" w16cid:durableId="765076411">
-    <w:abstractNumId w:val="18"/>
+    <w:abstractNumId w:val="21"/>
   </w:num>
   <w:num w:numId="5" w16cid:durableId="240020219">
-    <w:abstractNumId w:val="19"/>
+    <w:abstractNumId w:val="22"/>
   </w:num>
   <w:num w:numId="6" w16cid:durableId="1543831768">
-    <w:abstractNumId w:val="21"/>
+    <w:abstractNumId w:val="24"/>
   </w:num>
   <w:num w:numId="7" w16cid:durableId="536308589">
     <w:abstractNumId w:val="0"/>
   </w:num>
   <w:num w:numId="8" w16cid:durableId="1980841269">
-    <w:abstractNumId w:val="12"/>
+    <w:abstractNumId w:val="15"/>
   </w:num>
   <w:num w:numId="9" w16cid:durableId="998193434">
-    <w:abstractNumId w:val="11"/>
+    <w:abstractNumId w:val="14"/>
   </w:num>
   <w:num w:numId="10" w16cid:durableId="747657764">
-    <w:abstractNumId w:val="15"/>
+    <w:abstractNumId w:val="18"/>
   </w:num>
   <w:num w:numId="11" w16cid:durableId="1793089565">
     <w:abstractNumId w:val="1"/>
   </w:num>
   <w:num w:numId="12" w16cid:durableId="761804112">
+    <w:abstractNumId w:val="23"/>
+  </w:num>
+  <w:num w:numId="13" w16cid:durableId="1212376040">
+    <w:abstractNumId w:val="3"/>
+  </w:num>
+  <w:num w:numId="14" w16cid:durableId="1389452874">
+    <w:abstractNumId w:val="19"/>
+  </w:num>
+  <w:num w:numId="15" w16cid:durableId="1615822096">
+    <w:abstractNumId w:val="5"/>
+  </w:num>
+  <w:num w:numId="16" w16cid:durableId="550649844">
+    <w:abstractNumId w:val="10"/>
+  </w:num>
+  <w:num w:numId="17" w16cid:durableId="1880236531">
+    <w:abstractNumId w:val="6"/>
+  </w:num>
+  <w:num w:numId="18" w16cid:durableId="1073551233">
+    <w:abstractNumId w:val="13"/>
+  </w:num>
+  <w:num w:numId="19" w16cid:durableId="1178731275">
+    <w:abstractNumId w:val="17"/>
+  </w:num>
+  <w:num w:numId="20" w16cid:durableId="1275747097">
+    <w:abstractNumId w:val="4"/>
+  </w:num>
+  <w:num w:numId="21" w16cid:durableId="1714690425">
     <w:abstractNumId w:val="20"/>
   </w:num>
-  <w:num w:numId="13" w16cid:durableId="1212376040">
+  <w:num w:numId="22" w16cid:durableId="616906825">
+    <w:abstractNumId w:val="16"/>
+  </w:num>
+  <w:num w:numId="23" w16cid:durableId="2087876200">
+    <w:abstractNumId w:val="7"/>
+  </w:num>
+  <w:num w:numId="24" w16cid:durableId="1505626539">
     <w:abstractNumId w:val="2"/>
   </w:num>
-  <w:num w:numId="14" w16cid:durableId="1389452874">
-    <w:abstractNumId w:val="16"/>
-  </w:num>
-  <w:num w:numId="15" w16cid:durableId="1615822096">
-    <w:abstractNumId w:val="4"/>
-  </w:num>
-  <w:num w:numId="16" w16cid:durableId="550649844">
-    <w:abstractNumId w:val="7"/>
-  </w:num>
-  <w:num w:numId="17" w16cid:durableId="1880236531">
-    <w:abstractNumId w:val="5"/>
-  </w:num>
-  <w:num w:numId="18" w16cid:durableId="1073551233">
-    <w:abstractNumId w:val="10"/>
-  </w:num>
-  <w:num w:numId="19" w16cid:durableId="1178731275">
-    <w:abstractNumId w:val="14"/>
-  </w:num>
-  <w:num w:numId="20" w16cid:durableId="1275747097">
-    <w:abstractNumId w:val="3"/>
-  </w:num>
-  <w:num w:numId="21" w16cid:durableId="1714690425">
-    <w:abstractNumId w:val="17"/>
-  </w:num>
-  <w:num w:numId="22" w16cid:durableId="616906825">
-    <w:abstractNumId w:val="13"/>
+  <w:num w:numId="25" w16cid:durableId="514001257">
+    <w:abstractNumId w:val="9"/>
   </w:num>
 </w:numbering>
 </file>

</xml_diff>

<commit_message>
Complete Sprint Planning with Jira Part 2 video.
</commit_message>
<xml_diff>
--- a/Jira and Agile Methodology/Jira and Agile Methodology.docx
+++ b/Jira and Agile Methodology/Jira and Agile Methodology.docx
@@ -3376,7 +3376,7 @@
           <w:lang w:val="en-US"/>
         </w:rPr>
         <w:drawing>
-          <wp:inline distT="0" distB="0" distL="0" distR="0" wp14:anchorId="5C8A161C" wp14:editId="5CFBC982">
+          <wp:inline distT="0" distB="0" distL="0" distR="0" wp14:anchorId="5C8A161C" wp14:editId="31F24166">
             <wp:extent cx="2451100" cy="943399"/>
             <wp:effectExtent l="0" t="0" r="0" b="0"/>
             <wp:docPr id="1280378045" name="Picture 2"/>
@@ -3964,6 +3964,1552 @@
         <w:t>?</w:t>
       </w:r>
     </w:p>
+    <w:p>
+      <w:pPr>
+        <w:jc w:val="both"/>
+        <w:rPr>
+          <w:rFonts w:cstheme="minorHAnsi"/>
+          <w:sz w:val="24"/>
+          <w:szCs w:val="24"/>
+          <w:lang w:val="en-US"/>
+        </w:rPr>
+      </w:pPr>
+    </w:p>
+    <w:p>
+      <w:pPr>
+        <w:jc w:val="both"/>
+        <w:rPr>
+          <w:rFonts w:cstheme="minorHAnsi"/>
+          <w:sz w:val="24"/>
+          <w:szCs w:val="24"/>
+          <w:lang w:val="en-US"/>
+        </w:rPr>
+      </w:pPr>
+    </w:p>
+    <w:p>
+      <w:pPr>
+        <w:jc w:val="both"/>
+        <w:rPr>
+          <w:rFonts w:cstheme="minorHAnsi"/>
+          <w:sz w:val="24"/>
+          <w:szCs w:val="24"/>
+          <w:lang w:val="en-US"/>
+        </w:rPr>
+      </w:pPr>
+    </w:p>
+    <w:p>
+      <w:pPr>
+        <w:jc w:val="both"/>
+        <w:rPr>
+          <w:rFonts w:cstheme="minorHAnsi"/>
+          <w:sz w:val="24"/>
+          <w:szCs w:val="24"/>
+          <w:lang w:val="en-US"/>
+        </w:rPr>
+      </w:pPr>
+    </w:p>
+    <w:p>
+      <w:pPr>
+        <w:jc w:val="both"/>
+        <w:rPr>
+          <w:rFonts w:cstheme="minorHAnsi"/>
+          <w:sz w:val="24"/>
+          <w:szCs w:val="24"/>
+          <w:lang w:val="en-US"/>
+        </w:rPr>
+      </w:pPr>
+    </w:p>
+    <w:p>
+      <w:pPr>
+        <w:jc w:val="both"/>
+        <w:rPr>
+          <w:rFonts w:cstheme="minorHAnsi"/>
+          <w:sz w:val="24"/>
+          <w:szCs w:val="24"/>
+          <w:lang w:val="en-US"/>
+        </w:rPr>
+      </w:pPr>
+    </w:p>
+    <w:p>
+      <w:pPr>
+        <w:jc w:val="both"/>
+        <w:rPr>
+          <w:rFonts w:cstheme="minorHAnsi"/>
+          <w:sz w:val="24"/>
+          <w:szCs w:val="24"/>
+          <w:lang w:val="en-US"/>
+        </w:rPr>
+      </w:pPr>
+    </w:p>
+    <w:p>
+      <w:pPr>
+        <w:jc w:val="both"/>
+        <w:rPr>
+          <w:rFonts w:cstheme="minorHAnsi"/>
+          <w:sz w:val="24"/>
+          <w:szCs w:val="24"/>
+          <w:lang w:val="en-US"/>
+        </w:rPr>
+      </w:pPr>
+    </w:p>
+    <w:p>
+      <w:pPr>
+        <w:jc w:val="both"/>
+        <w:rPr>
+          <w:rFonts w:cstheme="minorHAnsi"/>
+          <w:sz w:val="24"/>
+          <w:szCs w:val="24"/>
+          <w:lang w:val="en-US"/>
+        </w:rPr>
+      </w:pPr>
+    </w:p>
+    <w:p>
+      <w:pPr>
+        <w:jc w:val="both"/>
+        <w:rPr>
+          <w:rFonts w:cstheme="minorHAnsi"/>
+          <w:sz w:val="24"/>
+          <w:szCs w:val="24"/>
+          <w:lang w:val="en-US"/>
+        </w:rPr>
+      </w:pPr>
+    </w:p>
+    <w:p>
+      <w:pPr>
+        <w:jc w:val="both"/>
+        <w:rPr>
+          <w:rFonts w:cstheme="minorHAnsi"/>
+          <w:sz w:val="24"/>
+          <w:szCs w:val="24"/>
+          <w:lang w:val="en-US"/>
+        </w:rPr>
+      </w:pPr>
+    </w:p>
+    <w:p>
+      <w:pPr>
+        <w:jc w:val="both"/>
+        <w:rPr>
+          <w:rFonts w:cstheme="minorHAnsi"/>
+          <w:sz w:val="24"/>
+          <w:szCs w:val="24"/>
+          <w:lang w:val="en-US"/>
+        </w:rPr>
+      </w:pPr>
+    </w:p>
+    <w:p>
+      <w:pPr>
+        <w:jc w:val="both"/>
+        <w:rPr>
+          <w:rFonts w:cstheme="minorHAnsi"/>
+          <w:sz w:val="24"/>
+          <w:szCs w:val="24"/>
+          <w:lang w:val="en-US"/>
+        </w:rPr>
+      </w:pPr>
+    </w:p>
+    <w:p>
+      <w:pPr>
+        <w:jc w:val="both"/>
+        <w:rPr>
+          <w:rFonts w:cstheme="minorHAnsi"/>
+          <w:sz w:val="24"/>
+          <w:szCs w:val="24"/>
+          <w:lang w:val="en-US"/>
+        </w:rPr>
+      </w:pPr>
+    </w:p>
+    <w:p>
+      <w:pPr>
+        <w:jc w:val="both"/>
+        <w:rPr>
+          <w:rFonts w:cstheme="minorHAnsi"/>
+          <w:sz w:val="24"/>
+          <w:szCs w:val="24"/>
+          <w:lang w:val="en-US"/>
+        </w:rPr>
+      </w:pPr>
+    </w:p>
+    <w:p>
+      <w:pPr>
+        <w:jc w:val="both"/>
+        <w:rPr>
+          <w:rFonts w:cstheme="minorHAnsi"/>
+          <w:sz w:val="24"/>
+          <w:szCs w:val="24"/>
+          <w:lang w:val="en-US"/>
+        </w:rPr>
+      </w:pPr>
+    </w:p>
+    <w:p>
+      <w:pPr>
+        <w:jc w:val="both"/>
+        <w:rPr>
+          <w:rFonts w:cstheme="minorHAnsi"/>
+          <w:sz w:val="24"/>
+          <w:szCs w:val="24"/>
+          <w:lang w:val="en-US"/>
+        </w:rPr>
+      </w:pPr>
+    </w:p>
+    <w:p>
+      <w:pPr>
+        <w:jc w:val="both"/>
+        <w:rPr>
+          <w:rFonts w:cstheme="minorHAnsi"/>
+          <w:sz w:val="24"/>
+          <w:szCs w:val="24"/>
+          <w:lang w:val="en-US"/>
+        </w:rPr>
+      </w:pPr>
+    </w:p>
+    <w:p>
+      <w:pPr>
+        <w:jc w:val="both"/>
+        <w:rPr>
+          <w:rFonts w:cstheme="minorHAnsi"/>
+          <w:sz w:val="24"/>
+          <w:szCs w:val="24"/>
+          <w:lang w:val="en-US"/>
+        </w:rPr>
+      </w:pPr>
+    </w:p>
+    <w:p>
+      <w:pPr>
+        <w:jc w:val="both"/>
+        <w:rPr>
+          <w:rFonts w:cstheme="minorHAnsi"/>
+          <w:sz w:val="24"/>
+          <w:szCs w:val="24"/>
+          <w:lang w:val="en-US"/>
+        </w:rPr>
+      </w:pPr>
+    </w:p>
+    <w:p>
+      <w:pPr>
+        <w:jc w:val="center"/>
+        <w:rPr>
+          <w:rFonts w:cstheme="minorHAnsi"/>
+          <w:b/>
+          <w:bCs/>
+          <w:sz w:val="28"/>
+          <w:szCs w:val="28"/>
+          <w:u w:val="single"/>
+          <w:lang w:val="en-US"/>
+        </w:rPr>
+      </w:pPr>
+      <w:r>
+        <w:rPr>
+          <w:rFonts w:cstheme="minorHAnsi"/>
+          <w:b/>
+          <w:bCs/>
+          <w:sz w:val="28"/>
+          <w:szCs w:val="28"/>
+          <w:u w:val="single"/>
+          <w:lang w:val="en-US"/>
+        </w:rPr>
+        <w:lastRenderedPageBreak/>
+        <w:t xml:space="preserve">Sprint Planning with Jira Part </w:t>
+      </w:r>
+      <w:r>
+        <w:rPr>
+          <w:rFonts w:cstheme="minorHAnsi"/>
+          <w:b/>
+          <w:bCs/>
+          <w:sz w:val="28"/>
+          <w:szCs w:val="28"/>
+          <w:u w:val="single"/>
+          <w:lang w:val="en-US"/>
+        </w:rPr>
+        <w:t>2</w:t>
+      </w:r>
+    </w:p>
+    <w:p>
+      <w:pPr>
+        <w:pStyle w:val="ListParagraph"/>
+        <w:numPr>
+          <w:ilvl w:val="0"/>
+          <w:numId w:val="18"/>
+        </w:numPr>
+        <w:jc w:val="both"/>
+        <w:rPr>
+          <w:rFonts w:cstheme="minorHAnsi"/>
+          <w:sz w:val="24"/>
+          <w:szCs w:val="24"/>
+          <w:lang w:val="en-US"/>
+        </w:rPr>
+      </w:pPr>
+      <w:r>
+        <w:rPr>
+          <w:rFonts w:cstheme="minorHAnsi"/>
+          <w:sz w:val="24"/>
+          <w:szCs w:val="24"/>
+          <w:lang w:val="en-US"/>
+        </w:rPr>
+        <w:t>Two methods to perform sprint planning –</w:t>
+      </w:r>
+    </w:p>
+    <w:p>
+      <w:pPr>
+        <w:pStyle w:val="ListParagraph"/>
+        <w:numPr>
+          <w:ilvl w:val="0"/>
+          <w:numId w:val="23"/>
+        </w:numPr>
+        <w:jc w:val="both"/>
+        <w:rPr>
+          <w:rFonts w:cstheme="minorHAnsi"/>
+          <w:sz w:val="24"/>
+          <w:szCs w:val="24"/>
+          <w:lang w:val="en-US"/>
+        </w:rPr>
+      </w:pPr>
+      <w:r>
+        <w:rPr>
+          <w:rFonts w:cstheme="minorHAnsi"/>
+          <w:b/>
+          <w:bCs/>
+          <w:i/>
+          <w:iCs/>
+          <w:sz w:val="24"/>
+          <w:szCs w:val="24"/>
+          <w:lang w:val="en-US"/>
+        </w:rPr>
+        <w:t>Velocity or story points</w:t>
+      </w:r>
+    </w:p>
+    <w:p>
+      <w:pPr>
+        <w:pStyle w:val="ListParagraph"/>
+        <w:numPr>
+          <w:ilvl w:val="0"/>
+          <w:numId w:val="23"/>
+        </w:numPr>
+        <w:jc w:val="both"/>
+        <w:rPr>
+          <w:rFonts w:cstheme="minorHAnsi"/>
+          <w:sz w:val="24"/>
+          <w:szCs w:val="24"/>
+          <w:lang w:val="en-US"/>
+        </w:rPr>
+      </w:pPr>
+      <w:r>
+        <w:rPr>
+          <w:rFonts w:cstheme="minorHAnsi"/>
+          <w:b/>
+          <w:bCs/>
+          <w:i/>
+          <w:iCs/>
+          <w:sz w:val="24"/>
+          <w:szCs w:val="24"/>
+          <w:lang w:val="en-US"/>
+        </w:rPr>
+        <w:t>Time</w:t>
+      </w:r>
+    </w:p>
+    <w:p>
+      <w:pPr>
+        <w:pStyle w:val="ListParagraph"/>
+        <w:numPr>
+          <w:ilvl w:val="0"/>
+          <w:numId w:val="18"/>
+        </w:numPr>
+        <w:jc w:val="both"/>
+        <w:rPr>
+          <w:rFonts w:cstheme="minorHAnsi"/>
+          <w:sz w:val="24"/>
+          <w:szCs w:val="24"/>
+          <w:lang w:val="en-US"/>
+        </w:rPr>
+      </w:pPr>
+      <w:r>
+        <w:rPr>
+          <w:rFonts w:cstheme="minorHAnsi"/>
+          <w:sz w:val="24"/>
+          <w:szCs w:val="24"/>
+          <w:lang w:val="en-US"/>
+        </w:rPr>
+        <w:t>For calculating velocity in Jira, keep the following things in mind –</w:t>
+      </w:r>
+    </w:p>
+    <w:p>
+      <w:pPr>
+        <w:pStyle w:val="ListParagraph"/>
+        <w:numPr>
+          <w:ilvl w:val="0"/>
+          <w:numId w:val="24"/>
+        </w:numPr>
+        <w:jc w:val="both"/>
+        <w:rPr>
+          <w:rFonts w:cstheme="minorHAnsi"/>
+          <w:sz w:val="24"/>
+          <w:szCs w:val="24"/>
+          <w:lang w:val="en-US"/>
+        </w:rPr>
+      </w:pPr>
+      <w:r>
+        <w:rPr>
+          <w:rFonts w:cstheme="minorHAnsi"/>
+          <w:b/>
+          <w:bCs/>
+          <w:i/>
+          <w:iCs/>
+          <w:sz w:val="24"/>
+          <w:szCs w:val="24"/>
+          <w:lang w:val="en-US"/>
+        </w:rPr>
+        <w:t>More sprints the better</w:t>
+      </w:r>
+      <w:r>
+        <w:rPr>
+          <w:rFonts w:cstheme="minorHAnsi"/>
+          <w:sz w:val="24"/>
+          <w:szCs w:val="24"/>
+          <w:lang w:val="en-US"/>
+        </w:rPr>
+        <w:t xml:space="preserve"> estimated velocity</w:t>
+      </w:r>
+    </w:p>
+    <w:p>
+      <w:pPr>
+        <w:pStyle w:val="ListParagraph"/>
+        <w:numPr>
+          <w:ilvl w:val="0"/>
+          <w:numId w:val="24"/>
+        </w:numPr>
+        <w:jc w:val="both"/>
+        <w:rPr>
+          <w:rFonts w:cstheme="minorHAnsi"/>
+          <w:b/>
+          <w:bCs/>
+          <w:i/>
+          <w:iCs/>
+          <w:sz w:val="24"/>
+          <w:szCs w:val="24"/>
+          <w:lang w:val="en-US"/>
+        </w:rPr>
+      </w:pPr>
+      <w:r>
+        <w:rPr>
+          <w:rFonts w:cstheme="minorHAnsi"/>
+          <w:b/>
+          <w:bCs/>
+          <w:i/>
+          <w:iCs/>
+          <w:sz w:val="24"/>
+          <w:szCs w:val="24"/>
+          <w:lang w:val="en-US"/>
+        </w:rPr>
+        <w:t>Consistent sprint length</w:t>
+      </w:r>
+    </w:p>
+    <w:p>
+      <w:pPr>
+        <w:pStyle w:val="ListParagraph"/>
+        <w:numPr>
+          <w:ilvl w:val="0"/>
+          <w:numId w:val="24"/>
+        </w:numPr>
+        <w:jc w:val="both"/>
+        <w:rPr>
+          <w:rFonts w:cstheme="minorHAnsi"/>
+          <w:sz w:val="24"/>
+          <w:szCs w:val="24"/>
+          <w:lang w:val="en-US"/>
+        </w:rPr>
+      </w:pPr>
+      <w:r>
+        <w:rPr>
+          <w:rFonts w:cstheme="minorHAnsi"/>
+          <w:b/>
+          <w:bCs/>
+          <w:i/>
+          <w:iCs/>
+          <w:sz w:val="24"/>
+          <w:szCs w:val="24"/>
+          <w:lang w:val="en-US"/>
+        </w:rPr>
+        <w:t>Stable teams</w:t>
+      </w:r>
+      <w:r>
+        <w:rPr>
+          <w:rFonts w:cstheme="minorHAnsi"/>
+          <w:sz w:val="24"/>
+          <w:szCs w:val="24"/>
+          <w:lang w:val="en-US"/>
+        </w:rPr>
+        <w:t xml:space="preserve"> (team members are same and not changing frequently)</w:t>
+      </w:r>
+    </w:p>
+    <w:p>
+      <w:pPr>
+        <w:pStyle w:val="ListParagraph"/>
+        <w:numPr>
+          <w:ilvl w:val="0"/>
+          <w:numId w:val="24"/>
+        </w:numPr>
+        <w:jc w:val="both"/>
+        <w:rPr>
+          <w:rFonts w:cstheme="minorHAnsi"/>
+          <w:sz w:val="24"/>
+          <w:szCs w:val="24"/>
+          <w:lang w:val="en-US"/>
+        </w:rPr>
+      </w:pPr>
+      <w:r>
+        <w:rPr>
+          <w:rFonts w:cstheme="minorHAnsi"/>
+          <w:b/>
+          <w:bCs/>
+          <w:i/>
+          <w:iCs/>
+          <w:sz w:val="24"/>
+          <w:szCs w:val="24"/>
+          <w:lang w:val="en-US"/>
+        </w:rPr>
+        <w:t>Factors</w:t>
+      </w:r>
+      <w:r>
+        <w:rPr>
+          <w:rFonts w:cstheme="minorHAnsi"/>
+          <w:sz w:val="24"/>
+          <w:szCs w:val="24"/>
+          <w:lang w:val="en-US"/>
+        </w:rPr>
+        <w:t xml:space="preserve"> that may </w:t>
+      </w:r>
+      <w:r>
+        <w:rPr>
+          <w:rFonts w:cstheme="minorHAnsi"/>
+          <w:b/>
+          <w:bCs/>
+          <w:i/>
+          <w:iCs/>
+          <w:sz w:val="24"/>
+          <w:szCs w:val="24"/>
+          <w:lang w:val="en-US"/>
+        </w:rPr>
+        <w:t>affect</w:t>
+      </w:r>
+      <w:r>
+        <w:rPr>
+          <w:rFonts w:cstheme="minorHAnsi"/>
+          <w:sz w:val="24"/>
+          <w:szCs w:val="24"/>
+          <w:lang w:val="en-US"/>
+        </w:rPr>
+        <w:t xml:space="preserve"> the </w:t>
+      </w:r>
+      <w:r>
+        <w:rPr>
+          <w:rFonts w:cstheme="minorHAnsi"/>
+          <w:b/>
+          <w:bCs/>
+          <w:i/>
+          <w:iCs/>
+          <w:sz w:val="24"/>
+          <w:szCs w:val="24"/>
+          <w:lang w:val="en-US"/>
+        </w:rPr>
+        <w:t>sprint</w:t>
+      </w:r>
+      <w:r>
+        <w:rPr>
+          <w:rFonts w:cstheme="minorHAnsi"/>
+          <w:sz w:val="24"/>
+          <w:szCs w:val="24"/>
+          <w:lang w:val="en-US"/>
+        </w:rPr>
+        <w:t>, like –</w:t>
+      </w:r>
+    </w:p>
+    <w:p>
+      <w:pPr>
+        <w:pStyle w:val="ListParagraph"/>
+        <w:numPr>
+          <w:ilvl w:val="0"/>
+          <w:numId w:val="26"/>
+        </w:numPr>
+        <w:jc w:val="both"/>
+        <w:rPr>
+          <w:rFonts w:cstheme="minorHAnsi"/>
+          <w:sz w:val="24"/>
+          <w:szCs w:val="24"/>
+          <w:lang w:val="en-US"/>
+        </w:rPr>
+      </w:pPr>
+      <w:r>
+        <w:rPr>
+          <w:rFonts w:cstheme="minorHAnsi"/>
+          <w:sz w:val="24"/>
+          <w:szCs w:val="24"/>
+          <w:lang w:val="en-US"/>
+        </w:rPr>
+        <w:t xml:space="preserve">team member on </w:t>
+      </w:r>
+      <w:r>
+        <w:rPr>
+          <w:rFonts w:cstheme="minorHAnsi"/>
+          <w:b/>
+          <w:bCs/>
+          <w:i/>
+          <w:iCs/>
+          <w:sz w:val="24"/>
+          <w:szCs w:val="24"/>
+          <w:lang w:val="en-US"/>
+        </w:rPr>
+        <w:t>leave</w:t>
+      </w:r>
+    </w:p>
+    <w:p>
+      <w:pPr>
+        <w:pStyle w:val="ListParagraph"/>
+        <w:numPr>
+          <w:ilvl w:val="0"/>
+          <w:numId w:val="26"/>
+        </w:numPr>
+        <w:jc w:val="both"/>
+        <w:rPr>
+          <w:rFonts w:cstheme="minorHAnsi"/>
+          <w:sz w:val="24"/>
+          <w:szCs w:val="24"/>
+          <w:lang w:val="en-US"/>
+        </w:rPr>
+      </w:pPr>
+      <w:r>
+        <w:rPr>
+          <w:rFonts w:cstheme="minorHAnsi"/>
+          <w:sz w:val="24"/>
+          <w:szCs w:val="24"/>
+          <w:lang w:val="en-US"/>
+        </w:rPr>
+        <w:t xml:space="preserve">public </w:t>
+      </w:r>
+      <w:r>
+        <w:rPr>
+          <w:rFonts w:cstheme="minorHAnsi"/>
+          <w:b/>
+          <w:bCs/>
+          <w:i/>
+          <w:iCs/>
+          <w:sz w:val="24"/>
+          <w:szCs w:val="24"/>
+          <w:lang w:val="en-US"/>
+        </w:rPr>
+        <w:t>holidays</w:t>
+      </w:r>
+    </w:p>
+    <w:p>
+      <w:pPr>
+        <w:pStyle w:val="ListParagraph"/>
+        <w:numPr>
+          <w:ilvl w:val="0"/>
+          <w:numId w:val="26"/>
+        </w:numPr>
+        <w:jc w:val="both"/>
+        <w:rPr>
+          <w:rFonts w:cstheme="minorHAnsi"/>
+          <w:sz w:val="24"/>
+          <w:szCs w:val="24"/>
+          <w:lang w:val="en-US"/>
+        </w:rPr>
+      </w:pPr>
+      <w:r>
+        <w:rPr>
+          <w:rFonts w:cstheme="minorHAnsi"/>
+          <w:sz w:val="24"/>
+          <w:szCs w:val="24"/>
+          <w:lang w:val="en-US"/>
+        </w:rPr>
+        <w:t xml:space="preserve">company </w:t>
+      </w:r>
+      <w:r>
+        <w:rPr>
+          <w:rFonts w:cstheme="minorHAnsi"/>
+          <w:b/>
+          <w:bCs/>
+          <w:i/>
+          <w:iCs/>
+          <w:sz w:val="24"/>
+          <w:szCs w:val="24"/>
+          <w:lang w:val="en-US"/>
+        </w:rPr>
+        <w:t>events</w:t>
+      </w:r>
+    </w:p>
+    <w:p>
+      <w:pPr>
+        <w:pStyle w:val="ListParagraph"/>
+        <w:numPr>
+          <w:ilvl w:val="0"/>
+          <w:numId w:val="18"/>
+        </w:numPr>
+        <w:jc w:val="both"/>
+        <w:rPr>
+          <w:rFonts w:cstheme="minorHAnsi"/>
+          <w:sz w:val="24"/>
+          <w:szCs w:val="24"/>
+          <w:lang w:val="en-US"/>
+        </w:rPr>
+      </w:pPr>
+      <w:r>
+        <w:rPr>
+          <w:rFonts w:cstheme="minorHAnsi"/>
+          <w:sz w:val="24"/>
+          <w:szCs w:val="24"/>
+          <w:lang w:val="en-US"/>
+        </w:rPr>
+        <w:t xml:space="preserve">There are </w:t>
+      </w:r>
+      <w:r>
+        <w:rPr>
+          <w:rFonts w:cstheme="minorHAnsi"/>
+          <w:b/>
+          <w:bCs/>
+          <w:i/>
+          <w:iCs/>
+          <w:sz w:val="24"/>
+          <w:szCs w:val="24"/>
+          <w:lang w:val="en-US"/>
+        </w:rPr>
+        <w:t>two parts</w:t>
+      </w:r>
+      <w:r>
+        <w:rPr>
+          <w:rFonts w:cstheme="minorHAnsi"/>
+          <w:sz w:val="24"/>
+          <w:szCs w:val="24"/>
+          <w:lang w:val="en-US"/>
+        </w:rPr>
+        <w:t xml:space="preserve"> in the </w:t>
+      </w:r>
+      <w:r>
+        <w:rPr>
+          <w:rFonts w:cstheme="minorHAnsi"/>
+          <w:b/>
+          <w:bCs/>
+          <w:i/>
+          <w:iCs/>
+          <w:sz w:val="24"/>
+          <w:szCs w:val="24"/>
+          <w:lang w:val="en-US"/>
+        </w:rPr>
+        <w:t>sprint planning</w:t>
+      </w:r>
+      <w:r>
+        <w:rPr>
+          <w:rFonts w:cstheme="minorHAnsi"/>
+          <w:sz w:val="24"/>
+          <w:szCs w:val="24"/>
+          <w:lang w:val="en-US"/>
+        </w:rPr>
+        <w:t xml:space="preserve"> process –</w:t>
+      </w:r>
+    </w:p>
+    <w:p>
+      <w:pPr>
+        <w:pStyle w:val="ListParagraph"/>
+        <w:numPr>
+          <w:ilvl w:val="0"/>
+          <w:numId w:val="27"/>
+        </w:numPr>
+        <w:jc w:val="both"/>
+        <w:rPr>
+          <w:rFonts w:cstheme="minorHAnsi"/>
+          <w:sz w:val="24"/>
+          <w:szCs w:val="24"/>
+          <w:lang w:val="en-US"/>
+        </w:rPr>
+      </w:pPr>
+      <w:r>
+        <w:rPr>
+          <w:rFonts w:cstheme="minorHAnsi"/>
+          <w:sz w:val="24"/>
+          <w:szCs w:val="24"/>
+          <w:lang w:val="en-US"/>
+        </w:rPr>
+        <w:t xml:space="preserve">Ask product owner the final questions to </w:t>
+      </w:r>
+      <w:r>
+        <w:rPr>
+          <w:rFonts w:cstheme="minorHAnsi"/>
+          <w:b/>
+          <w:bCs/>
+          <w:i/>
+          <w:iCs/>
+          <w:sz w:val="24"/>
+          <w:szCs w:val="24"/>
+          <w:lang w:val="en-US"/>
+        </w:rPr>
+        <w:t>clarify priorities</w:t>
+      </w:r>
+      <w:r>
+        <w:rPr>
+          <w:rFonts w:cstheme="minorHAnsi"/>
+          <w:sz w:val="24"/>
+          <w:szCs w:val="24"/>
+          <w:lang w:val="en-US"/>
+        </w:rPr>
+        <w:t>.</w:t>
+      </w:r>
+    </w:p>
+    <w:p>
+      <w:pPr>
+        <w:pStyle w:val="ListParagraph"/>
+        <w:numPr>
+          <w:ilvl w:val="0"/>
+          <w:numId w:val="27"/>
+        </w:numPr>
+        <w:jc w:val="both"/>
+        <w:rPr>
+          <w:rFonts w:cstheme="minorHAnsi"/>
+          <w:sz w:val="24"/>
+          <w:szCs w:val="24"/>
+          <w:lang w:val="en-US"/>
+        </w:rPr>
+      </w:pPr>
+      <w:r>
+        <w:rPr>
+          <w:rFonts w:cstheme="minorHAnsi"/>
+          <w:b/>
+          <w:bCs/>
+          <w:i/>
+          <w:iCs/>
+          <w:sz w:val="24"/>
+          <w:szCs w:val="24"/>
+          <w:lang w:val="en-US"/>
+        </w:rPr>
+        <w:t>Decide</w:t>
+      </w:r>
+      <w:r>
+        <w:rPr>
+          <w:rFonts w:cstheme="minorHAnsi"/>
+          <w:sz w:val="24"/>
+          <w:szCs w:val="24"/>
+          <w:lang w:val="en-US"/>
+        </w:rPr>
+        <w:t xml:space="preserve"> </w:t>
+      </w:r>
+      <w:r>
+        <w:rPr>
+          <w:rFonts w:cstheme="minorHAnsi"/>
+          <w:b/>
+          <w:bCs/>
+          <w:i/>
+          <w:iCs/>
+          <w:sz w:val="24"/>
+          <w:szCs w:val="24"/>
+          <w:lang w:val="en-US"/>
+        </w:rPr>
+        <w:t>what can get done</w:t>
+      </w:r>
+      <w:r>
+        <w:rPr>
+          <w:rFonts w:cstheme="minorHAnsi"/>
+          <w:sz w:val="24"/>
+          <w:szCs w:val="24"/>
+          <w:lang w:val="en-US"/>
+        </w:rPr>
+        <w:t xml:space="preserve"> during this sprint.</w:t>
+      </w:r>
+    </w:p>
+    <w:p>
+      <w:pPr>
+        <w:pStyle w:val="ListParagraph"/>
+        <w:numPr>
+          <w:ilvl w:val="0"/>
+          <w:numId w:val="18"/>
+        </w:numPr>
+        <w:jc w:val="both"/>
+        <w:rPr>
+          <w:rFonts w:cstheme="minorHAnsi"/>
+          <w:sz w:val="24"/>
+          <w:szCs w:val="24"/>
+          <w:lang w:val="en-US"/>
+        </w:rPr>
+      </w:pPr>
+      <w:r>
+        <w:rPr>
+          <w:rFonts w:cstheme="minorHAnsi"/>
+          <w:sz w:val="24"/>
+          <w:szCs w:val="24"/>
+          <w:lang w:val="en-US"/>
+        </w:rPr>
+        <w:t>For every product backlog item, decide –</w:t>
+      </w:r>
+    </w:p>
+    <w:p>
+      <w:pPr>
+        <w:pStyle w:val="ListParagraph"/>
+        <w:numPr>
+          <w:ilvl w:val="0"/>
+          <w:numId w:val="28"/>
+        </w:numPr>
+        <w:jc w:val="both"/>
+        <w:rPr>
+          <w:rFonts w:cstheme="minorHAnsi"/>
+          <w:sz w:val="24"/>
+          <w:szCs w:val="24"/>
+          <w:lang w:val="en-US"/>
+        </w:rPr>
+      </w:pPr>
+      <w:r>
+        <w:rPr>
+          <w:rFonts w:cstheme="minorHAnsi"/>
+          <w:b/>
+          <w:bCs/>
+          <w:sz w:val="24"/>
+          <w:szCs w:val="24"/>
+          <w:lang w:val="en-US"/>
+        </w:rPr>
+        <w:t xml:space="preserve">Technical implementation: </w:t>
+      </w:r>
+      <w:r>
+        <w:rPr>
+          <w:rFonts w:cstheme="minorHAnsi"/>
+          <w:sz w:val="24"/>
+          <w:szCs w:val="24"/>
+          <w:lang w:val="en-US"/>
+        </w:rPr>
+        <w:t>What’s involved and who’s doing what</w:t>
+      </w:r>
+      <w:r>
+        <w:rPr>
+          <w:rFonts w:cstheme="minorHAnsi"/>
+          <w:sz w:val="24"/>
+          <w:szCs w:val="24"/>
+          <w:lang w:val="en-US"/>
+        </w:rPr>
+        <w:t xml:space="preserve"> work.</w:t>
+      </w:r>
+    </w:p>
+    <w:p>
+      <w:pPr>
+        <w:pStyle w:val="ListParagraph"/>
+        <w:numPr>
+          <w:ilvl w:val="0"/>
+          <w:numId w:val="28"/>
+        </w:numPr>
+        <w:jc w:val="both"/>
+        <w:rPr>
+          <w:rFonts w:cstheme="minorHAnsi"/>
+          <w:sz w:val="24"/>
+          <w:szCs w:val="24"/>
+          <w:lang w:val="en-US"/>
+        </w:rPr>
+      </w:pPr>
+      <w:r>
+        <w:rPr>
+          <w:rFonts w:cstheme="minorHAnsi"/>
+          <w:b/>
+          <w:bCs/>
+          <w:sz w:val="24"/>
+          <w:szCs w:val="24"/>
+          <w:lang w:val="en-US"/>
+        </w:rPr>
+        <w:t>Dependencies:</w:t>
+      </w:r>
+      <w:r>
+        <w:rPr>
+          <w:rFonts w:cstheme="minorHAnsi"/>
+          <w:sz w:val="24"/>
+          <w:szCs w:val="24"/>
+          <w:lang w:val="en-US"/>
+        </w:rPr>
+        <w:t xml:space="preserve"> How the item may be dependent or associated with other items. Is third-party integration required? Is outside help required?</w:t>
+      </w:r>
+    </w:p>
+    <w:p>
+      <w:pPr>
+        <w:pStyle w:val="ListParagraph"/>
+        <w:numPr>
+          <w:ilvl w:val="0"/>
+          <w:numId w:val="28"/>
+        </w:numPr>
+        <w:jc w:val="both"/>
+        <w:rPr>
+          <w:rFonts w:cstheme="minorHAnsi"/>
+          <w:sz w:val="24"/>
+          <w:szCs w:val="24"/>
+          <w:lang w:val="en-US"/>
+        </w:rPr>
+      </w:pPr>
+      <w:r>
+        <w:rPr>
+          <w:rFonts w:cstheme="minorHAnsi"/>
+          <w:b/>
+          <w:bCs/>
+          <w:sz w:val="24"/>
+          <w:szCs w:val="24"/>
+          <w:lang w:val="en-US"/>
+        </w:rPr>
+        <w:t>Risks:</w:t>
+      </w:r>
+      <w:r>
+        <w:rPr>
+          <w:rFonts w:cstheme="minorHAnsi"/>
+          <w:sz w:val="24"/>
+          <w:szCs w:val="24"/>
+          <w:lang w:val="en-US"/>
+        </w:rPr>
+        <w:t xml:space="preserve"> E.g. working with a new technology, a team member remaining absent, etc.</w:t>
+      </w:r>
+    </w:p>
+    <w:p>
+      <w:pPr>
+        <w:pStyle w:val="ListParagraph"/>
+        <w:numPr>
+          <w:ilvl w:val="0"/>
+          <w:numId w:val="18"/>
+        </w:numPr>
+        <w:jc w:val="both"/>
+        <w:rPr>
+          <w:rFonts w:cstheme="minorHAnsi"/>
+          <w:sz w:val="24"/>
+          <w:szCs w:val="24"/>
+          <w:lang w:val="en-US"/>
+        </w:rPr>
+      </w:pPr>
+      <w:r>
+        <w:rPr>
+          <w:rFonts w:cstheme="minorHAnsi"/>
+          <w:sz w:val="24"/>
+          <w:szCs w:val="24"/>
+          <w:lang w:val="en-US"/>
+        </w:rPr>
+        <w:t>Let’s say the team’s capacity is 22 points, but the total points added to the sprint is 21 only. The spared time can be used for a number of activities, such as –</w:t>
+      </w:r>
+    </w:p>
+    <w:p>
+      <w:pPr>
+        <w:pStyle w:val="ListParagraph"/>
+        <w:numPr>
+          <w:ilvl w:val="0"/>
+          <w:numId w:val="29"/>
+        </w:numPr>
+        <w:jc w:val="both"/>
+        <w:rPr>
+          <w:rFonts w:cstheme="minorHAnsi"/>
+          <w:sz w:val="24"/>
+          <w:szCs w:val="24"/>
+          <w:lang w:val="en-US"/>
+        </w:rPr>
+      </w:pPr>
+      <w:r>
+        <w:rPr>
+          <w:rFonts w:cstheme="minorHAnsi"/>
+          <w:sz w:val="24"/>
+          <w:szCs w:val="24"/>
+          <w:lang w:val="en-US"/>
+        </w:rPr>
+        <w:t xml:space="preserve">Pay down </w:t>
+      </w:r>
+      <w:r>
+        <w:rPr>
+          <w:rFonts w:cstheme="minorHAnsi"/>
+          <w:b/>
+          <w:bCs/>
+          <w:i/>
+          <w:iCs/>
+          <w:sz w:val="24"/>
+          <w:szCs w:val="24"/>
+          <w:lang w:val="en-US"/>
+        </w:rPr>
+        <w:t>technical debt</w:t>
+      </w:r>
+      <w:r>
+        <w:rPr>
+          <w:rFonts w:cstheme="minorHAnsi"/>
+          <w:sz w:val="24"/>
+          <w:szCs w:val="24"/>
+          <w:lang w:val="en-US"/>
+        </w:rPr>
+        <w:t>, like code-cleanups.</w:t>
+      </w:r>
+    </w:p>
+    <w:p>
+      <w:pPr>
+        <w:pStyle w:val="ListParagraph"/>
+        <w:numPr>
+          <w:ilvl w:val="0"/>
+          <w:numId w:val="29"/>
+        </w:numPr>
+        <w:jc w:val="both"/>
+        <w:rPr>
+          <w:rFonts w:cstheme="minorHAnsi"/>
+          <w:sz w:val="24"/>
+          <w:szCs w:val="24"/>
+          <w:lang w:val="en-US"/>
+        </w:rPr>
+      </w:pPr>
+      <w:r>
+        <w:rPr>
+          <w:rFonts w:cstheme="minorHAnsi"/>
+          <w:sz w:val="24"/>
+          <w:szCs w:val="24"/>
+          <w:lang w:val="en-US"/>
+        </w:rPr>
+        <w:t xml:space="preserve">Work on </w:t>
+      </w:r>
+      <w:r>
+        <w:rPr>
+          <w:rFonts w:cstheme="minorHAnsi"/>
+          <w:b/>
+          <w:bCs/>
+          <w:i/>
+          <w:iCs/>
+          <w:sz w:val="24"/>
+          <w:szCs w:val="24"/>
+          <w:lang w:val="en-US"/>
+        </w:rPr>
+        <w:t>process improvements</w:t>
+      </w:r>
+      <w:r>
+        <w:rPr>
+          <w:rFonts w:cstheme="minorHAnsi"/>
+          <w:sz w:val="24"/>
+          <w:szCs w:val="24"/>
+          <w:lang w:val="en-US"/>
+        </w:rPr>
+        <w:t>, like automating some parts of the implementation or testing phase.</w:t>
+      </w:r>
+    </w:p>
+    <w:p>
+      <w:pPr>
+        <w:pStyle w:val="ListParagraph"/>
+        <w:numPr>
+          <w:ilvl w:val="0"/>
+          <w:numId w:val="29"/>
+        </w:numPr>
+        <w:jc w:val="both"/>
+        <w:rPr>
+          <w:rFonts w:cstheme="minorHAnsi"/>
+          <w:sz w:val="24"/>
+          <w:szCs w:val="24"/>
+          <w:lang w:val="en-US"/>
+        </w:rPr>
+      </w:pPr>
+      <w:r>
+        <w:rPr>
+          <w:rFonts w:cstheme="minorHAnsi"/>
+          <w:sz w:val="24"/>
+          <w:szCs w:val="24"/>
+          <w:lang w:val="en-US"/>
+        </w:rPr>
+        <w:t xml:space="preserve">Perform </w:t>
+      </w:r>
+      <w:r>
+        <w:rPr>
+          <w:rFonts w:cstheme="minorHAnsi"/>
+          <w:b/>
+          <w:bCs/>
+          <w:i/>
+          <w:iCs/>
+          <w:sz w:val="24"/>
+          <w:szCs w:val="24"/>
+          <w:lang w:val="en-US"/>
+        </w:rPr>
+        <w:t>product backlog refinements</w:t>
+      </w:r>
+      <w:r>
+        <w:rPr>
+          <w:rFonts w:cstheme="minorHAnsi"/>
+          <w:sz w:val="24"/>
+          <w:szCs w:val="24"/>
+          <w:lang w:val="en-US"/>
+        </w:rPr>
+        <w:t>.</w:t>
+      </w:r>
+    </w:p>
+    <w:p>
+      <w:pPr>
+        <w:pStyle w:val="ListParagraph"/>
+        <w:numPr>
+          <w:ilvl w:val="0"/>
+          <w:numId w:val="29"/>
+        </w:numPr>
+        <w:jc w:val="both"/>
+        <w:rPr>
+          <w:rFonts w:cstheme="minorHAnsi"/>
+          <w:sz w:val="24"/>
+          <w:szCs w:val="24"/>
+          <w:lang w:val="en-US"/>
+        </w:rPr>
+      </w:pPr>
+      <w:r>
+        <w:rPr>
+          <w:rFonts w:cstheme="minorHAnsi"/>
+          <w:sz w:val="24"/>
+          <w:szCs w:val="24"/>
+          <w:lang w:val="en-US"/>
+        </w:rPr>
+        <w:t>Have an ‘</w:t>
+      </w:r>
+      <w:r>
+        <w:rPr>
+          <w:rFonts w:cstheme="minorHAnsi"/>
+          <w:b/>
+          <w:bCs/>
+          <w:i/>
+          <w:iCs/>
+          <w:sz w:val="24"/>
+          <w:szCs w:val="24"/>
+          <w:lang w:val="en-US"/>
+        </w:rPr>
+        <w:t>Innovation Day</w:t>
+      </w:r>
+      <w:r>
+        <w:rPr>
+          <w:rFonts w:cstheme="minorHAnsi"/>
+          <w:sz w:val="24"/>
+          <w:szCs w:val="24"/>
+          <w:lang w:val="en-US"/>
+        </w:rPr>
+        <w:t>’. An entire day where team members build whatever they want.</w:t>
+      </w:r>
+    </w:p>
+    <w:p>
+      <w:pPr>
+        <w:pStyle w:val="ListParagraph"/>
+        <w:numPr>
+          <w:ilvl w:val="0"/>
+          <w:numId w:val="18"/>
+        </w:numPr>
+        <w:jc w:val="both"/>
+        <w:rPr>
+          <w:rFonts w:cstheme="minorHAnsi"/>
+          <w:sz w:val="24"/>
+          <w:szCs w:val="24"/>
+          <w:lang w:val="en-US"/>
+        </w:rPr>
+      </w:pPr>
+      <w:r>
+        <w:rPr>
+          <w:rFonts w:cstheme="minorHAnsi"/>
+          <w:b/>
+          <w:bCs/>
+          <w:i/>
+          <w:iCs/>
+          <w:sz w:val="24"/>
+          <w:szCs w:val="24"/>
+          <w:lang w:val="en-US"/>
+        </w:rPr>
+        <w:t>Pros</w:t>
+      </w:r>
+      <w:r>
+        <w:rPr>
+          <w:rFonts w:cstheme="minorHAnsi"/>
+          <w:sz w:val="24"/>
+          <w:szCs w:val="24"/>
+          <w:lang w:val="en-US"/>
+        </w:rPr>
+        <w:t xml:space="preserve"> of sprint planning using velocity –</w:t>
+      </w:r>
+    </w:p>
+    <w:p>
+      <w:pPr>
+        <w:pStyle w:val="ListParagraph"/>
+        <w:numPr>
+          <w:ilvl w:val="0"/>
+          <w:numId w:val="30"/>
+        </w:numPr>
+        <w:jc w:val="both"/>
+        <w:rPr>
+          <w:rFonts w:cstheme="minorHAnsi"/>
+          <w:sz w:val="24"/>
+          <w:szCs w:val="24"/>
+          <w:lang w:val="en-US"/>
+        </w:rPr>
+      </w:pPr>
+      <w:r>
+        <w:rPr>
+          <w:rFonts w:cstheme="minorHAnsi"/>
+          <w:b/>
+          <w:bCs/>
+          <w:i/>
+          <w:iCs/>
+          <w:sz w:val="24"/>
+          <w:szCs w:val="24"/>
+          <w:lang w:val="en-US"/>
+        </w:rPr>
+        <w:t>Quicker</w:t>
+      </w:r>
+      <w:r>
+        <w:rPr>
+          <w:rFonts w:cstheme="minorHAnsi"/>
+          <w:sz w:val="24"/>
+          <w:szCs w:val="24"/>
+          <w:lang w:val="en-US"/>
+        </w:rPr>
+        <w:t xml:space="preserve"> than time-based approach.</w:t>
+      </w:r>
+    </w:p>
+    <w:p>
+      <w:pPr>
+        <w:pStyle w:val="ListParagraph"/>
+        <w:numPr>
+          <w:ilvl w:val="0"/>
+          <w:numId w:val="30"/>
+        </w:numPr>
+        <w:jc w:val="both"/>
+        <w:rPr>
+          <w:rFonts w:cstheme="minorHAnsi"/>
+          <w:sz w:val="24"/>
+          <w:szCs w:val="24"/>
+          <w:lang w:val="en-US"/>
+        </w:rPr>
+      </w:pPr>
+      <w:r>
+        <w:rPr>
+          <w:rFonts w:cstheme="minorHAnsi"/>
+          <w:b/>
+          <w:bCs/>
+          <w:i/>
+          <w:iCs/>
+          <w:sz w:val="24"/>
+          <w:szCs w:val="24"/>
+          <w:lang w:val="en-US"/>
+        </w:rPr>
+        <w:t>Greater comfort with team</w:t>
+      </w:r>
+      <w:r>
+        <w:rPr>
+          <w:rFonts w:cstheme="minorHAnsi"/>
+          <w:sz w:val="24"/>
+          <w:szCs w:val="24"/>
+          <w:lang w:val="en-US"/>
+        </w:rPr>
+        <w:t xml:space="preserve"> members.</w:t>
+      </w:r>
+    </w:p>
+    <w:p>
+      <w:pPr>
+        <w:pStyle w:val="ListParagraph"/>
+        <w:numPr>
+          <w:ilvl w:val="0"/>
+          <w:numId w:val="18"/>
+        </w:numPr>
+        <w:jc w:val="both"/>
+        <w:rPr>
+          <w:rFonts w:cstheme="minorHAnsi"/>
+          <w:sz w:val="24"/>
+          <w:szCs w:val="24"/>
+          <w:lang w:val="en-US"/>
+        </w:rPr>
+      </w:pPr>
+      <w:r>
+        <w:rPr>
+          <w:rFonts w:cstheme="minorHAnsi"/>
+          <w:b/>
+          <w:bCs/>
+          <w:i/>
+          <w:iCs/>
+          <w:sz w:val="24"/>
+          <w:szCs w:val="24"/>
+          <w:lang w:val="en-US"/>
+        </w:rPr>
+        <w:t>Cons</w:t>
+      </w:r>
+      <w:r>
+        <w:rPr>
+          <w:rFonts w:cstheme="minorHAnsi"/>
+          <w:sz w:val="24"/>
+          <w:szCs w:val="24"/>
+          <w:lang w:val="en-US"/>
+        </w:rPr>
+        <w:t xml:space="preserve"> of sprint planning using velocity –</w:t>
+      </w:r>
+    </w:p>
+    <w:p>
+      <w:pPr>
+        <w:pStyle w:val="ListParagraph"/>
+        <w:numPr>
+          <w:ilvl w:val="0"/>
+          <w:numId w:val="31"/>
+        </w:numPr>
+        <w:jc w:val="both"/>
+        <w:rPr>
+          <w:rFonts w:cstheme="minorHAnsi"/>
+          <w:sz w:val="24"/>
+          <w:szCs w:val="24"/>
+          <w:lang w:val="en-US"/>
+        </w:rPr>
+      </w:pPr>
+      <w:r>
+        <w:rPr>
+          <w:rFonts w:cstheme="minorHAnsi"/>
+          <w:b/>
+          <w:bCs/>
+          <w:i/>
+          <w:iCs/>
+          <w:sz w:val="24"/>
+          <w:szCs w:val="24"/>
+          <w:lang w:val="en-US"/>
+        </w:rPr>
+        <w:t>Requires</w:t>
+      </w:r>
+      <w:r>
+        <w:rPr>
+          <w:rFonts w:cstheme="minorHAnsi"/>
+          <w:sz w:val="24"/>
+          <w:szCs w:val="24"/>
+          <w:lang w:val="en-US"/>
+        </w:rPr>
+        <w:t xml:space="preserve"> a </w:t>
+      </w:r>
+      <w:r>
+        <w:rPr>
+          <w:rFonts w:cstheme="minorHAnsi"/>
+          <w:b/>
+          <w:bCs/>
+          <w:i/>
+          <w:iCs/>
+          <w:sz w:val="24"/>
+          <w:szCs w:val="24"/>
+          <w:lang w:val="en-US"/>
+        </w:rPr>
+        <w:t>few sprints</w:t>
+      </w:r>
+      <w:r>
+        <w:rPr>
+          <w:rFonts w:cstheme="minorHAnsi"/>
+          <w:sz w:val="24"/>
+          <w:szCs w:val="24"/>
+          <w:lang w:val="en-US"/>
+        </w:rPr>
+        <w:t xml:space="preserve"> initially to </w:t>
+      </w:r>
+      <w:r>
+        <w:rPr>
+          <w:rFonts w:cstheme="minorHAnsi"/>
+          <w:b/>
+          <w:bCs/>
+          <w:i/>
+          <w:iCs/>
+          <w:sz w:val="24"/>
+          <w:szCs w:val="24"/>
+          <w:lang w:val="en-US"/>
+        </w:rPr>
+        <w:t>attain</w:t>
+      </w:r>
+      <w:r>
+        <w:rPr>
+          <w:rFonts w:cstheme="minorHAnsi"/>
+          <w:sz w:val="24"/>
+          <w:szCs w:val="24"/>
+          <w:lang w:val="en-US"/>
+        </w:rPr>
+        <w:t xml:space="preserve"> a </w:t>
+      </w:r>
+      <w:r>
+        <w:rPr>
+          <w:rFonts w:cstheme="minorHAnsi"/>
+          <w:b/>
+          <w:bCs/>
+          <w:i/>
+          <w:iCs/>
+          <w:sz w:val="24"/>
+          <w:szCs w:val="24"/>
+          <w:lang w:val="en-US"/>
+        </w:rPr>
+        <w:t>reliable velocity</w:t>
+      </w:r>
+      <w:r>
+        <w:rPr>
+          <w:rFonts w:cstheme="minorHAnsi"/>
+          <w:sz w:val="24"/>
+          <w:szCs w:val="24"/>
+          <w:lang w:val="en-US"/>
+        </w:rPr>
+        <w:t>.</w:t>
+      </w:r>
+    </w:p>
+    <w:p>
+      <w:pPr>
+        <w:pStyle w:val="ListParagraph"/>
+        <w:numPr>
+          <w:ilvl w:val="0"/>
+          <w:numId w:val="31"/>
+        </w:numPr>
+        <w:jc w:val="both"/>
+        <w:rPr>
+          <w:rFonts w:cstheme="minorHAnsi"/>
+          <w:sz w:val="24"/>
+          <w:szCs w:val="24"/>
+          <w:lang w:val="en-US"/>
+        </w:rPr>
+      </w:pPr>
+      <w:r>
+        <w:rPr>
+          <w:rFonts w:cstheme="minorHAnsi"/>
+          <w:b/>
+          <w:bCs/>
+          <w:i/>
+          <w:iCs/>
+          <w:sz w:val="24"/>
+          <w:szCs w:val="24"/>
+          <w:lang w:val="en-US"/>
+        </w:rPr>
+        <w:t>Not precise</w:t>
+      </w:r>
+      <w:r>
+        <w:rPr>
+          <w:rFonts w:cstheme="minorHAnsi"/>
+          <w:sz w:val="24"/>
+          <w:szCs w:val="24"/>
+          <w:lang w:val="en-US"/>
+        </w:rPr>
+        <w:t>. Junior developer will take more time to do the work when compared to a senior developer, but that is not evident in the story points.</w:t>
+      </w:r>
+    </w:p>
+    <w:p>
+      <w:pPr>
+        <w:pStyle w:val="ListParagraph"/>
+        <w:numPr>
+          <w:ilvl w:val="0"/>
+          <w:numId w:val="31"/>
+        </w:numPr>
+        <w:jc w:val="both"/>
+        <w:rPr>
+          <w:rFonts w:cstheme="minorHAnsi"/>
+          <w:sz w:val="24"/>
+          <w:szCs w:val="24"/>
+          <w:lang w:val="en-US"/>
+        </w:rPr>
+      </w:pPr>
+      <w:r>
+        <w:rPr>
+          <w:rFonts w:cstheme="minorHAnsi"/>
+          <w:b/>
+          <w:bCs/>
+          <w:i/>
+          <w:iCs/>
+          <w:sz w:val="24"/>
+          <w:szCs w:val="24"/>
+          <w:lang w:val="en-US"/>
+        </w:rPr>
+        <w:t>Harder to understand</w:t>
+      </w:r>
+      <w:r>
+        <w:rPr>
+          <w:rFonts w:cstheme="minorHAnsi"/>
+          <w:sz w:val="24"/>
+          <w:szCs w:val="24"/>
+          <w:lang w:val="en-US"/>
+        </w:rPr>
+        <w:t>.</w:t>
+      </w:r>
+    </w:p>
+    <w:p>
+      <w:pPr>
+        <w:jc w:val="both"/>
+        <w:rPr>
+          <w:rFonts w:cstheme="minorHAnsi"/>
+          <w:sz w:val="24"/>
+          <w:szCs w:val="24"/>
+          <w:lang w:val="en-US"/>
+        </w:rPr>
+      </w:pPr>
+    </w:p>
     <w:sectPr>
       <w:pgSz w:w="11906" w:h="16838"/>
       <w:pgMar w:top="1440" w:right="1440" w:bottom="1440" w:left="1440" w:header="708" w:footer="708" w:gutter="0"/>
@@ -4090,6 +5636,119 @@
     </w:lvl>
   </w:abstractNum>
   <w:abstractNum w:abstractNumId="1" w15:restartNumberingAfterBreak="0">
+    <w:nsid w:val="046427C8"/>
+    <w:multiLevelType w:val="hybridMultilevel"/>
+    <w:tmpl w:val="D3AC13A0"/>
+    <w:lvl w:ilvl="0" w:tplc="4009000B">
+      <w:start w:val="1"/>
+      <w:numFmt w:val="bullet"/>
+      <w:lvlText w:val=""/>
+      <w:lvlJc w:val="left"/>
+      <w:pPr>
+        <w:ind w:left="720" w:hanging="360"/>
+      </w:pPr>
+      <w:rPr>
+        <w:rFonts w:ascii="Wingdings" w:hAnsi="Wingdings" w:hint="default"/>
+      </w:rPr>
+    </w:lvl>
+    <w:lvl w:ilvl="1" w:tplc="40090003" w:tentative="1">
+      <w:start w:val="1"/>
+      <w:numFmt w:val="bullet"/>
+      <w:lvlText w:val="o"/>
+      <w:lvlJc w:val="left"/>
+      <w:pPr>
+        <w:ind w:left="1440" w:hanging="360"/>
+      </w:pPr>
+      <w:rPr>
+        <w:rFonts w:ascii="Courier New" w:hAnsi="Courier New" w:cs="Courier New" w:hint="default"/>
+      </w:rPr>
+    </w:lvl>
+    <w:lvl w:ilvl="2" w:tplc="40090005" w:tentative="1">
+      <w:start w:val="1"/>
+      <w:numFmt w:val="bullet"/>
+      <w:lvlText w:val=""/>
+      <w:lvlJc w:val="left"/>
+      <w:pPr>
+        <w:ind w:left="2160" w:hanging="360"/>
+      </w:pPr>
+      <w:rPr>
+        <w:rFonts w:ascii="Wingdings" w:hAnsi="Wingdings" w:hint="default"/>
+      </w:rPr>
+    </w:lvl>
+    <w:lvl w:ilvl="3" w:tplc="40090001" w:tentative="1">
+      <w:start w:val="1"/>
+      <w:numFmt w:val="bullet"/>
+      <w:lvlText w:val=""/>
+      <w:lvlJc w:val="left"/>
+      <w:pPr>
+        <w:ind w:left="2880" w:hanging="360"/>
+      </w:pPr>
+      <w:rPr>
+        <w:rFonts w:ascii="Symbol" w:hAnsi="Symbol" w:hint="default"/>
+      </w:rPr>
+    </w:lvl>
+    <w:lvl w:ilvl="4" w:tplc="40090003" w:tentative="1">
+      <w:start w:val="1"/>
+      <w:numFmt w:val="bullet"/>
+      <w:lvlText w:val="o"/>
+      <w:lvlJc w:val="left"/>
+      <w:pPr>
+        <w:ind w:left="3600" w:hanging="360"/>
+      </w:pPr>
+      <w:rPr>
+        <w:rFonts w:ascii="Courier New" w:hAnsi="Courier New" w:cs="Courier New" w:hint="default"/>
+      </w:rPr>
+    </w:lvl>
+    <w:lvl w:ilvl="5" w:tplc="40090005" w:tentative="1">
+      <w:start w:val="1"/>
+      <w:numFmt w:val="bullet"/>
+      <w:lvlText w:val=""/>
+      <w:lvlJc w:val="left"/>
+      <w:pPr>
+        <w:ind w:left="4320" w:hanging="360"/>
+      </w:pPr>
+      <w:rPr>
+        <w:rFonts w:ascii="Wingdings" w:hAnsi="Wingdings" w:hint="default"/>
+      </w:rPr>
+    </w:lvl>
+    <w:lvl w:ilvl="6" w:tplc="40090001" w:tentative="1">
+      <w:start w:val="1"/>
+      <w:numFmt w:val="bullet"/>
+      <w:lvlText w:val=""/>
+      <w:lvlJc w:val="left"/>
+      <w:pPr>
+        <w:ind w:left="5040" w:hanging="360"/>
+      </w:pPr>
+      <w:rPr>
+        <w:rFonts w:ascii="Symbol" w:hAnsi="Symbol" w:hint="default"/>
+      </w:rPr>
+    </w:lvl>
+    <w:lvl w:ilvl="7" w:tplc="40090003" w:tentative="1">
+      <w:start w:val="1"/>
+      <w:numFmt w:val="bullet"/>
+      <w:lvlText w:val="o"/>
+      <w:lvlJc w:val="left"/>
+      <w:pPr>
+        <w:ind w:left="5760" w:hanging="360"/>
+      </w:pPr>
+      <w:rPr>
+        <w:rFonts w:ascii="Courier New" w:hAnsi="Courier New" w:cs="Courier New" w:hint="default"/>
+      </w:rPr>
+    </w:lvl>
+    <w:lvl w:ilvl="8" w:tplc="40090005" w:tentative="1">
+      <w:start w:val="1"/>
+      <w:numFmt w:val="bullet"/>
+      <w:lvlText w:val=""/>
+      <w:lvlJc w:val="left"/>
+      <w:pPr>
+        <w:ind w:left="6480" w:hanging="360"/>
+      </w:pPr>
+      <w:rPr>
+        <w:rFonts w:ascii="Wingdings" w:hAnsi="Wingdings" w:hint="default"/>
+      </w:rPr>
+    </w:lvl>
+  </w:abstractNum>
+  <w:abstractNum w:abstractNumId="2" w15:restartNumberingAfterBreak="0">
     <w:nsid w:val="0DD72279"/>
     <w:multiLevelType w:val="hybridMultilevel"/>
     <w:tmpl w:val="5B54F704"/>
@@ -4202,7 +5861,7 @@
       </w:rPr>
     </w:lvl>
   </w:abstractNum>
-  <w:abstractNum w:abstractNumId="2" w15:restartNumberingAfterBreak="0">
+  <w:abstractNum w:abstractNumId="3" w15:restartNumberingAfterBreak="0">
     <w:nsid w:val="13850E92"/>
     <w:multiLevelType w:val="hybridMultilevel"/>
     <w:tmpl w:val="D99E1F5E"/>
@@ -4315,7 +5974,7 @@
       </w:rPr>
     </w:lvl>
   </w:abstractNum>
-  <w:abstractNum w:abstractNumId="3" w15:restartNumberingAfterBreak="0">
+  <w:abstractNum w:abstractNumId="4" w15:restartNumberingAfterBreak="0">
     <w:nsid w:val="16846DF9"/>
     <w:multiLevelType w:val="hybridMultilevel"/>
     <w:tmpl w:val="D794EC80"/>
@@ -4428,7 +6087,120 @@
       </w:rPr>
     </w:lvl>
   </w:abstractNum>
-  <w:abstractNum w:abstractNumId="4" w15:restartNumberingAfterBreak="0">
+  <w:abstractNum w:abstractNumId="5" w15:restartNumberingAfterBreak="0">
+    <w:nsid w:val="1D993617"/>
+    <w:multiLevelType w:val="hybridMultilevel"/>
+    <w:tmpl w:val="B5F86E84"/>
+    <w:lvl w:ilvl="0" w:tplc="4009000B">
+      <w:start w:val="1"/>
+      <w:numFmt w:val="bullet"/>
+      <w:lvlText w:val=""/>
+      <w:lvlJc w:val="left"/>
+      <w:pPr>
+        <w:ind w:left="720" w:hanging="360"/>
+      </w:pPr>
+      <w:rPr>
+        <w:rFonts w:ascii="Wingdings" w:hAnsi="Wingdings" w:hint="default"/>
+      </w:rPr>
+    </w:lvl>
+    <w:lvl w:ilvl="1" w:tplc="40090003" w:tentative="1">
+      <w:start w:val="1"/>
+      <w:numFmt w:val="bullet"/>
+      <w:lvlText w:val="o"/>
+      <w:lvlJc w:val="left"/>
+      <w:pPr>
+        <w:ind w:left="1440" w:hanging="360"/>
+      </w:pPr>
+      <w:rPr>
+        <w:rFonts w:ascii="Courier New" w:hAnsi="Courier New" w:cs="Courier New" w:hint="default"/>
+      </w:rPr>
+    </w:lvl>
+    <w:lvl w:ilvl="2" w:tplc="40090005" w:tentative="1">
+      <w:start w:val="1"/>
+      <w:numFmt w:val="bullet"/>
+      <w:lvlText w:val=""/>
+      <w:lvlJc w:val="left"/>
+      <w:pPr>
+        <w:ind w:left="2160" w:hanging="360"/>
+      </w:pPr>
+      <w:rPr>
+        <w:rFonts w:ascii="Wingdings" w:hAnsi="Wingdings" w:hint="default"/>
+      </w:rPr>
+    </w:lvl>
+    <w:lvl w:ilvl="3" w:tplc="40090001" w:tentative="1">
+      <w:start w:val="1"/>
+      <w:numFmt w:val="bullet"/>
+      <w:lvlText w:val=""/>
+      <w:lvlJc w:val="left"/>
+      <w:pPr>
+        <w:ind w:left="2880" w:hanging="360"/>
+      </w:pPr>
+      <w:rPr>
+        <w:rFonts w:ascii="Symbol" w:hAnsi="Symbol" w:hint="default"/>
+      </w:rPr>
+    </w:lvl>
+    <w:lvl w:ilvl="4" w:tplc="40090003" w:tentative="1">
+      <w:start w:val="1"/>
+      <w:numFmt w:val="bullet"/>
+      <w:lvlText w:val="o"/>
+      <w:lvlJc w:val="left"/>
+      <w:pPr>
+        <w:ind w:left="3600" w:hanging="360"/>
+      </w:pPr>
+      <w:rPr>
+        <w:rFonts w:ascii="Courier New" w:hAnsi="Courier New" w:cs="Courier New" w:hint="default"/>
+      </w:rPr>
+    </w:lvl>
+    <w:lvl w:ilvl="5" w:tplc="40090005" w:tentative="1">
+      <w:start w:val="1"/>
+      <w:numFmt w:val="bullet"/>
+      <w:lvlText w:val=""/>
+      <w:lvlJc w:val="left"/>
+      <w:pPr>
+        <w:ind w:left="4320" w:hanging="360"/>
+      </w:pPr>
+      <w:rPr>
+        <w:rFonts w:ascii="Wingdings" w:hAnsi="Wingdings" w:hint="default"/>
+      </w:rPr>
+    </w:lvl>
+    <w:lvl w:ilvl="6" w:tplc="40090001" w:tentative="1">
+      <w:start w:val="1"/>
+      <w:numFmt w:val="bullet"/>
+      <w:lvlText w:val=""/>
+      <w:lvlJc w:val="left"/>
+      <w:pPr>
+        <w:ind w:left="5040" w:hanging="360"/>
+      </w:pPr>
+      <w:rPr>
+        <w:rFonts w:ascii="Symbol" w:hAnsi="Symbol" w:hint="default"/>
+      </w:rPr>
+    </w:lvl>
+    <w:lvl w:ilvl="7" w:tplc="40090003" w:tentative="1">
+      <w:start w:val="1"/>
+      <w:numFmt w:val="bullet"/>
+      <w:lvlText w:val="o"/>
+      <w:lvlJc w:val="left"/>
+      <w:pPr>
+        <w:ind w:left="5760" w:hanging="360"/>
+      </w:pPr>
+      <w:rPr>
+        <w:rFonts w:ascii="Courier New" w:hAnsi="Courier New" w:cs="Courier New" w:hint="default"/>
+      </w:rPr>
+    </w:lvl>
+    <w:lvl w:ilvl="8" w:tplc="40090005" w:tentative="1">
+      <w:start w:val="1"/>
+      <w:numFmt w:val="bullet"/>
+      <w:lvlText w:val=""/>
+      <w:lvlJc w:val="left"/>
+      <w:pPr>
+        <w:ind w:left="6480" w:hanging="360"/>
+      </w:pPr>
+      <w:rPr>
+        <w:rFonts w:ascii="Wingdings" w:hAnsi="Wingdings" w:hint="default"/>
+      </w:rPr>
+    </w:lvl>
+  </w:abstractNum>
+  <w:abstractNum w:abstractNumId="6" w15:restartNumberingAfterBreak="0">
     <w:nsid w:val="203553E0"/>
     <w:multiLevelType w:val="hybridMultilevel"/>
     <w:tmpl w:val="E244E5F6"/>
@@ -4541,7 +6313,7 @@
       </w:rPr>
     </w:lvl>
   </w:abstractNum>
-  <w:abstractNum w:abstractNumId="5" w15:restartNumberingAfterBreak="0">
+  <w:abstractNum w:abstractNumId="7" w15:restartNumberingAfterBreak="0">
     <w:nsid w:val="2EB74DFD"/>
     <w:multiLevelType w:val="hybridMultilevel"/>
     <w:tmpl w:val="3D6E2962"/>
@@ -4654,7 +6426,233 @@
       </w:rPr>
     </w:lvl>
   </w:abstractNum>
-  <w:abstractNum w:abstractNumId="6" w15:restartNumberingAfterBreak="0">
+  <w:abstractNum w:abstractNumId="8" w15:restartNumberingAfterBreak="0">
+    <w:nsid w:val="3054398C"/>
+    <w:multiLevelType w:val="hybridMultilevel"/>
+    <w:tmpl w:val="F18068F4"/>
+    <w:lvl w:ilvl="0" w:tplc="40090005">
+      <w:start w:val="1"/>
+      <w:numFmt w:val="bullet"/>
+      <w:lvlText w:val=""/>
+      <w:lvlJc w:val="left"/>
+      <w:pPr>
+        <w:ind w:left="1080" w:hanging="360"/>
+      </w:pPr>
+      <w:rPr>
+        <w:rFonts w:ascii="Wingdings" w:hAnsi="Wingdings" w:hint="default"/>
+      </w:rPr>
+    </w:lvl>
+    <w:lvl w:ilvl="1" w:tplc="40090003" w:tentative="1">
+      <w:start w:val="1"/>
+      <w:numFmt w:val="bullet"/>
+      <w:lvlText w:val="o"/>
+      <w:lvlJc w:val="left"/>
+      <w:pPr>
+        <w:ind w:left="1800" w:hanging="360"/>
+      </w:pPr>
+      <w:rPr>
+        <w:rFonts w:ascii="Courier New" w:hAnsi="Courier New" w:cs="Courier New" w:hint="default"/>
+      </w:rPr>
+    </w:lvl>
+    <w:lvl w:ilvl="2" w:tplc="40090005" w:tentative="1">
+      <w:start w:val="1"/>
+      <w:numFmt w:val="bullet"/>
+      <w:lvlText w:val=""/>
+      <w:lvlJc w:val="left"/>
+      <w:pPr>
+        <w:ind w:left="2520" w:hanging="360"/>
+      </w:pPr>
+      <w:rPr>
+        <w:rFonts w:ascii="Wingdings" w:hAnsi="Wingdings" w:hint="default"/>
+      </w:rPr>
+    </w:lvl>
+    <w:lvl w:ilvl="3" w:tplc="40090001" w:tentative="1">
+      <w:start w:val="1"/>
+      <w:numFmt w:val="bullet"/>
+      <w:lvlText w:val=""/>
+      <w:lvlJc w:val="left"/>
+      <w:pPr>
+        <w:ind w:left="3240" w:hanging="360"/>
+      </w:pPr>
+      <w:rPr>
+        <w:rFonts w:ascii="Symbol" w:hAnsi="Symbol" w:hint="default"/>
+      </w:rPr>
+    </w:lvl>
+    <w:lvl w:ilvl="4" w:tplc="40090003" w:tentative="1">
+      <w:start w:val="1"/>
+      <w:numFmt w:val="bullet"/>
+      <w:lvlText w:val="o"/>
+      <w:lvlJc w:val="left"/>
+      <w:pPr>
+        <w:ind w:left="3960" w:hanging="360"/>
+      </w:pPr>
+      <w:rPr>
+        <w:rFonts w:ascii="Courier New" w:hAnsi="Courier New" w:cs="Courier New" w:hint="default"/>
+      </w:rPr>
+    </w:lvl>
+    <w:lvl w:ilvl="5" w:tplc="40090005" w:tentative="1">
+      <w:start w:val="1"/>
+      <w:numFmt w:val="bullet"/>
+      <w:lvlText w:val=""/>
+      <w:lvlJc w:val="left"/>
+      <w:pPr>
+        <w:ind w:left="4680" w:hanging="360"/>
+      </w:pPr>
+      <w:rPr>
+        <w:rFonts w:ascii="Wingdings" w:hAnsi="Wingdings" w:hint="default"/>
+      </w:rPr>
+    </w:lvl>
+    <w:lvl w:ilvl="6" w:tplc="40090001" w:tentative="1">
+      <w:start w:val="1"/>
+      <w:numFmt w:val="bullet"/>
+      <w:lvlText w:val=""/>
+      <w:lvlJc w:val="left"/>
+      <w:pPr>
+        <w:ind w:left="5400" w:hanging="360"/>
+      </w:pPr>
+      <w:rPr>
+        <w:rFonts w:ascii="Symbol" w:hAnsi="Symbol" w:hint="default"/>
+      </w:rPr>
+    </w:lvl>
+    <w:lvl w:ilvl="7" w:tplc="40090003" w:tentative="1">
+      <w:start w:val="1"/>
+      <w:numFmt w:val="bullet"/>
+      <w:lvlText w:val="o"/>
+      <w:lvlJc w:val="left"/>
+      <w:pPr>
+        <w:ind w:left="6120" w:hanging="360"/>
+      </w:pPr>
+      <w:rPr>
+        <w:rFonts w:ascii="Courier New" w:hAnsi="Courier New" w:cs="Courier New" w:hint="default"/>
+      </w:rPr>
+    </w:lvl>
+    <w:lvl w:ilvl="8" w:tplc="40090005" w:tentative="1">
+      <w:start w:val="1"/>
+      <w:numFmt w:val="bullet"/>
+      <w:lvlText w:val=""/>
+      <w:lvlJc w:val="left"/>
+      <w:pPr>
+        <w:ind w:left="6840" w:hanging="360"/>
+      </w:pPr>
+      <w:rPr>
+        <w:rFonts w:ascii="Wingdings" w:hAnsi="Wingdings" w:hint="default"/>
+      </w:rPr>
+    </w:lvl>
+  </w:abstractNum>
+  <w:abstractNum w:abstractNumId="9" w15:restartNumberingAfterBreak="0">
+    <w:nsid w:val="30CA7A56"/>
+    <w:multiLevelType w:val="hybridMultilevel"/>
+    <w:tmpl w:val="F4CE2970"/>
+    <w:lvl w:ilvl="0" w:tplc="4009000B">
+      <w:start w:val="1"/>
+      <w:numFmt w:val="bullet"/>
+      <w:lvlText w:val=""/>
+      <w:lvlJc w:val="left"/>
+      <w:pPr>
+        <w:ind w:left="720" w:hanging="360"/>
+      </w:pPr>
+      <w:rPr>
+        <w:rFonts w:ascii="Wingdings" w:hAnsi="Wingdings" w:hint="default"/>
+      </w:rPr>
+    </w:lvl>
+    <w:lvl w:ilvl="1" w:tplc="40090003" w:tentative="1">
+      <w:start w:val="1"/>
+      <w:numFmt w:val="bullet"/>
+      <w:lvlText w:val="o"/>
+      <w:lvlJc w:val="left"/>
+      <w:pPr>
+        <w:ind w:left="1440" w:hanging="360"/>
+      </w:pPr>
+      <w:rPr>
+        <w:rFonts w:ascii="Courier New" w:hAnsi="Courier New" w:cs="Courier New" w:hint="default"/>
+      </w:rPr>
+    </w:lvl>
+    <w:lvl w:ilvl="2" w:tplc="40090005" w:tentative="1">
+      <w:start w:val="1"/>
+      <w:numFmt w:val="bullet"/>
+      <w:lvlText w:val=""/>
+      <w:lvlJc w:val="left"/>
+      <w:pPr>
+        <w:ind w:left="2160" w:hanging="360"/>
+      </w:pPr>
+      <w:rPr>
+        <w:rFonts w:ascii="Wingdings" w:hAnsi="Wingdings" w:hint="default"/>
+      </w:rPr>
+    </w:lvl>
+    <w:lvl w:ilvl="3" w:tplc="40090001" w:tentative="1">
+      <w:start w:val="1"/>
+      <w:numFmt w:val="bullet"/>
+      <w:lvlText w:val=""/>
+      <w:lvlJc w:val="left"/>
+      <w:pPr>
+        <w:ind w:left="2880" w:hanging="360"/>
+      </w:pPr>
+      <w:rPr>
+        <w:rFonts w:ascii="Symbol" w:hAnsi="Symbol" w:hint="default"/>
+      </w:rPr>
+    </w:lvl>
+    <w:lvl w:ilvl="4" w:tplc="40090003" w:tentative="1">
+      <w:start w:val="1"/>
+      <w:numFmt w:val="bullet"/>
+      <w:lvlText w:val="o"/>
+      <w:lvlJc w:val="left"/>
+      <w:pPr>
+        <w:ind w:left="3600" w:hanging="360"/>
+      </w:pPr>
+      <w:rPr>
+        <w:rFonts w:ascii="Courier New" w:hAnsi="Courier New" w:cs="Courier New" w:hint="default"/>
+      </w:rPr>
+    </w:lvl>
+    <w:lvl w:ilvl="5" w:tplc="40090005" w:tentative="1">
+      <w:start w:val="1"/>
+      <w:numFmt w:val="bullet"/>
+      <w:lvlText w:val=""/>
+      <w:lvlJc w:val="left"/>
+      <w:pPr>
+        <w:ind w:left="4320" w:hanging="360"/>
+      </w:pPr>
+      <w:rPr>
+        <w:rFonts w:ascii="Wingdings" w:hAnsi="Wingdings" w:hint="default"/>
+      </w:rPr>
+    </w:lvl>
+    <w:lvl w:ilvl="6" w:tplc="40090001" w:tentative="1">
+      <w:start w:val="1"/>
+      <w:numFmt w:val="bullet"/>
+      <w:lvlText w:val=""/>
+      <w:lvlJc w:val="left"/>
+      <w:pPr>
+        <w:ind w:left="5040" w:hanging="360"/>
+      </w:pPr>
+      <w:rPr>
+        <w:rFonts w:ascii="Symbol" w:hAnsi="Symbol" w:hint="default"/>
+      </w:rPr>
+    </w:lvl>
+    <w:lvl w:ilvl="7" w:tplc="40090003" w:tentative="1">
+      <w:start w:val="1"/>
+      <w:numFmt w:val="bullet"/>
+      <w:lvlText w:val="o"/>
+      <w:lvlJc w:val="left"/>
+      <w:pPr>
+        <w:ind w:left="5760" w:hanging="360"/>
+      </w:pPr>
+      <w:rPr>
+        <w:rFonts w:ascii="Courier New" w:hAnsi="Courier New" w:cs="Courier New" w:hint="default"/>
+      </w:rPr>
+    </w:lvl>
+    <w:lvl w:ilvl="8" w:tplc="40090005" w:tentative="1">
+      <w:start w:val="1"/>
+      <w:numFmt w:val="bullet"/>
+      <w:lvlText w:val=""/>
+      <w:lvlJc w:val="left"/>
+      <w:pPr>
+        <w:ind w:left="6480" w:hanging="360"/>
+      </w:pPr>
+      <w:rPr>
+        <w:rFonts w:ascii="Wingdings" w:hAnsi="Wingdings" w:hint="default"/>
+      </w:rPr>
+    </w:lvl>
+  </w:abstractNum>
+  <w:abstractNum w:abstractNumId="10" w15:restartNumberingAfterBreak="0">
     <w:nsid w:val="31361EE5"/>
     <w:multiLevelType w:val="hybridMultilevel"/>
     <w:tmpl w:val="E2C8A71A"/>
@@ -4767,7 +6765,7 @@
       </w:rPr>
     </w:lvl>
   </w:abstractNum>
-  <w:abstractNum w:abstractNumId="7" w15:restartNumberingAfterBreak="0">
+  <w:abstractNum w:abstractNumId="11" w15:restartNumberingAfterBreak="0">
     <w:nsid w:val="337421FE"/>
     <w:multiLevelType w:val="hybridMultilevel"/>
     <w:tmpl w:val="A27257BA"/>
@@ -4880,7 +6878,7 @@
       </w:rPr>
     </w:lvl>
   </w:abstractNum>
-  <w:abstractNum w:abstractNumId="8" w15:restartNumberingAfterBreak="0">
+  <w:abstractNum w:abstractNumId="12" w15:restartNumberingAfterBreak="0">
     <w:nsid w:val="36F75723"/>
     <w:multiLevelType w:val="hybridMultilevel"/>
     <w:tmpl w:val="20D84428"/>
@@ -4993,7 +6991,7 @@
       </w:rPr>
     </w:lvl>
   </w:abstractNum>
-  <w:abstractNum w:abstractNumId="9" w15:restartNumberingAfterBreak="0">
+  <w:abstractNum w:abstractNumId="13" w15:restartNumberingAfterBreak="0">
     <w:nsid w:val="394371ED"/>
     <w:multiLevelType w:val="hybridMultilevel"/>
     <w:tmpl w:val="BBDA304E"/>
@@ -5106,7 +7104,7 @@
       </w:rPr>
     </w:lvl>
   </w:abstractNum>
-  <w:abstractNum w:abstractNumId="10" w15:restartNumberingAfterBreak="0">
+  <w:abstractNum w:abstractNumId="14" w15:restartNumberingAfterBreak="0">
     <w:nsid w:val="3D727704"/>
     <w:multiLevelType w:val="hybridMultilevel"/>
     <w:tmpl w:val="0B82CD18"/>
@@ -5219,7 +7217,120 @@
       </w:rPr>
     </w:lvl>
   </w:abstractNum>
-  <w:abstractNum w:abstractNumId="11" w15:restartNumberingAfterBreak="0">
+  <w:abstractNum w:abstractNumId="15" w15:restartNumberingAfterBreak="0">
+    <w:nsid w:val="46340A4D"/>
+    <w:multiLevelType w:val="hybridMultilevel"/>
+    <w:tmpl w:val="AC7828A4"/>
+    <w:lvl w:ilvl="0" w:tplc="4009000B">
+      <w:start w:val="1"/>
+      <w:numFmt w:val="bullet"/>
+      <w:lvlText w:val=""/>
+      <w:lvlJc w:val="left"/>
+      <w:pPr>
+        <w:ind w:left="720" w:hanging="360"/>
+      </w:pPr>
+      <w:rPr>
+        <w:rFonts w:ascii="Wingdings" w:hAnsi="Wingdings" w:hint="default"/>
+      </w:rPr>
+    </w:lvl>
+    <w:lvl w:ilvl="1" w:tplc="40090003">
+      <w:start w:val="1"/>
+      <w:numFmt w:val="bullet"/>
+      <w:lvlText w:val="o"/>
+      <w:lvlJc w:val="left"/>
+      <w:pPr>
+        <w:ind w:left="1440" w:hanging="360"/>
+      </w:pPr>
+      <w:rPr>
+        <w:rFonts w:ascii="Courier New" w:hAnsi="Courier New" w:cs="Courier New" w:hint="default"/>
+      </w:rPr>
+    </w:lvl>
+    <w:lvl w:ilvl="2" w:tplc="40090005" w:tentative="1">
+      <w:start w:val="1"/>
+      <w:numFmt w:val="bullet"/>
+      <w:lvlText w:val=""/>
+      <w:lvlJc w:val="left"/>
+      <w:pPr>
+        <w:ind w:left="2160" w:hanging="360"/>
+      </w:pPr>
+      <w:rPr>
+        <w:rFonts w:ascii="Wingdings" w:hAnsi="Wingdings" w:hint="default"/>
+      </w:rPr>
+    </w:lvl>
+    <w:lvl w:ilvl="3" w:tplc="40090001" w:tentative="1">
+      <w:start w:val="1"/>
+      <w:numFmt w:val="bullet"/>
+      <w:lvlText w:val=""/>
+      <w:lvlJc w:val="left"/>
+      <w:pPr>
+        <w:ind w:left="2880" w:hanging="360"/>
+      </w:pPr>
+      <w:rPr>
+        <w:rFonts w:ascii="Symbol" w:hAnsi="Symbol" w:hint="default"/>
+      </w:rPr>
+    </w:lvl>
+    <w:lvl w:ilvl="4" w:tplc="40090003" w:tentative="1">
+      <w:start w:val="1"/>
+      <w:numFmt w:val="bullet"/>
+      <w:lvlText w:val="o"/>
+      <w:lvlJc w:val="left"/>
+      <w:pPr>
+        <w:ind w:left="3600" w:hanging="360"/>
+      </w:pPr>
+      <w:rPr>
+        <w:rFonts w:ascii="Courier New" w:hAnsi="Courier New" w:cs="Courier New" w:hint="default"/>
+      </w:rPr>
+    </w:lvl>
+    <w:lvl w:ilvl="5" w:tplc="40090005" w:tentative="1">
+      <w:start w:val="1"/>
+      <w:numFmt w:val="bullet"/>
+      <w:lvlText w:val=""/>
+      <w:lvlJc w:val="left"/>
+      <w:pPr>
+        <w:ind w:left="4320" w:hanging="360"/>
+      </w:pPr>
+      <w:rPr>
+        <w:rFonts w:ascii="Wingdings" w:hAnsi="Wingdings" w:hint="default"/>
+      </w:rPr>
+    </w:lvl>
+    <w:lvl w:ilvl="6" w:tplc="40090001" w:tentative="1">
+      <w:start w:val="1"/>
+      <w:numFmt w:val="bullet"/>
+      <w:lvlText w:val=""/>
+      <w:lvlJc w:val="left"/>
+      <w:pPr>
+        <w:ind w:left="5040" w:hanging="360"/>
+      </w:pPr>
+      <w:rPr>
+        <w:rFonts w:ascii="Symbol" w:hAnsi="Symbol" w:hint="default"/>
+      </w:rPr>
+    </w:lvl>
+    <w:lvl w:ilvl="7" w:tplc="40090003" w:tentative="1">
+      <w:start w:val="1"/>
+      <w:numFmt w:val="bullet"/>
+      <w:lvlText w:val="o"/>
+      <w:lvlJc w:val="left"/>
+      <w:pPr>
+        <w:ind w:left="5760" w:hanging="360"/>
+      </w:pPr>
+      <w:rPr>
+        <w:rFonts w:ascii="Courier New" w:hAnsi="Courier New" w:cs="Courier New" w:hint="default"/>
+      </w:rPr>
+    </w:lvl>
+    <w:lvl w:ilvl="8" w:tplc="40090005" w:tentative="1">
+      <w:start w:val="1"/>
+      <w:numFmt w:val="bullet"/>
+      <w:lvlText w:val=""/>
+      <w:lvlJc w:val="left"/>
+      <w:pPr>
+        <w:ind w:left="6480" w:hanging="360"/>
+      </w:pPr>
+      <w:rPr>
+        <w:rFonts w:ascii="Wingdings" w:hAnsi="Wingdings" w:hint="default"/>
+      </w:rPr>
+    </w:lvl>
+  </w:abstractNum>
+  <w:abstractNum w:abstractNumId="16" w15:restartNumberingAfterBreak="0">
     <w:nsid w:val="4B3D199E"/>
     <w:multiLevelType w:val="hybridMultilevel"/>
     <w:tmpl w:val="EAF674E2"/>
@@ -5332,7 +7443,7 @@
       </w:rPr>
     </w:lvl>
   </w:abstractNum>
-  <w:abstractNum w:abstractNumId="12" w15:restartNumberingAfterBreak="0">
+  <w:abstractNum w:abstractNumId="17" w15:restartNumberingAfterBreak="0">
     <w:nsid w:val="50A2298B"/>
     <w:multiLevelType w:val="hybridMultilevel"/>
     <w:tmpl w:val="E4FC28CE"/>
@@ -5445,10 +7556,10 @@
       </w:rPr>
     </w:lvl>
   </w:abstractNum>
-  <w:abstractNum w:abstractNumId="13" w15:restartNumberingAfterBreak="0">
+  <w:abstractNum w:abstractNumId="18" w15:restartNumberingAfterBreak="0">
     <w:nsid w:val="54FE4ECA"/>
     <w:multiLevelType w:val="hybridMultilevel"/>
-    <w:tmpl w:val="55E46174"/>
+    <w:tmpl w:val="BF1062B0"/>
     <w:lvl w:ilvl="0" w:tplc="40090001">
       <w:start w:val="1"/>
       <w:numFmt w:val="bullet"/>
@@ -5558,7 +7669,7 @@
       </w:rPr>
     </w:lvl>
   </w:abstractNum>
-  <w:abstractNum w:abstractNumId="14" w15:restartNumberingAfterBreak="0">
+  <w:abstractNum w:abstractNumId="19" w15:restartNumberingAfterBreak="0">
     <w:nsid w:val="5EB34989"/>
     <w:multiLevelType w:val="hybridMultilevel"/>
     <w:tmpl w:val="A5B45CB6"/>
@@ -5671,7 +7782,7 @@
       </w:rPr>
     </w:lvl>
   </w:abstractNum>
-  <w:abstractNum w:abstractNumId="15" w15:restartNumberingAfterBreak="0">
+  <w:abstractNum w:abstractNumId="20" w15:restartNumberingAfterBreak="0">
     <w:nsid w:val="604B791F"/>
     <w:multiLevelType w:val="hybridMultilevel"/>
     <w:tmpl w:val="F9E8FF04"/>
@@ -5784,7 +7895,7 @@
       </w:rPr>
     </w:lvl>
   </w:abstractNum>
-  <w:abstractNum w:abstractNumId="16" w15:restartNumberingAfterBreak="0">
+  <w:abstractNum w:abstractNumId="21" w15:restartNumberingAfterBreak="0">
     <w:nsid w:val="64C77838"/>
     <w:multiLevelType w:val="hybridMultilevel"/>
     <w:tmpl w:val="9BD0E0D8"/>
@@ -5897,7 +8008,120 @@
       </w:rPr>
     </w:lvl>
   </w:abstractNum>
-  <w:abstractNum w:abstractNumId="17" w15:restartNumberingAfterBreak="0">
+  <w:abstractNum w:abstractNumId="22" w15:restartNumberingAfterBreak="0">
+    <w:nsid w:val="65DD1264"/>
+    <w:multiLevelType w:val="hybridMultilevel"/>
+    <w:tmpl w:val="8CE6C06E"/>
+    <w:lvl w:ilvl="0" w:tplc="4009000B">
+      <w:start w:val="1"/>
+      <w:numFmt w:val="bullet"/>
+      <w:lvlText w:val=""/>
+      <w:lvlJc w:val="left"/>
+      <w:pPr>
+        <w:ind w:left="720" w:hanging="360"/>
+      </w:pPr>
+      <w:rPr>
+        <w:rFonts w:ascii="Wingdings" w:hAnsi="Wingdings" w:hint="default"/>
+      </w:rPr>
+    </w:lvl>
+    <w:lvl w:ilvl="1" w:tplc="40090003" w:tentative="1">
+      <w:start w:val="1"/>
+      <w:numFmt w:val="bullet"/>
+      <w:lvlText w:val="o"/>
+      <w:lvlJc w:val="left"/>
+      <w:pPr>
+        <w:ind w:left="1440" w:hanging="360"/>
+      </w:pPr>
+      <w:rPr>
+        <w:rFonts w:ascii="Courier New" w:hAnsi="Courier New" w:cs="Courier New" w:hint="default"/>
+      </w:rPr>
+    </w:lvl>
+    <w:lvl w:ilvl="2" w:tplc="40090005" w:tentative="1">
+      <w:start w:val="1"/>
+      <w:numFmt w:val="bullet"/>
+      <w:lvlText w:val=""/>
+      <w:lvlJc w:val="left"/>
+      <w:pPr>
+        <w:ind w:left="2160" w:hanging="360"/>
+      </w:pPr>
+      <w:rPr>
+        <w:rFonts w:ascii="Wingdings" w:hAnsi="Wingdings" w:hint="default"/>
+      </w:rPr>
+    </w:lvl>
+    <w:lvl w:ilvl="3" w:tplc="40090001" w:tentative="1">
+      <w:start w:val="1"/>
+      <w:numFmt w:val="bullet"/>
+      <w:lvlText w:val=""/>
+      <w:lvlJc w:val="left"/>
+      <w:pPr>
+        <w:ind w:left="2880" w:hanging="360"/>
+      </w:pPr>
+      <w:rPr>
+        <w:rFonts w:ascii="Symbol" w:hAnsi="Symbol" w:hint="default"/>
+      </w:rPr>
+    </w:lvl>
+    <w:lvl w:ilvl="4" w:tplc="40090003" w:tentative="1">
+      <w:start w:val="1"/>
+      <w:numFmt w:val="bullet"/>
+      <w:lvlText w:val="o"/>
+      <w:lvlJc w:val="left"/>
+      <w:pPr>
+        <w:ind w:left="3600" w:hanging="360"/>
+      </w:pPr>
+      <w:rPr>
+        <w:rFonts w:ascii="Courier New" w:hAnsi="Courier New" w:cs="Courier New" w:hint="default"/>
+      </w:rPr>
+    </w:lvl>
+    <w:lvl w:ilvl="5" w:tplc="40090005" w:tentative="1">
+      <w:start w:val="1"/>
+      <w:numFmt w:val="bullet"/>
+      <w:lvlText w:val=""/>
+      <w:lvlJc w:val="left"/>
+      <w:pPr>
+        <w:ind w:left="4320" w:hanging="360"/>
+      </w:pPr>
+      <w:rPr>
+        <w:rFonts w:ascii="Wingdings" w:hAnsi="Wingdings" w:hint="default"/>
+      </w:rPr>
+    </w:lvl>
+    <w:lvl w:ilvl="6" w:tplc="40090001" w:tentative="1">
+      <w:start w:val="1"/>
+      <w:numFmt w:val="bullet"/>
+      <w:lvlText w:val=""/>
+      <w:lvlJc w:val="left"/>
+      <w:pPr>
+        <w:ind w:left="5040" w:hanging="360"/>
+      </w:pPr>
+      <w:rPr>
+        <w:rFonts w:ascii="Symbol" w:hAnsi="Symbol" w:hint="default"/>
+      </w:rPr>
+    </w:lvl>
+    <w:lvl w:ilvl="7" w:tplc="40090003" w:tentative="1">
+      <w:start w:val="1"/>
+      <w:numFmt w:val="bullet"/>
+      <w:lvlText w:val="o"/>
+      <w:lvlJc w:val="left"/>
+      <w:pPr>
+        <w:ind w:left="5760" w:hanging="360"/>
+      </w:pPr>
+      <w:rPr>
+        <w:rFonts w:ascii="Courier New" w:hAnsi="Courier New" w:cs="Courier New" w:hint="default"/>
+      </w:rPr>
+    </w:lvl>
+    <w:lvl w:ilvl="8" w:tplc="40090005" w:tentative="1">
+      <w:start w:val="1"/>
+      <w:numFmt w:val="bullet"/>
+      <w:lvlText w:val=""/>
+      <w:lvlJc w:val="left"/>
+      <w:pPr>
+        <w:ind w:left="6480" w:hanging="360"/>
+      </w:pPr>
+      <w:rPr>
+        <w:rFonts w:ascii="Wingdings" w:hAnsi="Wingdings" w:hint="default"/>
+      </w:rPr>
+    </w:lvl>
+  </w:abstractNum>
+  <w:abstractNum w:abstractNumId="23" w15:restartNumberingAfterBreak="0">
     <w:nsid w:val="67E914BB"/>
     <w:multiLevelType w:val="hybridMultilevel"/>
     <w:tmpl w:val="1E52B27A"/>
@@ -6010,7 +8234,7 @@
       </w:rPr>
     </w:lvl>
   </w:abstractNum>
-  <w:abstractNum w:abstractNumId="18" w15:restartNumberingAfterBreak="0">
+  <w:abstractNum w:abstractNumId="24" w15:restartNumberingAfterBreak="0">
     <w:nsid w:val="70A10D5F"/>
     <w:multiLevelType w:val="hybridMultilevel"/>
     <w:tmpl w:val="2DD4A90E"/>
@@ -6123,7 +8347,7 @@
       </w:rPr>
     </w:lvl>
   </w:abstractNum>
-  <w:abstractNum w:abstractNumId="19" w15:restartNumberingAfterBreak="0">
+  <w:abstractNum w:abstractNumId="25" w15:restartNumberingAfterBreak="0">
     <w:nsid w:val="74413CCA"/>
     <w:multiLevelType w:val="hybridMultilevel"/>
     <w:tmpl w:val="89B693B4"/>
@@ -6236,7 +8460,7 @@
       </w:rPr>
     </w:lvl>
   </w:abstractNum>
-  <w:abstractNum w:abstractNumId="20" w15:restartNumberingAfterBreak="0">
+  <w:abstractNum w:abstractNumId="26" w15:restartNumberingAfterBreak="0">
     <w:nsid w:val="74506597"/>
     <w:multiLevelType w:val="hybridMultilevel"/>
     <w:tmpl w:val="512C5C76"/>
@@ -6349,7 +8573,7 @@
       </w:rPr>
     </w:lvl>
   </w:abstractNum>
-  <w:abstractNum w:abstractNumId="21" w15:restartNumberingAfterBreak="0">
+  <w:abstractNum w:abstractNumId="27" w15:restartNumberingAfterBreak="0">
     <w:nsid w:val="756F7201"/>
     <w:multiLevelType w:val="hybridMultilevel"/>
     <w:tmpl w:val="02163EBE"/>
@@ -6462,7 +8686,7 @@
       </w:rPr>
     </w:lvl>
   </w:abstractNum>
-  <w:abstractNum w:abstractNumId="22" w15:restartNumberingAfterBreak="0">
+  <w:abstractNum w:abstractNumId="28" w15:restartNumberingAfterBreak="0">
     <w:nsid w:val="78610511"/>
     <w:multiLevelType w:val="hybridMultilevel"/>
     <w:tmpl w:val="28665A74"/>
@@ -6575,7 +8799,7 @@
       </w:rPr>
     </w:lvl>
   </w:abstractNum>
-  <w:abstractNum w:abstractNumId="23" w15:restartNumberingAfterBreak="0">
+  <w:abstractNum w:abstractNumId="29" w15:restartNumberingAfterBreak="0">
     <w:nsid w:val="79811F47"/>
     <w:multiLevelType w:val="hybridMultilevel"/>
     <w:tmpl w:val="449CAA34"/>
@@ -6688,7 +8912,7 @@
       </w:rPr>
     </w:lvl>
   </w:abstractNum>
-  <w:abstractNum w:abstractNumId="24" w15:restartNumberingAfterBreak="0">
+  <w:abstractNum w:abstractNumId="30" w15:restartNumberingAfterBreak="0">
     <w:nsid w:val="7F6A46EB"/>
     <w:multiLevelType w:val="hybridMultilevel"/>
     <w:tmpl w:val="E92CF294"/>
@@ -6802,79 +9026,97 @@
     </w:lvl>
   </w:abstractNum>
   <w:num w:numId="1" w16cid:durableId="1571114641">
+    <w:abstractNumId w:val="17"/>
+  </w:num>
+  <w:num w:numId="2" w16cid:durableId="1123042156">
+    <w:abstractNumId w:val="16"/>
+  </w:num>
+  <w:num w:numId="3" w16cid:durableId="1813909692">
     <w:abstractNumId w:val="12"/>
   </w:num>
-  <w:num w:numId="2" w16cid:durableId="1123042156">
-    <w:abstractNumId w:val="11"/>
-  </w:num>
-  <w:num w:numId="3" w16cid:durableId="1813909692">
-    <w:abstractNumId w:val="8"/>
-  </w:num>
   <w:num w:numId="4" w16cid:durableId="765076411">
-    <w:abstractNumId w:val="21"/>
+    <w:abstractNumId w:val="27"/>
   </w:num>
   <w:num w:numId="5" w16cid:durableId="240020219">
-    <w:abstractNumId w:val="22"/>
+    <w:abstractNumId w:val="28"/>
   </w:num>
   <w:num w:numId="6" w16cid:durableId="1543831768">
-    <w:abstractNumId w:val="24"/>
+    <w:abstractNumId w:val="30"/>
   </w:num>
   <w:num w:numId="7" w16cid:durableId="536308589">
     <w:abstractNumId w:val="0"/>
   </w:num>
   <w:num w:numId="8" w16cid:durableId="1980841269">
+    <w:abstractNumId w:val="20"/>
+  </w:num>
+  <w:num w:numId="9" w16cid:durableId="998193434">
+    <w:abstractNumId w:val="19"/>
+  </w:num>
+  <w:num w:numId="10" w16cid:durableId="747657764">
+    <w:abstractNumId w:val="24"/>
+  </w:num>
+  <w:num w:numId="11" w16cid:durableId="1793089565">
+    <w:abstractNumId w:val="2"/>
+  </w:num>
+  <w:num w:numId="12" w16cid:durableId="761804112">
+    <w:abstractNumId w:val="29"/>
+  </w:num>
+  <w:num w:numId="13" w16cid:durableId="1212376040">
+    <w:abstractNumId w:val="4"/>
+  </w:num>
+  <w:num w:numId="14" w16cid:durableId="1389452874">
+    <w:abstractNumId w:val="25"/>
+  </w:num>
+  <w:num w:numId="15" w16cid:durableId="1615822096">
+    <w:abstractNumId w:val="7"/>
+  </w:num>
+  <w:num w:numId="16" w16cid:durableId="550649844">
+    <w:abstractNumId w:val="14"/>
+  </w:num>
+  <w:num w:numId="17" w16cid:durableId="1880236531">
+    <w:abstractNumId w:val="10"/>
+  </w:num>
+  <w:num w:numId="18" w16cid:durableId="1073551233">
+    <w:abstractNumId w:val="18"/>
+  </w:num>
+  <w:num w:numId="19" w16cid:durableId="1178731275">
+    <w:abstractNumId w:val="23"/>
+  </w:num>
+  <w:num w:numId="20" w16cid:durableId="1275747097">
+    <w:abstractNumId w:val="6"/>
+  </w:num>
+  <w:num w:numId="21" w16cid:durableId="1714690425">
+    <w:abstractNumId w:val="26"/>
+  </w:num>
+  <w:num w:numId="22" w16cid:durableId="616906825">
+    <w:abstractNumId w:val="21"/>
+  </w:num>
+  <w:num w:numId="23" w16cid:durableId="2087876200">
+    <w:abstractNumId w:val="11"/>
+  </w:num>
+  <w:num w:numId="24" w16cid:durableId="1505626539">
+    <w:abstractNumId w:val="3"/>
+  </w:num>
+  <w:num w:numId="25" w16cid:durableId="514001257">
+    <w:abstractNumId w:val="13"/>
+  </w:num>
+  <w:num w:numId="26" w16cid:durableId="46533256">
+    <w:abstractNumId w:val="8"/>
+  </w:num>
+  <w:num w:numId="27" w16cid:durableId="1756198033">
+    <w:abstractNumId w:val="9"/>
+  </w:num>
+  <w:num w:numId="28" w16cid:durableId="2042317096">
     <w:abstractNumId w:val="15"/>
   </w:num>
-  <w:num w:numId="9" w16cid:durableId="998193434">
-    <w:abstractNumId w:val="14"/>
+  <w:num w:numId="29" w16cid:durableId="1935361881">
+    <w:abstractNumId w:val="22"/>
   </w:num>
-  <w:num w:numId="10" w16cid:durableId="747657764">
-    <w:abstractNumId w:val="18"/>
-  </w:num>
-  <w:num w:numId="11" w16cid:durableId="1793089565">
-    <w:abstractNumId w:val="1"/>
-  </w:num>
-  <w:num w:numId="12" w16cid:durableId="761804112">
-    <w:abstractNumId w:val="23"/>
-  </w:num>
-  <w:num w:numId="13" w16cid:durableId="1212376040">
-    <w:abstractNumId w:val="3"/>
-  </w:num>
-  <w:num w:numId="14" w16cid:durableId="1389452874">
-    <w:abstractNumId w:val="19"/>
-  </w:num>
-  <w:num w:numId="15" w16cid:durableId="1615822096">
+  <w:num w:numId="30" w16cid:durableId="1451052637">
     <w:abstractNumId w:val="5"/>
   </w:num>
-  <w:num w:numId="16" w16cid:durableId="550649844">
-    <w:abstractNumId w:val="10"/>
-  </w:num>
-  <w:num w:numId="17" w16cid:durableId="1880236531">
-    <w:abstractNumId w:val="6"/>
-  </w:num>
-  <w:num w:numId="18" w16cid:durableId="1073551233">
-    <w:abstractNumId w:val="13"/>
-  </w:num>
-  <w:num w:numId="19" w16cid:durableId="1178731275">
-    <w:abstractNumId w:val="17"/>
-  </w:num>
-  <w:num w:numId="20" w16cid:durableId="1275747097">
-    <w:abstractNumId w:val="4"/>
-  </w:num>
-  <w:num w:numId="21" w16cid:durableId="1714690425">
-    <w:abstractNumId w:val="20"/>
-  </w:num>
-  <w:num w:numId="22" w16cid:durableId="616906825">
-    <w:abstractNumId w:val="16"/>
-  </w:num>
-  <w:num w:numId="23" w16cid:durableId="2087876200">
-    <w:abstractNumId w:val="7"/>
-  </w:num>
-  <w:num w:numId="24" w16cid:durableId="1505626539">
-    <w:abstractNumId w:val="2"/>
-  </w:num>
-  <w:num w:numId="25" w16cid:durableId="514001257">
-    <w:abstractNumId w:val="9"/>
+  <w:num w:numId="31" w16cid:durableId="1367634644">
+    <w:abstractNumId w:val="1"/>
   </w:num>
 </w:numbering>
 </file>

</xml_diff>

<commit_message>
Complete Sprint Planning with Jira, Part 3 video.
</commit_message>
<xml_diff>
--- a/Jira and Agile Methodology/Jira and Agile Methodology.docx
+++ b/Jira and Agile Methodology/Jira and Agile Methodology.docx
@@ -3376,7 +3376,7 @@
           <w:lang w:val="en-US"/>
         </w:rPr>
         <w:drawing>
-          <wp:inline distT="0" distB="0" distL="0" distR="0" wp14:anchorId="5C8A161C" wp14:editId="31F24166">
+          <wp:inline distT="0" distB="0" distL="0" distR="0" wp14:anchorId="5C8A161C" wp14:editId="2D8157D8">
             <wp:extent cx="2451100" cy="943399"/>
             <wp:effectExtent l="0" t="0" r="0" b="0"/>
             <wp:docPr id="1280378045" name="Picture 2"/>
@@ -4208,9 +4208,1332 @@
           <w:lang w:val="en-US"/>
         </w:rPr>
         <w:lastRenderedPageBreak/>
-        <w:t xml:space="preserve">Sprint Planning with Jira Part </w:t>
-      </w:r>
-      <w:r>
+        <w:t>Sprint Planning with Jira Part 2</w:t>
+      </w:r>
+    </w:p>
+    <w:p>
+      <w:pPr>
+        <w:pStyle w:val="ListParagraph"/>
+        <w:numPr>
+          <w:ilvl w:val="0"/>
+          <w:numId w:val="18"/>
+        </w:numPr>
+        <w:jc w:val="both"/>
+        <w:rPr>
+          <w:rFonts w:cstheme="minorHAnsi"/>
+          <w:sz w:val="24"/>
+          <w:szCs w:val="24"/>
+          <w:lang w:val="en-US"/>
+        </w:rPr>
+      </w:pPr>
+      <w:r>
+        <w:rPr>
+          <w:rFonts w:cstheme="minorHAnsi"/>
+          <w:sz w:val="24"/>
+          <w:szCs w:val="24"/>
+          <w:lang w:val="en-US"/>
+        </w:rPr>
+        <w:t>Two methods to perform sprint planning –</w:t>
+      </w:r>
+    </w:p>
+    <w:p>
+      <w:pPr>
+        <w:pStyle w:val="ListParagraph"/>
+        <w:numPr>
+          <w:ilvl w:val="0"/>
+          <w:numId w:val="23"/>
+        </w:numPr>
+        <w:jc w:val="both"/>
+        <w:rPr>
+          <w:rFonts w:cstheme="minorHAnsi"/>
+          <w:sz w:val="24"/>
+          <w:szCs w:val="24"/>
+          <w:lang w:val="en-US"/>
+        </w:rPr>
+      </w:pPr>
+      <w:r>
+        <w:rPr>
+          <w:rFonts w:cstheme="minorHAnsi"/>
+          <w:b/>
+          <w:bCs/>
+          <w:i/>
+          <w:iCs/>
+          <w:sz w:val="24"/>
+          <w:szCs w:val="24"/>
+          <w:lang w:val="en-US"/>
+        </w:rPr>
+        <w:t>Velocity or story points</w:t>
+      </w:r>
+    </w:p>
+    <w:p>
+      <w:pPr>
+        <w:pStyle w:val="ListParagraph"/>
+        <w:numPr>
+          <w:ilvl w:val="0"/>
+          <w:numId w:val="23"/>
+        </w:numPr>
+        <w:jc w:val="both"/>
+        <w:rPr>
+          <w:rFonts w:cstheme="minorHAnsi"/>
+          <w:sz w:val="24"/>
+          <w:szCs w:val="24"/>
+          <w:lang w:val="en-US"/>
+        </w:rPr>
+      </w:pPr>
+      <w:r>
+        <w:rPr>
+          <w:rFonts w:cstheme="minorHAnsi"/>
+          <w:b/>
+          <w:bCs/>
+          <w:i/>
+          <w:iCs/>
+          <w:sz w:val="24"/>
+          <w:szCs w:val="24"/>
+          <w:lang w:val="en-US"/>
+        </w:rPr>
+        <w:t>Time</w:t>
+      </w:r>
+    </w:p>
+    <w:p>
+      <w:pPr>
+        <w:pStyle w:val="ListParagraph"/>
+        <w:numPr>
+          <w:ilvl w:val="0"/>
+          <w:numId w:val="18"/>
+        </w:numPr>
+        <w:jc w:val="both"/>
+        <w:rPr>
+          <w:rFonts w:cstheme="minorHAnsi"/>
+          <w:sz w:val="24"/>
+          <w:szCs w:val="24"/>
+          <w:lang w:val="en-US"/>
+        </w:rPr>
+      </w:pPr>
+      <w:r>
+        <w:rPr>
+          <w:rFonts w:cstheme="minorHAnsi"/>
+          <w:sz w:val="24"/>
+          <w:szCs w:val="24"/>
+          <w:lang w:val="en-US"/>
+        </w:rPr>
+        <w:t>For calculating velocity in Jira, keep the following things in mind –</w:t>
+      </w:r>
+    </w:p>
+    <w:p>
+      <w:pPr>
+        <w:pStyle w:val="ListParagraph"/>
+        <w:numPr>
+          <w:ilvl w:val="0"/>
+          <w:numId w:val="24"/>
+        </w:numPr>
+        <w:jc w:val="both"/>
+        <w:rPr>
+          <w:rFonts w:cstheme="minorHAnsi"/>
+          <w:sz w:val="24"/>
+          <w:szCs w:val="24"/>
+          <w:lang w:val="en-US"/>
+        </w:rPr>
+      </w:pPr>
+      <w:r>
+        <w:rPr>
+          <w:rFonts w:cstheme="minorHAnsi"/>
+          <w:b/>
+          <w:bCs/>
+          <w:i/>
+          <w:iCs/>
+          <w:sz w:val="24"/>
+          <w:szCs w:val="24"/>
+          <w:lang w:val="en-US"/>
+        </w:rPr>
+        <w:t>More sprints the better</w:t>
+      </w:r>
+      <w:r>
+        <w:rPr>
+          <w:rFonts w:cstheme="minorHAnsi"/>
+          <w:sz w:val="24"/>
+          <w:szCs w:val="24"/>
+          <w:lang w:val="en-US"/>
+        </w:rPr>
+        <w:t xml:space="preserve"> estimated velocity</w:t>
+      </w:r>
+    </w:p>
+    <w:p>
+      <w:pPr>
+        <w:pStyle w:val="ListParagraph"/>
+        <w:numPr>
+          <w:ilvl w:val="0"/>
+          <w:numId w:val="24"/>
+        </w:numPr>
+        <w:jc w:val="both"/>
+        <w:rPr>
+          <w:rFonts w:cstheme="minorHAnsi"/>
+          <w:b/>
+          <w:bCs/>
+          <w:i/>
+          <w:iCs/>
+          <w:sz w:val="24"/>
+          <w:szCs w:val="24"/>
+          <w:lang w:val="en-US"/>
+        </w:rPr>
+      </w:pPr>
+      <w:r>
+        <w:rPr>
+          <w:rFonts w:cstheme="minorHAnsi"/>
+          <w:b/>
+          <w:bCs/>
+          <w:i/>
+          <w:iCs/>
+          <w:sz w:val="24"/>
+          <w:szCs w:val="24"/>
+          <w:lang w:val="en-US"/>
+        </w:rPr>
+        <w:t>Consistent sprint length</w:t>
+      </w:r>
+    </w:p>
+    <w:p>
+      <w:pPr>
+        <w:pStyle w:val="ListParagraph"/>
+        <w:numPr>
+          <w:ilvl w:val="0"/>
+          <w:numId w:val="24"/>
+        </w:numPr>
+        <w:jc w:val="both"/>
+        <w:rPr>
+          <w:rFonts w:cstheme="minorHAnsi"/>
+          <w:sz w:val="24"/>
+          <w:szCs w:val="24"/>
+          <w:lang w:val="en-US"/>
+        </w:rPr>
+      </w:pPr>
+      <w:r>
+        <w:rPr>
+          <w:rFonts w:cstheme="minorHAnsi"/>
+          <w:b/>
+          <w:bCs/>
+          <w:i/>
+          <w:iCs/>
+          <w:sz w:val="24"/>
+          <w:szCs w:val="24"/>
+          <w:lang w:val="en-US"/>
+        </w:rPr>
+        <w:t>Stable teams</w:t>
+      </w:r>
+      <w:r>
+        <w:rPr>
+          <w:rFonts w:cstheme="minorHAnsi"/>
+          <w:sz w:val="24"/>
+          <w:szCs w:val="24"/>
+          <w:lang w:val="en-US"/>
+        </w:rPr>
+        <w:t xml:space="preserve"> (team members are same and not changing frequently)</w:t>
+      </w:r>
+    </w:p>
+    <w:p>
+      <w:pPr>
+        <w:pStyle w:val="ListParagraph"/>
+        <w:numPr>
+          <w:ilvl w:val="0"/>
+          <w:numId w:val="24"/>
+        </w:numPr>
+        <w:jc w:val="both"/>
+        <w:rPr>
+          <w:rFonts w:cstheme="minorHAnsi"/>
+          <w:sz w:val="24"/>
+          <w:szCs w:val="24"/>
+          <w:lang w:val="en-US"/>
+        </w:rPr>
+      </w:pPr>
+      <w:r>
+        <w:rPr>
+          <w:rFonts w:cstheme="minorHAnsi"/>
+          <w:b/>
+          <w:bCs/>
+          <w:i/>
+          <w:iCs/>
+          <w:sz w:val="24"/>
+          <w:szCs w:val="24"/>
+          <w:lang w:val="en-US"/>
+        </w:rPr>
+        <w:t>Factors</w:t>
+      </w:r>
+      <w:r>
+        <w:rPr>
+          <w:rFonts w:cstheme="minorHAnsi"/>
+          <w:sz w:val="24"/>
+          <w:szCs w:val="24"/>
+          <w:lang w:val="en-US"/>
+        </w:rPr>
+        <w:t xml:space="preserve"> that may </w:t>
+      </w:r>
+      <w:r>
+        <w:rPr>
+          <w:rFonts w:cstheme="minorHAnsi"/>
+          <w:b/>
+          <w:bCs/>
+          <w:i/>
+          <w:iCs/>
+          <w:sz w:val="24"/>
+          <w:szCs w:val="24"/>
+          <w:lang w:val="en-US"/>
+        </w:rPr>
+        <w:t>affect</w:t>
+      </w:r>
+      <w:r>
+        <w:rPr>
+          <w:rFonts w:cstheme="minorHAnsi"/>
+          <w:sz w:val="24"/>
+          <w:szCs w:val="24"/>
+          <w:lang w:val="en-US"/>
+        </w:rPr>
+        <w:t xml:space="preserve"> the </w:t>
+      </w:r>
+      <w:r>
+        <w:rPr>
+          <w:rFonts w:cstheme="minorHAnsi"/>
+          <w:b/>
+          <w:bCs/>
+          <w:i/>
+          <w:iCs/>
+          <w:sz w:val="24"/>
+          <w:szCs w:val="24"/>
+          <w:lang w:val="en-US"/>
+        </w:rPr>
+        <w:t>sprint</w:t>
+      </w:r>
+      <w:r>
+        <w:rPr>
+          <w:rFonts w:cstheme="minorHAnsi"/>
+          <w:sz w:val="24"/>
+          <w:szCs w:val="24"/>
+          <w:lang w:val="en-US"/>
+        </w:rPr>
+        <w:t>, like –</w:t>
+      </w:r>
+    </w:p>
+    <w:p>
+      <w:pPr>
+        <w:pStyle w:val="ListParagraph"/>
+        <w:numPr>
+          <w:ilvl w:val="0"/>
+          <w:numId w:val="26"/>
+        </w:numPr>
+        <w:jc w:val="both"/>
+        <w:rPr>
+          <w:rFonts w:cstheme="minorHAnsi"/>
+          <w:sz w:val="24"/>
+          <w:szCs w:val="24"/>
+          <w:lang w:val="en-US"/>
+        </w:rPr>
+      </w:pPr>
+      <w:r>
+        <w:rPr>
+          <w:rFonts w:cstheme="minorHAnsi"/>
+          <w:sz w:val="24"/>
+          <w:szCs w:val="24"/>
+          <w:lang w:val="en-US"/>
+        </w:rPr>
+        <w:t xml:space="preserve">team member on </w:t>
+      </w:r>
+      <w:r>
+        <w:rPr>
+          <w:rFonts w:cstheme="minorHAnsi"/>
+          <w:b/>
+          <w:bCs/>
+          <w:i/>
+          <w:iCs/>
+          <w:sz w:val="24"/>
+          <w:szCs w:val="24"/>
+          <w:lang w:val="en-US"/>
+        </w:rPr>
+        <w:t>leave</w:t>
+      </w:r>
+    </w:p>
+    <w:p>
+      <w:pPr>
+        <w:pStyle w:val="ListParagraph"/>
+        <w:numPr>
+          <w:ilvl w:val="0"/>
+          <w:numId w:val="26"/>
+        </w:numPr>
+        <w:jc w:val="both"/>
+        <w:rPr>
+          <w:rFonts w:cstheme="minorHAnsi"/>
+          <w:sz w:val="24"/>
+          <w:szCs w:val="24"/>
+          <w:lang w:val="en-US"/>
+        </w:rPr>
+      </w:pPr>
+      <w:r>
+        <w:rPr>
+          <w:rFonts w:cstheme="minorHAnsi"/>
+          <w:sz w:val="24"/>
+          <w:szCs w:val="24"/>
+          <w:lang w:val="en-US"/>
+        </w:rPr>
+        <w:t xml:space="preserve">public </w:t>
+      </w:r>
+      <w:r>
+        <w:rPr>
+          <w:rFonts w:cstheme="minorHAnsi"/>
+          <w:b/>
+          <w:bCs/>
+          <w:i/>
+          <w:iCs/>
+          <w:sz w:val="24"/>
+          <w:szCs w:val="24"/>
+          <w:lang w:val="en-US"/>
+        </w:rPr>
+        <w:t>holidays</w:t>
+      </w:r>
+    </w:p>
+    <w:p>
+      <w:pPr>
+        <w:pStyle w:val="ListParagraph"/>
+        <w:numPr>
+          <w:ilvl w:val="0"/>
+          <w:numId w:val="26"/>
+        </w:numPr>
+        <w:jc w:val="both"/>
+        <w:rPr>
+          <w:rFonts w:cstheme="minorHAnsi"/>
+          <w:sz w:val="24"/>
+          <w:szCs w:val="24"/>
+          <w:lang w:val="en-US"/>
+        </w:rPr>
+      </w:pPr>
+      <w:r>
+        <w:rPr>
+          <w:rFonts w:cstheme="minorHAnsi"/>
+          <w:sz w:val="24"/>
+          <w:szCs w:val="24"/>
+          <w:lang w:val="en-US"/>
+        </w:rPr>
+        <w:t xml:space="preserve">company </w:t>
+      </w:r>
+      <w:r>
+        <w:rPr>
+          <w:rFonts w:cstheme="minorHAnsi"/>
+          <w:b/>
+          <w:bCs/>
+          <w:i/>
+          <w:iCs/>
+          <w:sz w:val="24"/>
+          <w:szCs w:val="24"/>
+          <w:lang w:val="en-US"/>
+        </w:rPr>
+        <w:t>events</w:t>
+      </w:r>
+    </w:p>
+    <w:p>
+      <w:pPr>
+        <w:pStyle w:val="ListParagraph"/>
+        <w:numPr>
+          <w:ilvl w:val="0"/>
+          <w:numId w:val="18"/>
+        </w:numPr>
+        <w:jc w:val="both"/>
+        <w:rPr>
+          <w:rFonts w:cstheme="minorHAnsi"/>
+          <w:sz w:val="24"/>
+          <w:szCs w:val="24"/>
+          <w:lang w:val="en-US"/>
+        </w:rPr>
+      </w:pPr>
+      <w:r>
+        <w:rPr>
+          <w:rFonts w:cstheme="minorHAnsi"/>
+          <w:sz w:val="24"/>
+          <w:szCs w:val="24"/>
+          <w:lang w:val="en-US"/>
+        </w:rPr>
+        <w:t xml:space="preserve">There are </w:t>
+      </w:r>
+      <w:r>
+        <w:rPr>
+          <w:rFonts w:cstheme="minorHAnsi"/>
+          <w:b/>
+          <w:bCs/>
+          <w:i/>
+          <w:iCs/>
+          <w:sz w:val="24"/>
+          <w:szCs w:val="24"/>
+          <w:lang w:val="en-US"/>
+        </w:rPr>
+        <w:t>two parts</w:t>
+      </w:r>
+      <w:r>
+        <w:rPr>
+          <w:rFonts w:cstheme="minorHAnsi"/>
+          <w:sz w:val="24"/>
+          <w:szCs w:val="24"/>
+          <w:lang w:val="en-US"/>
+        </w:rPr>
+        <w:t xml:space="preserve"> in the </w:t>
+      </w:r>
+      <w:r>
+        <w:rPr>
+          <w:rFonts w:cstheme="minorHAnsi"/>
+          <w:b/>
+          <w:bCs/>
+          <w:i/>
+          <w:iCs/>
+          <w:sz w:val="24"/>
+          <w:szCs w:val="24"/>
+          <w:lang w:val="en-US"/>
+        </w:rPr>
+        <w:t>sprint planning</w:t>
+      </w:r>
+      <w:r>
+        <w:rPr>
+          <w:rFonts w:cstheme="minorHAnsi"/>
+          <w:sz w:val="24"/>
+          <w:szCs w:val="24"/>
+          <w:lang w:val="en-US"/>
+        </w:rPr>
+        <w:t xml:space="preserve"> process –</w:t>
+      </w:r>
+    </w:p>
+    <w:p>
+      <w:pPr>
+        <w:pStyle w:val="ListParagraph"/>
+        <w:numPr>
+          <w:ilvl w:val="0"/>
+          <w:numId w:val="27"/>
+        </w:numPr>
+        <w:jc w:val="both"/>
+        <w:rPr>
+          <w:rFonts w:cstheme="minorHAnsi"/>
+          <w:sz w:val="24"/>
+          <w:szCs w:val="24"/>
+          <w:lang w:val="en-US"/>
+        </w:rPr>
+      </w:pPr>
+      <w:r>
+        <w:rPr>
+          <w:rFonts w:cstheme="minorHAnsi"/>
+          <w:sz w:val="24"/>
+          <w:szCs w:val="24"/>
+          <w:lang w:val="en-US"/>
+        </w:rPr>
+        <w:t xml:space="preserve">Ask product owner the final questions to </w:t>
+      </w:r>
+      <w:r>
+        <w:rPr>
+          <w:rFonts w:cstheme="minorHAnsi"/>
+          <w:b/>
+          <w:bCs/>
+          <w:i/>
+          <w:iCs/>
+          <w:sz w:val="24"/>
+          <w:szCs w:val="24"/>
+          <w:lang w:val="en-US"/>
+        </w:rPr>
+        <w:t>clarify priorities</w:t>
+      </w:r>
+      <w:r>
+        <w:rPr>
+          <w:rFonts w:cstheme="minorHAnsi"/>
+          <w:sz w:val="24"/>
+          <w:szCs w:val="24"/>
+          <w:lang w:val="en-US"/>
+        </w:rPr>
+        <w:t>.</w:t>
+      </w:r>
+    </w:p>
+    <w:p>
+      <w:pPr>
+        <w:pStyle w:val="ListParagraph"/>
+        <w:numPr>
+          <w:ilvl w:val="0"/>
+          <w:numId w:val="27"/>
+        </w:numPr>
+        <w:jc w:val="both"/>
+        <w:rPr>
+          <w:rFonts w:cstheme="minorHAnsi"/>
+          <w:sz w:val="24"/>
+          <w:szCs w:val="24"/>
+          <w:lang w:val="en-US"/>
+        </w:rPr>
+      </w:pPr>
+      <w:r>
+        <w:rPr>
+          <w:rFonts w:cstheme="minorHAnsi"/>
+          <w:b/>
+          <w:bCs/>
+          <w:i/>
+          <w:iCs/>
+          <w:sz w:val="24"/>
+          <w:szCs w:val="24"/>
+          <w:lang w:val="en-US"/>
+        </w:rPr>
+        <w:t>Decide</w:t>
+      </w:r>
+      <w:r>
+        <w:rPr>
+          <w:rFonts w:cstheme="minorHAnsi"/>
+          <w:sz w:val="24"/>
+          <w:szCs w:val="24"/>
+          <w:lang w:val="en-US"/>
+        </w:rPr>
+        <w:t xml:space="preserve"> </w:t>
+      </w:r>
+      <w:r>
+        <w:rPr>
+          <w:rFonts w:cstheme="minorHAnsi"/>
+          <w:b/>
+          <w:bCs/>
+          <w:i/>
+          <w:iCs/>
+          <w:sz w:val="24"/>
+          <w:szCs w:val="24"/>
+          <w:lang w:val="en-US"/>
+        </w:rPr>
+        <w:t>what can get done</w:t>
+      </w:r>
+      <w:r>
+        <w:rPr>
+          <w:rFonts w:cstheme="minorHAnsi"/>
+          <w:sz w:val="24"/>
+          <w:szCs w:val="24"/>
+          <w:lang w:val="en-US"/>
+        </w:rPr>
+        <w:t xml:space="preserve"> during this sprint.</w:t>
+      </w:r>
+    </w:p>
+    <w:p>
+      <w:pPr>
+        <w:pStyle w:val="ListParagraph"/>
+        <w:numPr>
+          <w:ilvl w:val="0"/>
+          <w:numId w:val="18"/>
+        </w:numPr>
+        <w:jc w:val="both"/>
+        <w:rPr>
+          <w:rFonts w:cstheme="minorHAnsi"/>
+          <w:sz w:val="24"/>
+          <w:szCs w:val="24"/>
+          <w:lang w:val="en-US"/>
+        </w:rPr>
+      </w:pPr>
+      <w:r>
+        <w:rPr>
+          <w:rFonts w:cstheme="minorHAnsi"/>
+          <w:sz w:val="24"/>
+          <w:szCs w:val="24"/>
+          <w:lang w:val="en-US"/>
+        </w:rPr>
+        <w:t>For every product backlog item, decide –</w:t>
+      </w:r>
+    </w:p>
+    <w:p>
+      <w:pPr>
+        <w:pStyle w:val="ListParagraph"/>
+        <w:numPr>
+          <w:ilvl w:val="0"/>
+          <w:numId w:val="28"/>
+        </w:numPr>
+        <w:jc w:val="both"/>
+        <w:rPr>
+          <w:rFonts w:cstheme="minorHAnsi"/>
+          <w:sz w:val="24"/>
+          <w:szCs w:val="24"/>
+          <w:lang w:val="en-US"/>
+        </w:rPr>
+      </w:pPr>
+      <w:r>
+        <w:rPr>
+          <w:rFonts w:cstheme="minorHAnsi"/>
+          <w:b/>
+          <w:bCs/>
+          <w:sz w:val="24"/>
+          <w:szCs w:val="24"/>
+          <w:lang w:val="en-US"/>
+        </w:rPr>
+        <w:t xml:space="preserve">Technical implementation: </w:t>
+      </w:r>
+      <w:r>
+        <w:rPr>
+          <w:rFonts w:cstheme="minorHAnsi"/>
+          <w:sz w:val="24"/>
+          <w:szCs w:val="24"/>
+          <w:lang w:val="en-US"/>
+        </w:rPr>
+        <w:t>What’s involved and who’s doing what</w:t>
+      </w:r>
+      <w:r>
+        <w:rPr>
+          <w:rFonts w:cstheme="minorHAnsi"/>
+          <w:sz w:val="24"/>
+          <w:szCs w:val="24"/>
+          <w:lang w:val="en-US"/>
+        </w:rPr>
+        <w:t xml:space="preserve"> work.</w:t>
+      </w:r>
+    </w:p>
+    <w:p>
+      <w:pPr>
+        <w:pStyle w:val="ListParagraph"/>
+        <w:numPr>
+          <w:ilvl w:val="0"/>
+          <w:numId w:val="28"/>
+        </w:numPr>
+        <w:jc w:val="both"/>
+        <w:rPr>
+          <w:rFonts w:cstheme="minorHAnsi"/>
+          <w:sz w:val="24"/>
+          <w:szCs w:val="24"/>
+          <w:lang w:val="en-US"/>
+        </w:rPr>
+      </w:pPr>
+      <w:r>
+        <w:rPr>
+          <w:rFonts w:cstheme="minorHAnsi"/>
+          <w:b/>
+          <w:bCs/>
+          <w:sz w:val="24"/>
+          <w:szCs w:val="24"/>
+          <w:lang w:val="en-US"/>
+        </w:rPr>
+        <w:t>Dependencies:</w:t>
+      </w:r>
+      <w:r>
+        <w:rPr>
+          <w:rFonts w:cstheme="minorHAnsi"/>
+          <w:sz w:val="24"/>
+          <w:szCs w:val="24"/>
+          <w:lang w:val="en-US"/>
+        </w:rPr>
+        <w:t xml:space="preserve"> How the item may be dependent or associated with other items. Is third-party integration required? Is outside help required?</w:t>
+      </w:r>
+    </w:p>
+    <w:p>
+      <w:pPr>
+        <w:pStyle w:val="ListParagraph"/>
+        <w:numPr>
+          <w:ilvl w:val="0"/>
+          <w:numId w:val="28"/>
+        </w:numPr>
+        <w:jc w:val="both"/>
+        <w:rPr>
+          <w:rFonts w:cstheme="minorHAnsi"/>
+          <w:sz w:val="24"/>
+          <w:szCs w:val="24"/>
+          <w:lang w:val="en-US"/>
+        </w:rPr>
+      </w:pPr>
+      <w:r>
+        <w:rPr>
+          <w:rFonts w:cstheme="minorHAnsi"/>
+          <w:b/>
+          <w:bCs/>
+          <w:sz w:val="24"/>
+          <w:szCs w:val="24"/>
+          <w:lang w:val="en-US"/>
+        </w:rPr>
+        <w:t>Risks:</w:t>
+      </w:r>
+      <w:r>
+        <w:rPr>
+          <w:rFonts w:cstheme="minorHAnsi"/>
+          <w:sz w:val="24"/>
+          <w:szCs w:val="24"/>
+          <w:lang w:val="en-US"/>
+        </w:rPr>
+        <w:t xml:space="preserve"> E.g. working with a new technology, a team member remaining absent, etc.</w:t>
+      </w:r>
+    </w:p>
+    <w:p>
+      <w:pPr>
+        <w:pStyle w:val="ListParagraph"/>
+        <w:numPr>
+          <w:ilvl w:val="0"/>
+          <w:numId w:val="18"/>
+        </w:numPr>
+        <w:jc w:val="both"/>
+        <w:rPr>
+          <w:rFonts w:cstheme="minorHAnsi"/>
+          <w:sz w:val="24"/>
+          <w:szCs w:val="24"/>
+          <w:lang w:val="en-US"/>
+        </w:rPr>
+      </w:pPr>
+      <w:r>
+        <w:rPr>
+          <w:rFonts w:cstheme="minorHAnsi"/>
+          <w:sz w:val="24"/>
+          <w:szCs w:val="24"/>
+          <w:lang w:val="en-US"/>
+        </w:rPr>
+        <w:t>Let’s say the team’s capacity is 22 points, but the total points added to the sprint is 21 only. The spared time can be used for a number of activities, such as –</w:t>
+      </w:r>
+    </w:p>
+    <w:p>
+      <w:pPr>
+        <w:pStyle w:val="ListParagraph"/>
+        <w:numPr>
+          <w:ilvl w:val="0"/>
+          <w:numId w:val="29"/>
+        </w:numPr>
+        <w:jc w:val="both"/>
+        <w:rPr>
+          <w:rFonts w:cstheme="minorHAnsi"/>
+          <w:sz w:val="24"/>
+          <w:szCs w:val="24"/>
+          <w:lang w:val="en-US"/>
+        </w:rPr>
+      </w:pPr>
+      <w:r>
+        <w:rPr>
+          <w:rFonts w:cstheme="minorHAnsi"/>
+          <w:sz w:val="24"/>
+          <w:szCs w:val="24"/>
+          <w:lang w:val="en-US"/>
+        </w:rPr>
+        <w:t xml:space="preserve">Pay down </w:t>
+      </w:r>
+      <w:r>
+        <w:rPr>
+          <w:rFonts w:cstheme="minorHAnsi"/>
+          <w:b/>
+          <w:bCs/>
+          <w:i/>
+          <w:iCs/>
+          <w:sz w:val="24"/>
+          <w:szCs w:val="24"/>
+          <w:lang w:val="en-US"/>
+        </w:rPr>
+        <w:t>technical debt</w:t>
+      </w:r>
+      <w:r>
+        <w:rPr>
+          <w:rFonts w:cstheme="minorHAnsi"/>
+          <w:sz w:val="24"/>
+          <w:szCs w:val="24"/>
+          <w:lang w:val="en-US"/>
+        </w:rPr>
+        <w:t>, like code-cleanups.</w:t>
+      </w:r>
+    </w:p>
+    <w:p>
+      <w:pPr>
+        <w:pStyle w:val="ListParagraph"/>
+        <w:numPr>
+          <w:ilvl w:val="0"/>
+          <w:numId w:val="29"/>
+        </w:numPr>
+        <w:jc w:val="both"/>
+        <w:rPr>
+          <w:rFonts w:cstheme="minorHAnsi"/>
+          <w:sz w:val="24"/>
+          <w:szCs w:val="24"/>
+          <w:lang w:val="en-US"/>
+        </w:rPr>
+      </w:pPr>
+      <w:r>
+        <w:rPr>
+          <w:rFonts w:cstheme="minorHAnsi"/>
+          <w:sz w:val="24"/>
+          <w:szCs w:val="24"/>
+          <w:lang w:val="en-US"/>
+        </w:rPr>
+        <w:t xml:space="preserve">Work on </w:t>
+      </w:r>
+      <w:r>
+        <w:rPr>
+          <w:rFonts w:cstheme="minorHAnsi"/>
+          <w:b/>
+          <w:bCs/>
+          <w:i/>
+          <w:iCs/>
+          <w:sz w:val="24"/>
+          <w:szCs w:val="24"/>
+          <w:lang w:val="en-US"/>
+        </w:rPr>
+        <w:t>process improvements</w:t>
+      </w:r>
+      <w:r>
+        <w:rPr>
+          <w:rFonts w:cstheme="minorHAnsi"/>
+          <w:sz w:val="24"/>
+          <w:szCs w:val="24"/>
+          <w:lang w:val="en-US"/>
+        </w:rPr>
+        <w:t>, like automating some parts of the implementation or testing phase.</w:t>
+      </w:r>
+    </w:p>
+    <w:p>
+      <w:pPr>
+        <w:pStyle w:val="ListParagraph"/>
+        <w:numPr>
+          <w:ilvl w:val="0"/>
+          <w:numId w:val="29"/>
+        </w:numPr>
+        <w:jc w:val="both"/>
+        <w:rPr>
+          <w:rFonts w:cstheme="minorHAnsi"/>
+          <w:sz w:val="24"/>
+          <w:szCs w:val="24"/>
+          <w:lang w:val="en-US"/>
+        </w:rPr>
+      </w:pPr>
+      <w:r>
+        <w:rPr>
+          <w:rFonts w:cstheme="minorHAnsi"/>
+          <w:sz w:val="24"/>
+          <w:szCs w:val="24"/>
+          <w:lang w:val="en-US"/>
+        </w:rPr>
+        <w:t xml:space="preserve">Perform </w:t>
+      </w:r>
+      <w:r>
+        <w:rPr>
+          <w:rFonts w:cstheme="minorHAnsi"/>
+          <w:b/>
+          <w:bCs/>
+          <w:i/>
+          <w:iCs/>
+          <w:sz w:val="24"/>
+          <w:szCs w:val="24"/>
+          <w:lang w:val="en-US"/>
+        </w:rPr>
+        <w:t>product backlog refinements</w:t>
+      </w:r>
+      <w:r>
+        <w:rPr>
+          <w:rFonts w:cstheme="minorHAnsi"/>
+          <w:sz w:val="24"/>
+          <w:szCs w:val="24"/>
+          <w:lang w:val="en-US"/>
+        </w:rPr>
+        <w:t>.</w:t>
+      </w:r>
+    </w:p>
+    <w:p>
+      <w:pPr>
+        <w:pStyle w:val="ListParagraph"/>
+        <w:numPr>
+          <w:ilvl w:val="0"/>
+          <w:numId w:val="29"/>
+        </w:numPr>
+        <w:jc w:val="both"/>
+        <w:rPr>
+          <w:rFonts w:cstheme="minorHAnsi"/>
+          <w:sz w:val="24"/>
+          <w:szCs w:val="24"/>
+          <w:lang w:val="en-US"/>
+        </w:rPr>
+      </w:pPr>
+      <w:r>
+        <w:rPr>
+          <w:rFonts w:cstheme="minorHAnsi"/>
+          <w:sz w:val="24"/>
+          <w:szCs w:val="24"/>
+          <w:lang w:val="en-US"/>
+        </w:rPr>
+        <w:t>Have an ‘</w:t>
+      </w:r>
+      <w:r>
+        <w:rPr>
+          <w:rFonts w:cstheme="minorHAnsi"/>
+          <w:b/>
+          <w:bCs/>
+          <w:i/>
+          <w:iCs/>
+          <w:sz w:val="24"/>
+          <w:szCs w:val="24"/>
+          <w:lang w:val="en-US"/>
+        </w:rPr>
+        <w:t>Innovation Day</w:t>
+      </w:r>
+      <w:r>
+        <w:rPr>
+          <w:rFonts w:cstheme="minorHAnsi"/>
+          <w:sz w:val="24"/>
+          <w:szCs w:val="24"/>
+          <w:lang w:val="en-US"/>
+        </w:rPr>
+        <w:t>’. An entire day where team members build whatever they want.</w:t>
+      </w:r>
+    </w:p>
+    <w:p>
+      <w:pPr>
+        <w:pStyle w:val="ListParagraph"/>
+        <w:numPr>
+          <w:ilvl w:val="0"/>
+          <w:numId w:val="18"/>
+        </w:numPr>
+        <w:jc w:val="both"/>
+        <w:rPr>
+          <w:rFonts w:cstheme="minorHAnsi"/>
+          <w:sz w:val="24"/>
+          <w:szCs w:val="24"/>
+          <w:lang w:val="en-US"/>
+        </w:rPr>
+      </w:pPr>
+      <w:r>
+        <w:rPr>
+          <w:rFonts w:cstheme="minorHAnsi"/>
+          <w:b/>
+          <w:bCs/>
+          <w:i/>
+          <w:iCs/>
+          <w:sz w:val="24"/>
+          <w:szCs w:val="24"/>
+          <w:lang w:val="en-US"/>
+        </w:rPr>
+        <w:t>Pros</w:t>
+      </w:r>
+      <w:r>
+        <w:rPr>
+          <w:rFonts w:cstheme="minorHAnsi"/>
+          <w:sz w:val="24"/>
+          <w:szCs w:val="24"/>
+          <w:lang w:val="en-US"/>
+        </w:rPr>
+        <w:t xml:space="preserve"> of sprint planning using velocity –</w:t>
+      </w:r>
+    </w:p>
+    <w:p>
+      <w:pPr>
+        <w:pStyle w:val="ListParagraph"/>
+        <w:numPr>
+          <w:ilvl w:val="0"/>
+          <w:numId w:val="30"/>
+        </w:numPr>
+        <w:jc w:val="both"/>
+        <w:rPr>
+          <w:rFonts w:cstheme="minorHAnsi"/>
+          <w:sz w:val="24"/>
+          <w:szCs w:val="24"/>
+          <w:lang w:val="en-US"/>
+        </w:rPr>
+      </w:pPr>
+      <w:r>
+        <w:rPr>
+          <w:rFonts w:cstheme="minorHAnsi"/>
+          <w:b/>
+          <w:bCs/>
+          <w:i/>
+          <w:iCs/>
+          <w:sz w:val="24"/>
+          <w:szCs w:val="24"/>
+          <w:lang w:val="en-US"/>
+        </w:rPr>
+        <w:t>Quicker</w:t>
+      </w:r>
+      <w:r>
+        <w:rPr>
+          <w:rFonts w:cstheme="minorHAnsi"/>
+          <w:sz w:val="24"/>
+          <w:szCs w:val="24"/>
+          <w:lang w:val="en-US"/>
+        </w:rPr>
+        <w:t xml:space="preserve"> than time-based approach.</w:t>
+      </w:r>
+    </w:p>
+    <w:p>
+      <w:pPr>
+        <w:pStyle w:val="ListParagraph"/>
+        <w:numPr>
+          <w:ilvl w:val="0"/>
+          <w:numId w:val="30"/>
+        </w:numPr>
+        <w:jc w:val="both"/>
+        <w:rPr>
+          <w:rFonts w:cstheme="minorHAnsi"/>
+          <w:sz w:val="24"/>
+          <w:szCs w:val="24"/>
+          <w:lang w:val="en-US"/>
+        </w:rPr>
+      </w:pPr>
+      <w:r>
+        <w:rPr>
+          <w:rFonts w:cstheme="minorHAnsi"/>
+          <w:b/>
+          <w:bCs/>
+          <w:i/>
+          <w:iCs/>
+          <w:sz w:val="24"/>
+          <w:szCs w:val="24"/>
+          <w:lang w:val="en-US"/>
+        </w:rPr>
+        <w:t>Greater comfort with team</w:t>
+      </w:r>
+      <w:r>
+        <w:rPr>
+          <w:rFonts w:cstheme="minorHAnsi"/>
+          <w:sz w:val="24"/>
+          <w:szCs w:val="24"/>
+          <w:lang w:val="en-US"/>
+        </w:rPr>
+        <w:t xml:space="preserve"> members.</w:t>
+      </w:r>
+    </w:p>
+    <w:p>
+      <w:pPr>
+        <w:pStyle w:val="ListParagraph"/>
+        <w:numPr>
+          <w:ilvl w:val="0"/>
+          <w:numId w:val="18"/>
+        </w:numPr>
+        <w:jc w:val="both"/>
+        <w:rPr>
+          <w:rFonts w:cstheme="minorHAnsi"/>
+          <w:sz w:val="24"/>
+          <w:szCs w:val="24"/>
+          <w:lang w:val="en-US"/>
+        </w:rPr>
+      </w:pPr>
+      <w:r>
+        <w:rPr>
+          <w:rFonts w:cstheme="minorHAnsi"/>
+          <w:b/>
+          <w:bCs/>
+          <w:i/>
+          <w:iCs/>
+          <w:sz w:val="24"/>
+          <w:szCs w:val="24"/>
+          <w:lang w:val="en-US"/>
+        </w:rPr>
+        <w:t>Cons</w:t>
+      </w:r>
+      <w:r>
+        <w:rPr>
+          <w:rFonts w:cstheme="minorHAnsi"/>
+          <w:sz w:val="24"/>
+          <w:szCs w:val="24"/>
+          <w:lang w:val="en-US"/>
+        </w:rPr>
+        <w:t xml:space="preserve"> of sprint planning using velocity –</w:t>
+      </w:r>
+    </w:p>
+    <w:p>
+      <w:pPr>
+        <w:pStyle w:val="ListParagraph"/>
+        <w:numPr>
+          <w:ilvl w:val="0"/>
+          <w:numId w:val="31"/>
+        </w:numPr>
+        <w:jc w:val="both"/>
+        <w:rPr>
+          <w:rFonts w:cstheme="minorHAnsi"/>
+          <w:sz w:val="24"/>
+          <w:szCs w:val="24"/>
+          <w:lang w:val="en-US"/>
+        </w:rPr>
+      </w:pPr>
+      <w:r>
+        <w:rPr>
+          <w:rFonts w:cstheme="minorHAnsi"/>
+          <w:b/>
+          <w:bCs/>
+          <w:i/>
+          <w:iCs/>
+          <w:sz w:val="24"/>
+          <w:szCs w:val="24"/>
+          <w:lang w:val="en-US"/>
+        </w:rPr>
+        <w:t>Requires</w:t>
+      </w:r>
+      <w:r>
+        <w:rPr>
+          <w:rFonts w:cstheme="minorHAnsi"/>
+          <w:sz w:val="24"/>
+          <w:szCs w:val="24"/>
+          <w:lang w:val="en-US"/>
+        </w:rPr>
+        <w:t xml:space="preserve"> a </w:t>
+      </w:r>
+      <w:r>
+        <w:rPr>
+          <w:rFonts w:cstheme="minorHAnsi"/>
+          <w:b/>
+          <w:bCs/>
+          <w:i/>
+          <w:iCs/>
+          <w:sz w:val="24"/>
+          <w:szCs w:val="24"/>
+          <w:lang w:val="en-US"/>
+        </w:rPr>
+        <w:t>few sprints</w:t>
+      </w:r>
+      <w:r>
+        <w:rPr>
+          <w:rFonts w:cstheme="minorHAnsi"/>
+          <w:sz w:val="24"/>
+          <w:szCs w:val="24"/>
+          <w:lang w:val="en-US"/>
+        </w:rPr>
+        <w:t xml:space="preserve"> initially to </w:t>
+      </w:r>
+      <w:r>
+        <w:rPr>
+          <w:rFonts w:cstheme="minorHAnsi"/>
+          <w:b/>
+          <w:bCs/>
+          <w:i/>
+          <w:iCs/>
+          <w:sz w:val="24"/>
+          <w:szCs w:val="24"/>
+          <w:lang w:val="en-US"/>
+        </w:rPr>
+        <w:t>attain</w:t>
+      </w:r>
+      <w:r>
+        <w:rPr>
+          <w:rFonts w:cstheme="minorHAnsi"/>
+          <w:sz w:val="24"/>
+          <w:szCs w:val="24"/>
+          <w:lang w:val="en-US"/>
+        </w:rPr>
+        <w:t xml:space="preserve"> a </w:t>
+      </w:r>
+      <w:r>
+        <w:rPr>
+          <w:rFonts w:cstheme="minorHAnsi"/>
+          <w:b/>
+          <w:bCs/>
+          <w:i/>
+          <w:iCs/>
+          <w:sz w:val="24"/>
+          <w:szCs w:val="24"/>
+          <w:lang w:val="en-US"/>
+        </w:rPr>
+        <w:t>reliable velocity</w:t>
+      </w:r>
+      <w:r>
+        <w:rPr>
+          <w:rFonts w:cstheme="minorHAnsi"/>
+          <w:sz w:val="24"/>
+          <w:szCs w:val="24"/>
+          <w:lang w:val="en-US"/>
+        </w:rPr>
+        <w:t>.</w:t>
+      </w:r>
+    </w:p>
+    <w:p>
+      <w:pPr>
+        <w:pStyle w:val="ListParagraph"/>
+        <w:numPr>
+          <w:ilvl w:val="0"/>
+          <w:numId w:val="31"/>
+        </w:numPr>
+        <w:jc w:val="both"/>
+        <w:rPr>
+          <w:rFonts w:cstheme="minorHAnsi"/>
+          <w:sz w:val="24"/>
+          <w:szCs w:val="24"/>
+          <w:lang w:val="en-US"/>
+        </w:rPr>
+      </w:pPr>
+      <w:r>
+        <w:rPr>
+          <w:rFonts w:cstheme="minorHAnsi"/>
+          <w:b/>
+          <w:bCs/>
+          <w:i/>
+          <w:iCs/>
+          <w:sz w:val="24"/>
+          <w:szCs w:val="24"/>
+          <w:lang w:val="en-US"/>
+        </w:rPr>
+        <w:t>Not precise</w:t>
+      </w:r>
+      <w:r>
+        <w:rPr>
+          <w:rFonts w:cstheme="minorHAnsi"/>
+          <w:sz w:val="24"/>
+          <w:szCs w:val="24"/>
+          <w:lang w:val="en-US"/>
+        </w:rPr>
+        <w:t>. Junior developer will take more time to do the work when compared to a senior developer, but that is not evident in the story points.</w:t>
+      </w:r>
+    </w:p>
+    <w:p>
+      <w:pPr>
+        <w:pStyle w:val="ListParagraph"/>
+        <w:numPr>
+          <w:ilvl w:val="0"/>
+          <w:numId w:val="31"/>
+        </w:numPr>
+        <w:jc w:val="both"/>
+        <w:rPr>
+          <w:rFonts w:cstheme="minorHAnsi"/>
+          <w:sz w:val="24"/>
+          <w:szCs w:val="24"/>
+          <w:lang w:val="en-US"/>
+        </w:rPr>
+      </w:pPr>
+      <w:r>
+        <w:rPr>
+          <w:rFonts w:cstheme="minorHAnsi"/>
+          <w:b/>
+          <w:bCs/>
+          <w:i/>
+          <w:iCs/>
+          <w:sz w:val="24"/>
+          <w:szCs w:val="24"/>
+          <w:lang w:val="en-US"/>
+        </w:rPr>
+        <w:t>Harder to understand</w:t>
+      </w:r>
+      <w:r>
+        <w:rPr>
+          <w:rFonts w:cstheme="minorHAnsi"/>
+          <w:sz w:val="24"/>
+          <w:szCs w:val="24"/>
+          <w:lang w:val="en-US"/>
+        </w:rPr>
+        <w:t>.</w:t>
+      </w:r>
+    </w:p>
+    <w:p>
+      <w:pPr>
+        <w:jc w:val="both"/>
+        <w:rPr>
+          <w:rFonts w:cstheme="minorHAnsi"/>
+          <w:sz w:val="24"/>
+          <w:szCs w:val="24"/>
+          <w:lang w:val="en-US"/>
+        </w:rPr>
+      </w:pPr>
+    </w:p>
+    <w:p>
+      <w:pPr>
+        <w:jc w:val="both"/>
+        <w:rPr>
+          <w:rFonts w:cstheme="minorHAnsi"/>
+          <w:sz w:val="24"/>
+          <w:szCs w:val="24"/>
+          <w:lang w:val="en-US"/>
+        </w:rPr>
+      </w:pPr>
+    </w:p>
+    <w:p>
+      <w:pPr>
+        <w:jc w:val="both"/>
+        <w:rPr>
+          <w:rFonts w:cstheme="minorHAnsi"/>
+          <w:sz w:val="24"/>
+          <w:szCs w:val="24"/>
+          <w:lang w:val="en-US"/>
+        </w:rPr>
+      </w:pPr>
+    </w:p>
+    <w:p>
+      <w:pPr>
+        <w:jc w:val="both"/>
+        <w:rPr>
+          <w:rFonts w:cstheme="minorHAnsi"/>
+          <w:sz w:val="24"/>
+          <w:szCs w:val="24"/>
+          <w:lang w:val="en-US"/>
+        </w:rPr>
+      </w:pPr>
+    </w:p>
+    <w:p>
+      <w:pPr>
+        <w:jc w:val="center"/>
         <w:rPr>
           <w:rFonts w:cstheme="minorHAnsi"/>
           <w:b/>
@@ -4220,7 +5543,31 @@
           <w:u w:val="single"/>
           <w:lang w:val="en-US"/>
         </w:rPr>
-        <w:t>2</w:t>
+      </w:pPr>
+      <w:r>
+        <w:rPr>
+          <w:rFonts w:cstheme="minorHAnsi"/>
+          <w:b/>
+          <w:bCs/>
+          <w:sz w:val="28"/>
+          <w:szCs w:val="28"/>
+          <w:u w:val="single"/>
+          <w:lang w:val="en-US"/>
+        </w:rPr>
+        <w:lastRenderedPageBreak/>
+        <w:t xml:space="preserve">Sprint Planning with Jira Part </w:t>
+      </w:r>
+      <w:r>
+        <w:rPr>
+          <w:rFonts w:cstheme="minorHAnsi"/>
+          <w:b/>
+          <w:bCs/>
+          <w:sz w:val="28"/>
+          <w:szCs w:val="28"/>
+          <w:u w:val="single"/>
+          <w:lang w:val="en-US"/>
+        </w:rPr>
+        <w:t>3</w:t>
       </w:r>
     </w:p>
     <w:p>
@@ -4229,31 +5576,6 @@
         <w:numPr>
           <w:ilvl w:val="0"/>
           <w:numId w:val="18"/>
-        </w:numPr>
-        <w:jc w:val="both"/>
-        <w:rPr>
-          <w:rFonts w:cstheme="minorHAnsi"/>
-          <w:sz w:val="24"/>
-          <w:szCs w:val="24"/>
-          <w:lang w:val="en-US"/>
-        </w:rPr>
-      </w:pPr>
-      <w:r>
-        <w:rPr>
-          <w:rFonts w:cstheme="minorHAnsi"/>
-          <w:sz w:val="24"/>
-          <w:szCs w:val="24"/>
-          <w:lang w:val="en-US"/>
-        </w:rPr>
-        <w:t>Two methods to perform sprint planning –</w:t>
-      </w:r>
-    </w:p>
-    <w:p>
-      <w:pPr>
-        <w:pStyle w:val="ListParagraph"/>
-        <w:numPr>
-          <w:ilvl w:val="0"/>
-          <w:numId w:val="23"/>
         </w:numPr>
         <w:jc w:val="both"/>
         <w:rPr>
@@ -4274,24 +5596,17 @@
           <w:szCs w:val="24"/>
           <w:lang w:val="en-US"/>
         </w:rPr>
-        <w:t>Velocity or story points</w:t>
-      </w:r>
-    </w:p>
-    <w:p>
-      <w:pPr>
-        <w:pStyle w:val="ListParagraph"/>
-        <w:numPr>
-          <w:ilvl w:val="0"/>
-          <w:numId w:val="23"/>
-        </w:numPr>
-        <w:jc w:val="both"/>
-        <w:rPr>
-          <w:rFonts w:cstheme="minorHAnsi"/>
-          <w:sz w:val="24"/>
-          <w:szCs w:val="24"/>
-          <w:lang w:val="en-US"/>
-        </w:rPr>
-      </w:pPr>
+        <w:t>Some teams never complete their sprint plan</w:t>
+      </w:r>
+      <w:r>
+        <w:rPr>
+          <w:rFonts w:cstheme="minorHAnsi"/>
+          <w:sz w:val="24"/>
+          <w:szCs w:val="24"/>
+          <w:lang w:val="en-US"/>
+        </w:rPr>
+        <w:t xml:space="preserve">. This is </w:t>
+      </w:r>
       <w:r>
         <w:rPr>
           <w:rFonts w:cstheme="minorHAnsi"/>
@@ -4303,49 +5618,17 @@
           <w:szCs w:val="24"/>
           <w:lang w:val="en-US"/>
         </w:rPr>
-        <w:t>Time</w:t>
-      </w:r>
-    </w:p>
-    <w:p>
-      <w:pPr>
-        <w:pStyle w:val="ListParagraph"/>
-        <w:numPr>
-          <w:ilvl w:val="0"/>
-          <w:numId w:val="18"/>
-        </w:numPr>
-        <w:jc w:val="both"/>
-        <w:rPr>
-          <w:rFonts w:cstheme="minorHAnsi"/>
-          <w:sz w:val="24"/>
-          <w:szCs w:val="24"/>
-          <w:lang w:val="en-US"/>
-        </w:rPr>
-      </w:pPr>
-      <w:r>
-        <w:rPr>
-          <w:rFonts w:cstheme="minorHAnsi"/>
-          <w:sz w:val="24"/>
-          <w:szCs w:val="24"/>
-          <w:lang w:val="en-US"/>
-        </w:rPr>
-        <w:t>For calculating velocity in Jira, keep the following things in mind –</w:t>
-      </w:r>
-    </w:p>
-    <w:p>
-      <w:pPr>
-        <w:pStyle w:val="ListParagraph"/>
-        <w:numPr>
-          <w:ilvl w:val="0"/>
-          <w:numId w:val="24"/>
-        </w:numPr>
-        <w:jc w:val="both"/>
-        <w:rPr>
-          <w:rFonts w:cstheme="minorHAnsi"/>
-          <w:sz w:val="24"/>
-          <w:szCs w:val="24"/>
-          <w:lang w:val="en-US"/>
-        </w:rPr>
-      </w:pPr>
+        <w:t>due to bad estimates</w:t>
+      </w:r>
+      <w:r>
+        <w:rPr>
+          <w:rFonts w:cstheme="minorHAnsi"/>
+          <w:sz w:val="24"/>
+          <w:szCs w:val="24"/>
+          <w:lang w:val="en-US"/>
+        </w:rPr>
+        <w:t xml:space="preserve"> on the team </w:t>
+      </w:r>
       <w:r>
         <w:rPr>
           <w:rFonts w:cstheme="minorHAnsi"/>
@@ -4357,26 +5640,34 @@
           <w:szCs w:val="24"/>
           <w:lang w:val="en-US"/>
         </w:rPr>
-        <w:t>More sprints the better</w:t>
-      </w:r>
-      <w:r>
-        <w:rPr>
-          <w:rFonts w:cstheme="minorHAnsi"/>
-          <w:sz w:val="24"/>
-          <w:szCs w:val="24"/>
-          <w:lang w:val="en-US"/>
-        </w:rPr>
-        <w:t xml:space="preserve"> estimated velocity</w:t>
-      </w:r>
-    </w:p>
-    <w:p>
-      <w:pPr>
-        <w:pStyle w:val="ListParagraph"/>
-        <w:numPr>
-          <w:ilvl w:val="0"/>
-          <w:numId w:val="24"/>
-        </w:numPr>
-        <w:jc w:val="both"/>
+        <w:t>capacity</w:t>
+      </w:r>
+      <w:r>
+        <w:rPr>
+          <w:rFonts w:cstheme="minorHAnsi"/>
+          <w:sz w:val="24"/>
+          <w:szCs w:val="24"/>
+          <w:lang w:val="en-US"/>
+        </w:rPr>
+        <w:t xml:space="preserve">. </w:t>
+      </w:r>
+    </w:p>
+    <w:p>
+      <w:pPr>
+        <w:pStyle w:val="ListParagraph"/>
+        <w:numPr>
+          <w:ilvl w:val="0"/>
+          <w:numId w:val="18"/>
+        </w:numPr>
+        <w:jc w:val="both"/>
+        <w:rPr>
+          <w:rFonts w:cstheme="minorHAnsi"/>
+          <w:sz w:val="24"/>
+          <w:szCs w:val="24"/>
+          <w:lang w:val="en-US"/>
+        </w:rPr>
+      </w:pPr>
+      <w:r>
         <w:rPr>
           <w:rFonts w:cstheme="minorHAnsi"/>
           <w:b/>
@@ -4387,8 +5678,26 @@
           <w:szCs w:val="24"/>
           <w:lang w:val="en-US"/>
         </w:rPr>
-      </w:pPr>
-      <w:r>
+        <w:t>Incomplete sprint plans</w:t>
+      </w:r>
+      <w:r>
+        <w:rPr>
+          <w:rFonts w:cstheme="minorHAnsi"/>
+          <w:sz w:val="24"/>
+          <w:szCs w:val="24"/>
+          <w:lang w:val="en-US"/>
+        </w:rPr>
+        <w:t xml:space="preserve"> may result in –</w:t>
+      </w:r>
+    </w:p>
+    <w:p>
+      <w:pPr>
+        <w:pStyle w:val="ListParagraph"/>
+        <w:numPr>
+          <w:ilvl w:val="0"/>
+          <w:numId w:val="37"/>
+        </w:numPr>
+        <w:jc w:val="both"/>
         <w:rPr>
           <w:rFonts w:cstheme="minorHAnsi"/>
           <w:b/>
@@ -4399,23 +5708,6 @@
           <w:szCs w:val="24"/>
           <w:lang w:val="en-US"/>
         </w:rPr>
-        <w:t>Consistent sprint length</w:t>
-      </w:r>
-    </w:p>
-    <w:p>
-      <w:pPr>
-        <w:pStyle w:val="ListParagraph"/>
-        <w:numPr>
-          <w:ilvl w:val="0"/>
-          <w:numId w:val="24"/>
-        </w:numPr>
-        <w:jc w:val="both"/>
-        <w:rPr>
-          <w:rFonts w:cstheme="minorHAnsi"/>
-          <w:sz w:val="24"/>
-          <w:szCs w:val="24"/>
-          <w:lang w:val="en-US"/>
-        </w:rPr>
       </w:pPr>
       <w:r>
         <w:rPr>
@@ -4428,33 +5720,33 @@
           <w:szCs w:val="24"/>
           <w:lang w:val="en-US"/>
         </w:rPr>
-        <w:t>Stable teams</w:t>
-      </w:r>
-      <w:r>
-        <w:rPr>
-          <w:rFonts w:cstheme="minorHAnsi"/>
-          <w:sz w:val="24"/>
-          <w:szCs w:val="24"/>
-          <w:lang w:val="en-US"/>
-        </w:rPr>
-        <w:t xml:space="preserve"> (team members are same and not changing frequently)</w:t>
-      </w:r>
-    </w:p>
-    <w:p>
-      <w:pPr>
-        <w:pStyle w:val="ListParagraph"/>
-        <w:numPr>
-          <w:ilvl w:val="0"/>
-          <w:numId w:val="24"/>
-        </w:numPr>
-        <w:jc w:val="both"/>
-        <w:rPr>
-          <w:rFonts w:cstheme="minorHAnsi"/>
-          <w:sz w:val="24"/>
-          <w:szCs w:val="24"/>
-          <w:lang w:val="en-US"/>
-        </w:rPr>
-      </w:pPr>
+        <w:t>Demotivated employees</w:t>
+      </w:r>
+    </w:p>
+    <w:p>
+      <w:pPr>
+        <w:pStyle w:val="ListParagraph"/>
+        <w:numPr>
+          <w:ilvl w:val="0"/>
+          <w:numId w:val="37"/>
+        </w:numPr>
+        <w:jc w:val="both"/>
+        <w:rPr>
+          <w:rFonts w:cstheme="minorHAnsi"/>
+          <w:sz w:val="24"/>
+          <w:szCs w:val="24"/>
+          <w:lang w:val="en-US"/>
+        </w:rPr>
+      </w:pPr>
+      <w:r>
+        <w:rPr>
+          <w:rFonts w:cstheme="minorHAnsi"/>
+          <w:sz w:val="24"/>
+          <w:szCs w:val="24"/>
+          <w:lang w:val="en-US"/>
+        </w:rPr>
+        <w:t xml:space="preserve">From </w:t>
+      </w:r>
       <w:r>
         <w:rPr>
           <w:rFonts w:cstheme="minorHAnsi"/>
@@ -4466,16 +5758,16 @@
           <w:szCs w:val="24"/>
           <w:lang w:val="en-US"/>
         </w:rPr>
-        <w:t>Factors</w:t>
-      </w:r>
-      <w:r>
-        <w:rPr>
-          <w:rFonts w:cstheme="minorHAnsi"/>
-          <w:sz w:val="24"/>
-          <w:szCs w:val="24"/>
-          <w:lang w:val="en-US"/>
-        </w:rPr>
-        <w:t xml:space="preserve"> that may </w:t>
+        <w:t>stakeholders’ point of view</w:t>
+      </w:r>
+      <w:r>
+        <w:rPr>
+          <w:rFonts w:cstheme="minorHAnsi"/>
+          <w:sz w:val="24"/>
+          <w:szCs w:val="24"/>
+          <w:lang w:val="en-US"/>
+        </w:rPr>
+        <w:t xml:space="preserve">, when the team never complete their said tasks sprint after sprint, it </w:t>
       </w:r>
       <w:r>
         <w:rPr>
@@ -4488,16 +5780,172 @@
           <w:szCs w:val="24"/>
           <w:lang w:val="en-US"/>
         </w:rPr>
-        <w:t>affect</w:t>
-      </w:r>
-      <w:r>
-        <w:rPr>
-          <w:rFonts w:cstheme="minorHAnsi"/>
-          <w:sz w:val="24"/>
-          <w:szCs w:val="24"/>
-          <w:lang w:val="en-US"/>
-        </w:rPr>
-        <w:t xml:space="preserve"> the </w:t>
+        <w:t>reflects poorly on the team</w:t>
+      </w:r>
+      <w:r>
+        <w:rPr>
+          <w:rFonts w:cstheme="minorHAnsi"/>
+          <w:sz w:val="24"/>
+          <w:szCs w:val="24"/>
+          <w:lang w:val="en-US"/>
+        </w:rPr>
+        <w:t>.</w:t>
+      </w:r>
+    </w:p>
+    <w:p>
+      <w:pPr>
+        <w:jc w:val="both"/>
+        <w:rPr>
+          <w:rFonts w:cstheme="minorHAnsi"/>
+          <w:sz w:val="24"/>
+          <w:szCs w:val="24"/>
+          <w:lang w:val="en-US"/>
+        </w:rPr>
+      </w:pPr>
+      <w:r>
+        <w:rPr>
+          <w:rFonts w:cstheme="minorHAnsi"/>
+          <w:noProof/>
+          <w:sz w:val="24"/>
+          <w:szCs w:val="24"/>
+          <w:lang w:val="en-US"/>
+        </w:rPr>
+        <w:drawing>
+          <wp:inline distT="0" distB="0" distL="0" distR="0" wp14:anchorId="7AFF84BA" wp14:editId="21DA8B18">
+            <wp:extent cx="5731510" cy="2050415"/>
+            <wp:effectExtent l="0" t="0" r="0" b="0"/>
+            <wp:docPr id="1394024543" name="Picture 2"/>
+            <wp:cNvGraphicFramePr>
+              <a:graphicFrameLocks xmlns:a="http://schemas.openxmlformats.org/drawingml/2006/main" noChangeAspect="1"/>
+            </wp:cNvGraphicFramePr>
+            <a:graphic xmlns:a="http://schemas.openxmlformats.org/drawingml/2006/main">
+              <a:graphicData uri="http://schemas.openxmlformats.org/drawingml/2006/picture">
+                <pic:pic xmlns:pic="http://schemas.openxmlformats.org/drawingml/2006/picture">
+                  <pic:nvPicPr>
+                    <pic:cNvPr id="1394024543" name="Picture 1394024543"/>
+                    <pic:cNvPicPr/>
+                  </pic:nvPicPr>
+                  <pic:blipFill>
+                    <a:blip r:embed="rId15" cstate="print">
+                      <a:extLst>
+                        <a:ext uri="{28A0092B-C50C-407E-A947-70E740481C1C}">
+                          <a14:useLocalDpi xmlns:a14="http://schemas.microsoft.com/office/drawing/2010/main" val="0"/>
+                        </a:ext>
+                      </a:extLst>
+                    </a:blip>
+                    <a:stretch>
+                      <a:fillRect/>
+                    </a:stretch>
+                  </pic:blipFill>
+                  <pic:spPr>
+                    <a:xfrm>
+                      <a:off x="0" y="0"/>
+                      <a:ext cx="5731510" cy="2050415"/>
+                    </a:xfrm>
+                    <a:prstGeom prst="rect">
+                      <a:avLst/>
+                    </a:prstGeom>
+                  </pic:spPr>
+                </pic:pic>
+              </a:graphicData>
+            </a:graphic>
+          </wp:inline>
+        </w:drawing>
+      </w:r>
+    </w:p>
+    <w:p>
+      <w:pPr>
+        <w:jc w:val="both"/>
+        <w:rPr>
+          <w:rFonts w:cstheme="minorHAnsi"/>
+          <w:sz w:val="24"/>
+          <w:szCs w:val="24"/>
+          <w:lang w:val="en-US"/>
+        </w:rPr>
+      </w:pPr>
+      <w:r>
+        <w:rPr>
+          <w:rFonts w:cstheme="minorHAnsi"/>
+          <w:noProof/>
+          <w:sz w:val="24"/>
+          <w:szCs w:val="24"/>
+          <w:lang w:val="en-US"/>
+        </w:rPr>
+        <w:drawing>
+          <wp:inline distT="0" distB="0" distL="0" distR="0" wp14:anchorId="47D5200C" wp14:editId="1981C11F">
+            <wp:extent cx="5731510" cy="1725930"/>
+            <wp:effectExtent l="0" t="0" r="0" b="0"/>
+            <wp:docPr id="523332296" name="Picture 3"/>
+            <wp:cNvGraphicFramePr>
+              <a:graphicFrameLocks xmlns:a="http://schemas.openxmlformats.org/drawingml/2006/main" noChangeAspect="1"/>
+            </wp:cNvGraphicFramePr>
+            <a:graphic xmlns:a="http://schemas.openxmlformats.org/drawingml/2006/main">
+              <a:graphicData uri="http://schemas.openxmlformats.org/drawingml/2006/picture">
+                <pic:pic xmlns:pic="http://schemas.openxmlformats.org/drawingml/2006/picture">
+                  <pic:nvPicPr>
+                    <pic:cNvPr id="523332296" name="Picture 523332296"/>
+                    <pic:cNvPicPr/>
+                  </pic:nvPicPr>
+                  <pic:blipFill>
+                    <a:blip r:embed="rId16" cstate="print">
+                      <a:extLst>
+                        <a:ext uri="{28A0092B-C50C-407E-A947-70E740481C1C}">
+                          <a14:useLocalDpi xmlns:a14="http://schemas.microsoft.com/office/drawing/2010/main" val="0"/>
+                        </a:ext>
+                      </a:extLst>
+                    </a:blip>
+                    <a:stretch>
+                      <a:fillRect/>
+                    </a:stretch>
+                  </pic:blipFill>
+                  <pic:spPr>
+                    <a:xfrm>
+                      <a:off x="0" y="0"/>
+                      <a:ext cx="5731510" cy="1725930"/>
+                    </a:xfrm>
+                    <a:prstGeom prst="rect">
+                      <a:avLst/>
+                    </a:prstGeom>
+                  </pic:spPr>
+                </pic:pic>
+              </a:graphicData>
+            </a:graphic>
+          </wp:inline>
+        </w:drawing>
+      </w:r>
+    </w:p>
+    <w:p>
+      <w:pPr>
+        <w:pStyle w:val="ListParagraph"/>
+        <w:numPr>
+          <w:ilvl w:val="0"/>
+          <w:numId w:val="18"/>
+        </w:numPr>
+        <w:jc w:val="both"/>
+        <w:rPr>
+          <w:rFonts w:cstheme="minorHAnsi"/>
+          <w:sz w:val="24"/>
+          <w:szCs w:val="24"/>
+          <w:lang w:val="en-US"/>
+        </w:rPr>
+      </w:pPr>
+      <w:r>
+        <w:rPr>
+          <w:rFonts w:cstheme="minorHAnsi"/>
+          <w:sz w:val="24"/>
+          <w:szCs w:val="24"/>
+          <w:lang w:val="en-US"/>
+        </w:rPr>
+        <w:t>T</w:t>
+      </w:r>
+      <w:r>
+        <w:rPr>
+          <w:rFonts w:cstheme="minorHAnsi"/>
+          <w:sz w:val="24"/>
+          <w:szCs w:val="24"/>
+          <w:lang w:val="en-US"/>
+        </w:rPr>
+        <w:t xml:space="preserve">ips for </w:t>
       </w:r>
       <w:r>
         <w:rPr>
@@ -4510,41 +5958,41 @@
           <w:szCs w:val="24"/>
           <w:lang w:val="en-US"/>
         </w:rPr>
-        <w:t>sprint</w:t>
-      </w:r>
-      <w:r>
-        <w:rPr>
-          <w:rFonts w:cstheme="minorHAnsi"/>
-          <w:sz w:val="24"/>
-          <w:szCs w:val="24"/>
-          <w:lang w:val="en-US"/>
-        </w:rPr>
-        <w:t>, like –</w:t>
-      </w:r>
-    </w:p>
-    <w:p>
-      <w:pPr>
-        <w:pStyle w:val="ListParagraph"/>
-        <w:numPr>
-          <w:ilvl w:val="0"/>
-          <w:numId w:val="26"/>
-        </w:numPr>
-        <w:jc w:val="both"/>
-        <w:rPr>
-          <w:rFonts w:cstheme="minorHAnsi"/>
-          <w:sz w:val="24"/>
-          <w:szCs w:val="24"/>
-          <w:lang w:val="en-US"/>
-        </w:rPr>
-      </w:pPr>
-      <w:r>
-        <w:rPr>
-          <w:rFonts w:cstheme="minorHAnsi"/>
-          <w:sz w:val="24"/>
-          <w:szCs w:val="24"/>
-          <w:lang w:val="en-US"/>
-        </w:rPr>
-        <w:t xml:space="preserve">team member on </w:t>
+        <w:t>creating sub-tasks</w:t>
+      </w:r>
+      <w:r>
+        <w:rPr>
+          <w:rFonts w:cstheme="minorHAnsi"/>
+          <w:sz w:val="24"/>
+          <w:szCs w:val="24"/>
+          <w:lang w:val="en-US"/>
+        </w:rPr>
+        <w:t xml:space="preserve"> in time-based planning –</w:t>
+      </w:r>
+    </w:p>
+    <w:p>
+      <w:pPr>
+        <w:pStyle w:val="ListParagraph"/>
+        <w:numPr>
+          <w:ilvl w:val="0"/>
+          <w:numId w:val="32"/>
+        </w:numPr>
+        <w:jc w:val="both"/>
+        <w:rPr>
+          <w:rFonts w:cstheme="minorHAnsi"/>
+          <w:sz w:val="24"/>
+          <w:szCs w:val="24"/>
+          <w:lang w:val="en-US"/>
+        </w:rPr>
+      </w:pPr>
+      <w:r>
+        <w:rPr>
+          <w:rFonts w:cstheme="minorHAnsi"/>
+          <w:sz w:val="24"/>
+          <w:szCs w:val="24"/>
+          <w:lang w:val="en-US"/>
+        </w:rPr>
+        <w:t xml:space="preserve">Sub-tasks </w:t>
       </w:r>
       <w:r>
         <w:rPr>
@@ -4557,33 +6005,33 @@
           <w:szCs w:val="24"/>
           <w:lang w:val="en-US"/>
         </w:rPr>
-        <w:t>leave</w:t>
-      </w:r>
-    </w:p>
-    <w:p>
-      <w:pPr>
-        <w:pStyle w:val="ListParagraph"/>
-        <w:numPr>
-          <w:ilvl w:val="0"/>
-          <w:numId w:val="26"/>
-        </w:numPr>
-        <w:jc w:val="both"/>
-        <w:rPr>
-          <w:rFonts w:cstheme="minorHAnsi"/>
-          <w:sz w:val="24"/>
-          <w:szCs w:val="24"/>
-          <w:lang w:val="en-US"/>
-        </w:rPr>
-      </w:pPr>
-      <w:r>
-        <w:rPr>
-          <w:rFonts w:cstheme="minorHAnsi"/>
-          <w:sz w:val="24"/>
-          <w:szCs w:val="24"/>
-          <w:lang w:val="en-US"/>
-        </w:rPr>
-        <w:t xml:space="preserve">public </w:t>
-      </w:r>
+        <w:t>shouldn’t be too granular</w:t>
+      </w:r>
+      <w:r>
+        <w:rPr>
+          <w:rFonts w:cstheme="minorHAnsi"/>
+          <w:sz w:val="24"/>
+          <w:szCs w:val="24"/>
+          <w:lang w:val="en-US"/>
+        </w:rPr>
+        <w:t>, e.g. don’t create 15 minutes sub-tasks.</w:t>
+      </w:r>
+    </w:p>
+    <w:p>
+      <w:pPr>
+        <w:pStyle w:val="ListParagraph"/>
+        <w:numPr>
+          <w:ilvl w:val="0"/>
+          <w:numId w:val="32"/>
+        </w:numPr>
+        <w:jc w:val="both"/>
+        <w:rPr>
+          <w:rFonts w:cstheme="minorHAnsi"/>
+          <w:sz w:val="24"/>
+          <w:szCs w:val="24"/>
+          <w:lang w:val="en-US"/>
+        </w:rPr>
+      </w:pPr>
       <w:r>
         <w:rPr>
           <w:rFonts w:cstheme="minorHAnsi"/>
@@ -4595,32 +6043,41 @@
           <w:szCs w:val="24"/>
           <w:lang w:val="en-US"/>
         </w:rPr>
-        <w:t>holidays</w:t>
-      </w:r>
-    </w:p>
-    <w:p>
-      <w:pPr>
-        <w:pStyle w:val="ListParagraph"/>
-        <w:numPr>
-          <w:ilvl w:val="0"/>
-          <w:numId w:val="26"/>
-        </w:numPr>
-        <w:jc w:val="both"/>
-        <w:rPr>
-          <w:rFonts w:cstheme="minorHAnsi"/>
-          <w:sz w:val="24"/>
-          <w:szCs w:val="24"/>
-          <w:lang w:val="en-US"/>
-        </w:rPr>
-      </w:pPr>
-      <w:r>
-        <w:rPr>
-          <w:rFonts w:cstheme="minorHAnsi"/>
-          <w:sz w:val="24"/>
-          <w:szCs w:val="24"/>
-          <w:lang w:val="en-US"/>
-        </w:rPr>
-        <w:t xml:space="preserve">company </w:t>
+        <w:t>Shouldn’t take longer</w:t>
+      </w:r>
+      <w:r>
+        <w:rPr>
+          <w:rFonts w:cstheme="minorHAnsi"/>
+          <w:sz w:val="24"/>
+          <w:szCs w:val="24"/>
+          <w:lang w:val="en-US"/>
+        </w:rPr>
+        <w:t xml:space="preserve"> than a day, e.g. stick a task to less than 8 hours.</w:t>
+      </w:r>
+    </w:p>
+    <w:p>
+      <w:pPr>
+        <w:pStyle w:val="ListParagraph"/>
+        <w:numPr>
+          <w:ilvl w:val="0"/>
+          <w:numId w:val="32"/>
+        </w:numPr>
+        <w:jc w:val="both"/>
+        <w:rPr>
+          <w:rFonts w:cstheme="minorHAnsi"/>
+          <w:sz w:val="24"/>
+          <w:szCs w:val="24"/>
+          <w:lang w:val="en-US"/>
+        </w:rPr>
+      </w:pPr>
+      <w:r>
+        <w:rPr>
+          <w:rFonts w:cstheme="minorHAnsi"/>
+          <w:sz w:val="24"/>
+          <w:szCs w:val="24"/>
+          <w:lang w:val="en-US"/>
+        </w:rPr>
+        <w:t xml:space="preserve">Follow the </w:t>
       </w:r>
       <w:r>
         <w:rPr>
@@ -4633,7 +6090,77 @@
           <w:szCs w:val="24"/>
           <w:lang w:val="en-US"/>
         </w:rPr>
-        <w:t>events</w:t>
+        <w:t>definition of done</w:t>
+      </w:r>
+      <w:r>
+        <w:rPr>
+          <w:rFonts w:cstheme="minorHAnsi"/>
+          <w:sz w:val="24"/>
+          <w:szCs w:val="24"/>
+          <w:lang w:val="en-US"/>
+        </w:rPr>
+        <w:t xml:space="preserve"> (DOD)</w:t>
+      </w:r>
+    </w:p>
+    <w:p>
+      <w:pPr>
+        <w:jc w:val="center"/>
+        <w:rPr>
+          <w:rFonts w:cstheme="minorHAnsi"/>
+          <w:sz w:val="24"/>
+          <w:szCs w:val="24"/>
+          <w:lang w:val="en-US"/>
+        </w:rPr>
+      </w:pPr>
+      <w:r>
+        <w:rPr>
+          <w:rFonts w:cstheme="minorHAnsi"/>
+          <w:noProof/>
+          <w:sz w:val="24"/>
+          <w:szCs w:val="24"/>
+          <w:lang w:val="en-US"/>
+        </w:rPr>
+        <w:drawing>
+          <wp:inline distT="0" distB="0" distL="0" distR="0" wp14:anchorId="0FE4E641" wp14:editId="2AB0FF67">
+            <wp:extent cx="2628900" cy="1176976"/>
+            <wp:effectExtent l="0" t="0" r="0" b="0"/>
+            <wp:docPr id="1796230881" name="Picture 1"/>
+            <wp:cNvGraphicFramePr>
+              <a:graphicFrameLocks xmlns:a="http://schemas.openxmlformats.org/drawingml/2006/main" noChangeAspect="1"/>
+            </wp:cNvGraphicFramePr>
+            <a:graphic xmlns:a="http://schemas.openxmlformats.org/drawingml/2006/main">
+              <a:graphicData uri="http://schemas.openxmlformats.org/drawingml/2006/picture">
+                <pic:pic xmlns:pic="http://schemas.openxmlformats.org/drawingml/2006/picture">
+                  <pic:nvPicPr>
+                    <pic:cNvPr id="1796230881" name="Picture 1796230881"/>
+                    <pic:cNvPicPr/>
+                  </pic:nvPicPr>
+                  <pic:blipFill>
+                    <a:blip r:embed="rId17" cstate="print">
+                      <a:extLst>
+                        <a:ext uri="{28A0092B-C50C-407E-A947-70E740481C1C}">
+                          <a14:useLocalDpi xmlns:a14="http://schemas.microsoft.com/office/drawing/2010/main" val="0"/>
+                        </a:ext>
+                      </a:extLst>
+                    </a:blip>
+                    <a:stretch>
+                      <a:fillRect/>
+                    </a:stretch>
+                  </pic:blipFill>
+                  <pic:spPr>
+                    <a:xfrm>
+                      <a:off x="0" y="0"/>
+                      <a:ext cx="2647486" cy="1185297"/>
+                    </a:xfrm>
+                    <a:prstGeom prst="rect">
+                      <a:avLst/>
+                    </a:prstGeom>
+                  </pic:spPr>
+                </pic:pic>
+              </a:graphicData>
+            </a:graphic>
+          </wp:inline>
+        </w:drawing>
       </w:r>
     </w:p>
     <w:p>
@@ -4651,15 +6178,6 @@
           <w:lang w:val="en-US"/>
         </w:rPr>
       </w:pPr>
-      <w:r>
-        <w:rPr>
-          <w:rFonts w:cstheme="minorHAnsi"/>
-          <w:sz w:val="24"/>
-          <w:szCs w:val="24"/>
-          <w:lang w:val="en-US"/>
-        </w:rPr>
-        <w:t xml:space="preserve">There are </w:t>
-      </w:r>
       <w:r>
         <w:rPr>
           <w:rFonts w:cstheme="minorHAnsi"/>
@@ -4671,18 +6189,26 @@
           <w:szCs w:val="24"/>
           <w:lang w:val="en-US"/>
         </w:rPr>
-        <w:t>two parts</w:t>
-      </w:r>
-      <w:r>
-        <w:rPr>
-          <w:rFonts w:cstheme="minorHAnsi"/>
-          <w:sz w:val="24"/>
-          <w:szCs w:val="24"/>
-          <w:lang w:val="en-US"/>
-        </w:rPr>
-        <w:t xml:space="preserve"> in the </w:t>
-      </w:r>
-      <w:r>
+        <w:t>Pros</w:t>
+      </w:r>
+      <w:r>
+        <w:rPr>
+          <w:rFonts w:cstheme="minorHAnsi"/>
+          <w:sz w:val="24"/>
+          <w:szCs w:val="24"/>
+          <w:lang w:val="en-US"/>
+        </w:rPr>
+        <w:t xml:space="preserve"> of time-based planning –</w:t>
+      </w:r>
+    </w:p>
+    <w:p>
+      <w:pPr>
+        <w:pStyle w:val="ListParagraph"/>
+        <w:numPr>
+          <w:ilvl w:val="0"/>
+          <w:numId w:val="34"/>
+        </w:numPr>
+        <w:jc w:val="both"/>
         <w:rPr>
           <w:rFonts w:cstheme="minorHAnsi"/>
           <w:b/>
@@ -4693,42 +6219,7 @@
           <w:szCs w:val="24"/>
           <w:lang w:val="en-US"/>
         </w:rPr>
-        <w:t>sprint planning</w:t>
-      </w:r>
-      <w:r>
-        <w:rPr>
-          <w:rFonts w:cstheme="minorHAnsi"/>
-          <w:sz w:val="24"/>
-          <w:szCs w:val="24"/>
-          <w:lang w:val="en-US"/>
-        </w:rPr>
-        <w:t xml:space="preserve"> process –</w:t>
-      </w:r>
-    </w:p>
-    <w:p>
-      <w:pPr>
-        <w:pStyle w:val="ListParagraph"/>
-        <w:numPr>
-          <w:ilvl w:val="0"/>
-          <w:numId w:val="27"/>
-        </w:numPr>
-        <w:jc w:val="both"/>
-        <w:rPr>
-          <w:rFonts w:cstheme="minorHAnsi"/>
-          <w:sz w:val="24"/>
-          <w:szCs w:val="24"/>
-          <w:lang w:val="en-US"/>
-        </w:rPr>
-      </w:pPr>
-      <w:r>
-        <w:rPr>
-          <w:rFonts w:cstheme="minorHAnsi"/>
-          <w:sz w:val="24"/>
-          <w:szCs w:val="24"/>
-          <w:lang w:val="en-US"/>
-        </w:rPr>
-        <w:t xml:space="preserve">Ask product owner the final questions to </w:t>
-      </w:r>
+      </w:pPr>
       <w:r>
         <w:rPr>
           <w:rFonts w:cstheme="minorHAnsi"/>
@@ -4740,33 +6231,33 @@
           <w:szCs w:val="24"/>
           <w:lang w:val="en-US"/>
         </w:rPr>
-        <w:t>clarify priorities</w:t>
-      </w:r>
-      <w:r>
-        <w:rPr>
-          <w:rFonts w:cstheme="minorHAnsi"/>
-          <w:sz w:val="24"/>
-          <w:szCs w:val="24"/>
-          <w:lang w:val="en-US"/>
-        </w:rPr>
-        <w:t>.</w:t>
-      </w:r>
-    </w:p>
-    <w:p>
-      <w:pPr>
-        <w:pStyle w:val="ListParagraph"/>
-        <w:numPr>
-          <w:ilvl w:val="0"/>
-          <w:numId w:val="27"/>
-        </w:numPr>
-        <w:jc w:val="both"/>
-        <w:rPr>
-          <w:rFonts w:cstheme="minorHAnsi"/>
-          <w:sz w:val="24"/>
-          <w:szCs w:val="24"/>
-          <w:lang w:val="en-US"/>
-        </w:rPr>
-      </w:pPr>
+        <w:t>Greater precision</w:t>
+      </w:r>
+    </w:p>
+    <w:p>
+      <w:pPr>
+        <w:pStyle w:val="ListParagraph"/>
+        <w:numPr>
+          <w:ilvl w:val="0"/>
+          <w:numId w:val="34"/>
+        </w:numPr>
+        <w:jc w:val="both"/>
+        <w:rPr>
+          <w:rFonts w:cstheme="minorHAnsi"/>
+          <w:sz w:val="24"/>
+          <w:szCs w:val="24"/>
+          <w:lang w:val="en-US"/>
+        </w:rPr>
+      </w:pPr>
+      <w:r>
+        <w:rPr>
+          <w:rFonts w:cstheme="minorHAnsi"/>
+          <w:sz w:val="24"/>
+          <w:szCs w:val="24"/>
+          <w:lang w:val="en-US"/>
+        </w:rPr>
+        <w:t xml:space="preserve">More </w:t>
+      </w:r>
       <w:r>
         <w:rPr>
           <w:rFonts w:cstheme="minorHAnsi"/>
@@ -4778,17 +6269,33 @@
           <w:szCs w:val="24"/>
           <w:lang w:val="en-US"/>
         </w:rPr>
-        <w:t>Decide</w:t>
-      </w:r>
-      <w:r>
-        <w:rPr>
-          <w:rFonts w:cstheme="minorHAnsi"/>
-          <w:sz w:val="24"/>
-          <w:szCs w:val="24"/>
-          <w:lang w:val="en-US"/>
-        </w:rPr>
-        <w:t xml:space="preserve"> </w:t>
-      </w:r>
+        <w:t>likely to complete sprint</w:t>
+      </w:r>
+      <w:r>
+        <w:rPr>
+          <w:rFonts w:cstheme="minorHAnsi"/>
+          <w:sz w:val="24"/>
+          <w:szCs w:val="24"/>
+          <w:lang w:val="en-US"/>
+        </w:rPr>
+        <w:t xml:space="preserve"> plan</w:t>
+      </w:r>
+    </w:p>
+    <w:p>
+      <w:pPr>
+        <w:pStyle w:val="ListParagraph"/>
+        <w:numPr>
+          <w:ilvl w:val="0"/>
+          <w:numId w:val="34"/>
+        </w:numPr>
+        <w:jc w:val="both"/>
+        <w:rPr>
+          <w:rFonts w:cstheme="minorHAnsi"/>
+          <w:sz w:val="24"/>
+          <w:szCs w:val="24"/>
+          <w:lang w:val="en-US"/>
+        </w:rPr>
+      </w:pPr>
       <w:r>
         <w:rPr>
           <w:rFonts w:cstheme="minorHAnsi"/>
@@ -4800,16 +6307,16 @@
           <w:szCs w:val="24"/>
           <w:lang w:val="en-US"/>
         </w:rPr>
-        <w:t>what can get done</w:t>
-      </w:r>
-      <w:r>
-        <w:rPr>
-          <w:rFonts w:cstheme="minorHAnsi"/>
-          <w:sz w:val="24"/>
-          <w:szCs w:val="24"/>
-          <w:lang w:val="en-US"/>
-        </w:rPr>
-        <w:t xml:space="preserve"> during this sprint.</w:t>
+        <w:t>Improve estimation</w:t>
+      </w:r>
+      <w:r>
+        <w:rPr>
+          <w:rFonts w:cstheme="minorHAnsi"/>
+          <w:sz w:val="24"/>
+          <w:szCs w:val="24"/>
+          <w:lang w:val="en-US"/>
+        </w:rPr>
+        <w:t xml:space="preserve"> by tracking original estimate</w:t>
       </w:r>
     </w:p>
     <w:p>
@@ -4827,182 +6334,6 @@
           <w:lang w:val="en-US"/>
         </w:rPr>
       </w:pPr>
-      <w:r>
-        <w:rPr>
-          <w:rFonts w:cstheme="minorHAnsi"/>
-          <w:sz w:val="24"/>
-          <w:szCs w:val="24"/>
-          <w:lang w:val="en-US"/>
-        </w:rPr>
-        <w:t>For every product backlog item, decide –</w:t>
-      </w:r>
-    </w:p>
-    <w:p>
-      <w:pPr>
-        <w:pStyle w:val="ListParagraph"/>
-        <w:numPr>
-          <w:ilvl w:val="0"/>
-          <w:numId w:val="28"/>
-        </w:numPr>
-        <w:jc w:val="both"/>
-        <w:rPr>
-          <w:rFonts w:cstheme="minorHAnsi"/>
-          <w:sz w:val="24"/>
-          <w:szCs w:val="24"/>
-          <w:lang w:val="en-US"/>
-        </w:rPr>
-      </w:pPr>
-      <w:r>
-        <w:rPr>
-          <w:rFonts w:cstheme="minorHAnsi"/>
-          <w:b/>
-          <w:bCs/>
-          <w:sz w:val="24"/>
-          <w:szCs w:val="24"/>
-          <w:lang w:val="en-US"/>
-        </w:rPr>
-        <w:t xml:space="preserve">Technical implementation: </w:t>
-      </w:r>
-      <w:r>
-        <w:rPr>
-          <w:rFonts w:cstheme="minorHAnsi"/>
-          <w:sz w:val="24"/>
-          <w:szCs w:val="24"/>
-          <w:lang w:val="en-US"/>
-        </w:rPr>
-        <w:t>What’s involved and who’s doing what</w:t>
-      </w:r>
-      <w:r>
-        <w:rPr>
-          <w:rFonts w:cstheme="minorHAnsi"/>
-          <w:sz w:val="24"/>
-          <w:szCs w:val="24"/>
-          <w:lang w:val="en-US"/>
-        </w:rPr>
-        <w:t xml:space="preserve"> work.</w:t>
-      </w:r>
-    </w:p>
-    <w:p>
-      <w:pPr>
-        <w:pStyle w:val="ListParagraph"/>
-        <w:numPr>
-          <w:ilvl w:val="0"/>
-          <w:numId w:val="28"/>
-        </w:numPr>
-        <w:jc w:val="both"/>
-        <w:rPr>
-          <w:rFonts w:cstheme="minorHAnsi"/>
-          <w:sz w:val="24"/>
-          <w:szCs w:val="24"/>
-          <w:lang w:val="en-US"/>
-        </w:rPr>
-      </w:pPr>
-      <w:r>
-        <w:rPr>
-          <w:rFonts w:cstheme="minorHAnsi"/>
-          <w:b/>
-          <w:bCs/>
-          <w:sz w:val="24"/>
-          <w:szCs w:val="24"/>
-          <w:lang w:val="en-US"/>
-        </w:rPr>
-        <w:t>Dependencies:</w:t>
-      </w:r>
-      <w:r>
-        <w:rPr>
-          <w:rFonts w:cstheme="minorHAnsi"/>
-          <w:sz w:val="24"/>
-          <w:szCs w:val="24"/>
-          <w:lang w:val="en-US"/>
-        </w:rPr>
-        <w:t xml:space="preserve"> How the item may be dependent or associated with other items. Is third-party integration required? Is outside help required?</w:t>
-      </w:r>
-    </w:p>
-    <w:p>
-      <w:pPr>
-        <w:pStyle w:val="ListParagraph"/>
-        <w:numPr>
-          <w:ilvl w:val="0"/>
-          <w:numId w:val="28"/>
-        </w:numPr>
-        <w:jc w:val="both"/>
-        <w:rPr>
-          <w:rFonts w:cstheme="minorHAnsi"/>
-          <w:sz w:val="24"/>
-          <w:szCs w:val="24"/>
-          <w:lang w:val="en-US"/>
-        </w:rPr>
-      </w:pPr>
-      <w:r>
-        <w:rPr>
-          <w:rFonts w:cstheme="minorHAnsi"/>
-          <w:b/>
-          <w:bCs/>
-          <w:sz w:val="24"/>
-          <w:szCs w:val="24"/>
-          <w:lang w:val="en-US"/>
-        </w:rPr>
-        <w:t>Risks:</w:t>
-      </w:r>
-      <w:r>
-        <w:rPr>
-          <w:rFonts w:cstheme="minorHAnsi"/>
-          <w:sz w:val="24"/>
-          <w:szCs w:val="24"/>
-          <w:lang w:val="en-US"/>
-        </w:rPr>
-        <w:t xml:space="preserve"> E.g. working with a new technology, a team member remaining absent, etc.</w:t>
-      </w:r>
-    </w:p>
-    <w:p>
-      <w:pPr>
-        <w:pStyle w:val="ListParagraph"/>
-        <w:numPr>
-          <w:ilvl w:val="0"/>
-          <w:numId w:val="18"/>
-        </w:numPr>
-        <w:jc w:val="both"/>
-        <w:rPr>
-          <w:rFonts w:cstheme="minorHAnsi"/>
-          <w:sz w:val="24"/>
-          <w:szCs w:val="24"/>
-          <w:lang w:val="en-US"/>
-        </w:rPr>
-      </w:pPr>
-      <w:r>
-        <w:rPr>
-          <w:rFonts w:cstheme="minorHAnsi"/>
-          <w:sz w:val="24"/>
-          <w:szCs w:val="24"/>
-          <w:lang w:val="en-US"/>
-        </w:rPr>
-        <w:t>Let’s say the team’s capacity is 22 points, but the total points added to the sprint is 21 only. The spared time can be used for a number of activities, such as –</w:t>
-      </w:r>
-    </w:p>
-    <w:p>
-      <w:pPr>
-        <w:pStyle w:val="ListParagraph"/>
-        <w:numPr>
-          <w:ilvl w:val="0"/>
-          <w:numId w:val="29"/>
-        </w:numPr>
-        <w:jc w:val="both"/>
-        <w:rPr>
-          <w:rFonts w:cstheme="minorHAnsi"/>
-          <w:sz w:val="24"/>
-          <w:szCs w:val="24"/>
-          <w:lang w:val="en-US"/>
-        </w:rPr>
-      </w:pPr>
-      <w:r>
-        <w:rPr>
-          <w:rFonts w:cstheme="minorHAnsi"/>
-          <w:sz w:val="24"/>
-          <w:szCs w:val="24"/>
-          <w:lang w:val="en-US"/>
-        </w:rPr>
-        <w:t xml:space="preserve">Pay down </w:t>
-      </w:r>
       <w:r>
         <w:rPr>
           <w:rFonts w:cstheme="minorHAnsi"/>
@@ -5014,42 +6345,34 @@
           <w:szCs w:val="24"/>
           <w:lang w:val="en-US"/>
         </w:rPr>
-        <w:t>technical debt</w:t>
-      </w:r>
-      <w:r>
-        <w:rPr>
-          <w:rFonts w:cstheme="minorHAnsi"/>
-          <w:sz w:val="24"/>
-          <w:szCs w:val="24"/>
-          <w:lang w:val="en-US"/>
-        </w:rPr>
-        <w:t>, like code-cleanups.</w:t>
-      </w:r>
-    </w:p>
-    <w:p>
-      <w:pPr>
-        <w:pStyle w:val="ListParagraph"/>
-        <w:numPr>
-          <w:ilvl w:val="0"/>
-          <w:numId w:val="29"/>
-        </w:numPr>
-        <w:jc w:val="both"/>
-        <w:rPr>
-          <w:rFonts w:cstheme="minorHAnsi"/>
-          <w:sz w:val="24"/>
-          <w:szCs w:val="24"/>
-          <w:lang w:val="en-US"/>
-        </w:rPr>
-      </w:pPr>
-      <w:r>
-        <w:rPr>
-          <w:rFonts w:cstheme="minorHAnsi"/>
-          <w:sz w:val="24"/>
-          <w:szCs w:val="24"/>
-          <w:lang w:val="en-US"/>
-        </w:rPr>
-        <w:t xml:space="preserve">Work on </w:t>
-      </w:r>
+        <w:lastRenderedPageBreak/>
+        <w:t>Cons</w:t>
+      </w:r>
+      <w:r>
+        <w:rPr>
+          <w:rFonts w:cstheme="minorHAnsi"/>
+          <w:sz w:val="24"/>
+          <w:szCs w:val="24"/>
+          <w:lang w:val="en-US"/>
+        </w:rPr>
+        <w:t xml:space="preserve"> of time-based planning –</w:t>
+      </w:r>
+    </w:p>
+    <w:p>
+      <w:pPr>
+        <w:pStyle w:val="ListParagraph"/>
+        <w:numPr>
+          <w:ilvl w:val="0"/>
+          <w:numId w:val="35"/>
+        </w:numPr>
+        <w:jc w:val="both"/>
+        <w:rPr>
+          <w:rFonts w:cstheme="minorHAnsi"/>
+          <w:sz w:val="24"/>
+          <w:szCs w:val="24"/>
+          <w:lang w:val="en-US"/>
+        </w:rPr>
+      </w:pPr>
       <w:r>
         <w:rPr>
           <w:rFonts w:cstheme="minorHAnsi"/>
@@ -5061,41 +6384,41 @@
           <w:szCs w:val="24"/>
           <w:lang w:val="en-US"/>
         </w:rPr>
-        <w:t>process improvements</w:t>
-      </w:r>
-      <w:r>
-        <w:rPr>
-          <w:rFonts w:cstheme="minorHAnsi"/>
-          <w:sz w:val="24"/>
-          <w:szCs w:val="24"/>
-          <w:lang w:val="en-US"/>
-        </w:rPr>
-        <w:t>, like automating some parts of the implementation or testing phase.</w:t>
-      </w:r>
-    </w:p>
-    <w:p>
-      <w:pPr>
-        <w:pStyle w:val="ListParagraph"/>
-        <w:numPr>
-          <w:ilvl w:val="0"/>
-          <w:numId w:val="29"/>
-        </w:numPr>
-        <w:jc w:val="both"/>
-        <w:rPr>
-          <w:rFonts w:cstheme="minorHAnsi"/>
-          <w:sz w:val="24"/>
-          <w:szCs w:val="24"/>
-          <w:lang w:val="en-US"/>
-        </w:rPr>
-      </w:pPr>
-      <w:r>
-        <w:rPr>
-          <w:rFonts w:cstheme="minorHAnsi"/>
-          <w:sz w:val="24"/>
-          <w:szCs w:val="24"/>
-          <w:lang w:val="en-US"/>
-        </w:rPr>
-        <w:t xml:space="preserve">Perform </w:t>
+        <w:t>Takes more time</w:t>
+      </w:r>
+      <w:r>
+        <w:rPr>
+          <w:rFonts w:cstheme="minorHAnsi"/>
+          <w:sz w:val="24"/>
+          <w:szCs w:val="24"/>
+          <w:lang w:val="en-US"/>
+        </w:rPr>
+        <w:t xml:space="preserve"> to do</w:t>
+      </w:r>
+    </w:p>
+    <w:p>
+      <w:pPr>
+        <w:pStyle w:val="ListParagraph"/>
+        <w:numPr>
+          <w:ilvl w:val="0"/>
+          <w:numId w:val="35"/>
+        </w:numPr>
+        <w:jc w:val="both"/>
+        <w:rPr>
+          <w:rFonts w:cstheme="minorHAnsi"/>
+          <w:sz w:val="24"/>
+          <w:szCs w:val="24"/>
+          <w:lang w:val="en-US"/>
+        </w:rPr>
+      </w:pPr>
+      <w:r>
+        <w:rPr>
+          <w:rFonts w:cstheme="minorHAnsi"/>
+          <w:sz w:val="24"/>
+          <w:szCs w:val="24"/>
+          <w:lang w:val="en-US"/>
+        </w:rPr>
+        <w:t xml:space="preserve">Might be </w:t>
       </w:r>
       <w:r>
         <w:rPr>
@@ -5108,43 +6431,17 @@
           <w:szCs w:val="24"/>
           <w:lang w:val="en-US"/>
         </w:rPr>
-        <w:t>product backlog refinements</w:t>
-      </w:r>
-      <w:r>
-        <w:rPr>
-          <w:rFonts w:cstheme="minorHAnsi"/>
-          <w:sz w:val="24"/>
-          <w:szCs w:val="24"/>
-          <w:lang w:val="en-US"/>
-        </w:rPr>
-        <w:t>.</w:t>
-      </w:r>
-    </w:p>
-    <w:p>
-      <w:pPr>
-        <w:pStyle w:val="ListParagraph"/>
-        <w:numPr>
-          <w:ilvl w:val="0"/>
-          <w:numId w:val="29"/>
-        </w:numPr>
-        <w:jc w:val="both"/>
-        <w:rPr>
-          <w:rFonts w:cstheme="minorHAnsi"/>
-          <w:sz w:val="24"/>
-          <w:szCs w:val="24"/>
-          <w:lang w:val="en-US"/>
-        </w:rPr>
-      </w:pPr>
-      <w:r>
-        <w:rPr>
-          <w:rFonts w:cstheme="minorHAnsi"/>
-          <w:sz w:val="24"/>
-          <w:szCs w:val="24"/>
-          <w:lang w:val="en-US"/>
-        </w:rPr>
-        <w:t>Have an ‘</w:t>
-      </w:r>
-      <w:r>
+        <w:t>perceived as micro-managing</w:t>
+      </w:r>
+    </w:p>
+    <w:p>
+      <w:pPr>
+        <w:pStyle w:val="ListParagraph"/>
+        <w:numPr>
+          <w:ilvl w:val="0"/>
+          <w:numId w:val="35"/>
+        </w:numPr>
+        <w:jc w:val="both"/>
         <w:rPr>
           <w:rFonts w:cstheme="minorHAnsi"/>
           <w:b/>
@@ -5155,32 +6452,6 @@
           <w:szCs w:val="24"/>
           <w:lang w:val="en-US"/>
         </w:rPr>
-        <w:t>Innovation Day</w:t>
-      </w:r>
-      <w:r>
-        <w:rPr>
-          <w:rFonts w:cstheme="minorHAnsi"/>
-          <w:sz w:val="24"/>
-          <w:szCs w:val="24"/>
-          <w:lang w:val="en-US"/>
-        </w:rPr>
-        <w:t>’. An entire day where team members build whatever they want.</w:t>
-      </w:r>
-    </w:p>
-    <w:p>
-      <w:pPr>
-        <w:pStyle w:val="ListParagraph"/>
-        <w:numPr>
-          <w:ilvl w:val="0"/>
-          <w:numId w:val="18"/>
-        </w:numPr>
-        <w:jc w:val="both"/>
-        <w:rPr>
-          <w:rFonts w:cstheme="minorHAnsi"/>
-          <w:sz w:val="24"/>
-          <w:szCs w:val="24"/>
-          <w:lang w:val="en-US"/>
-        </w:rPr>
       </w:pPr>
       <w:r>
         <w:rPr>
@@ -5193,92 +6464,7 @@
           <w:szCs w:val="24"/>
           <w:lang w:val="en-US"/>
         </w:rPr>
-        <w:t>Pros</w:t>
-      </w:r>
-      <w:r>
-        <w:rPr>
-          <w:rFonts w:cstheme="minorHAnsi"/>
-          <w:sz w:val="24"/>
-          <w:szCs w:val="24"/>
-          <w:lang w:val="en-US"/>
-        </w:rPr>
-        <w:t xml:space="preserve"> of sprint planning using velocity –</w:t>
-      </w:r>
-    </w:p>
-    <w:p>
-      <w:pPr>
-        <w:pStyle w:val="ListParagraph"/>
-        <w:numPr>
-          <w:ilvl w:val="0"/>
-          <w:numId w:val="30"/>
-        </w:numPr>
-        <w:jc w:val="both"/>
-        <w:rPr>
-          <w:rFonts w:cstheme="minorHAnsi"/>
-          <w:sz w:val="24"/>
-          <w:szCs w:val="24"/>
-          <w:lang w:val="en-US"/>
-        </w:rPr>
-      </w:pPr>
-      <w:r>
-        <w:rPr>
-          <w:rFonts w:cstheme="minorHAnsi"/>
-          <w:b/>
-          <w:bCs/>
-          <w:i/>
-          <w:iCs/>
-          <w:sz w:val="24"/>
-          <w:szCs w:val="24"/>
-          <w:lang w:val="en-US"/>
-        </w:rPr>
-        <w:t>Quicker</w:t>
-      </w:r>
-      <w:r>
-        <w:rPr>
-          <w:rFonts w:cstheme="minorHAnsi"/>
-          <w:sz w:val="24"/>
-          <w:szCs w:val="24"/>
-          <w:lang w:val="en-US"/>
-        </w:rPr>
-        <w:t xml:space="preserve"> than time-based approach.</w:t>
-      </w:r>
-    </w:p>
-    <w:p>
-      <w:pPr>
-        <w:pStyle w:val="ListParagraph"/>
-        <w:numPr>
-          <w:ilvl w:val="0"/>
-          <w:numId w:val="30"/>
-        </w:numPr>
-        <w:jc w:val="both"/>
-        <w:rPr>
-          <w:rFonts w:cstheme="minorHAnsi"/>
-          <w:sz w:val="24"/>
-          <w:szCs w:val="24"/>
-          <w:lang w:val="en-US"/>
-        </w:rPr>
-      </w:pPr>
-      <w:r>
-        <w:rPr>
-          <w:rFonts w:cstheme="minorHAnsi"/>
-          <w:b/>
-          <w:bCs/>
-          <w:i/>
-          <w:iCs/>
-          <w:sz w:val="24"/>
-          <w:szCs w:val="24"/>
-          <w:lang w:val="en-US"/>
-        </w:rPr>
-        <w:t>Greater comfort with team</w:t>
-      </w:r>
-      <w:r>
-        <w:rPr>
-          <w:rFonts w:cstheme="minorHAnsi"/>
-          <w:sz w:val="24"/>
-          <w:szCs w:val="24"/>
-          <w:lang w:val="en-US"/>
-        </w:rPr>
-        <w:t xml:space="preserve"> members.</w:t>
+        <w:t>Discomfort with time estimation</w:t>
       </w:r>
     </w:p>
     <w:p>
@@ -5299,205 +6485,124 @@
       <w:r>
         <w:rPr>
           <w:rFonts w:cstheme="minorHAnsi"/>
-          <w:b/>
-          <w:bCs/>
-          <w:i/>
-          <w:iCs/>
-          <w:sz w:val="24"/>
-          <w:szCs w:val="24"/>
-          <w:lang w:val="en-US"/>
-        </w:rPr>
-        <w:t>Cons</w:t>
-      </w:r>
-      <w:r>
-        <w:rPr>
-          <w:rFonts w:cstheme="minorHAnsi"/>
-          <w:sz w:val="24"/>
-          <w:szCs w:val="24"/>
-          <w:lang w:val="en-US"/>
-        </w:rPr>
-        <w:t xml:space="preserve"> of sprint planning using velocity –</w:t>
-      </w:r>
-    </w:p>
-    <w:p>
-      <w:pPr>
-        <w:pStyle w:val="ListParagraph"/>
-        <w:numPr>
-          <w:ilvl w:val="0"/>
-          <w:numId w:val="31"/>
-        </w:numPr>
-        <w:jc w:val="both"/>
-        <w:rPr>
-          <w:rFonts w:cstheme="minorHAnsi"/>
-          <w:sz w:val="24"/>
-          <w:szCs w:val="24"/>
-          <w:lang w:val="en-US"/>
-        </w:rPr>
-      </w:pPr>
-      <w:r>
-        <w:rPr>
-          <w:rFonts w:cstheme="minorHAnsi"/>
-          <w:b/>
-          <w:bCs/>
-          <w:i/>
-          <w:iCs/>
-          <w:sz w:val="24"/>
-          <w:szCs w:val="24"/>
-          <w:lang w:val="en-US"/>
-        </w:rPr>
-        <w:t>Requires</w:t>
-      </w:r>
-      <w:r>
-        <w:rPr>
-          <w:rFonts w:cstheme="minorHAnsi"/>
-          <w:sz w:val="24"/>
-          <w:szCs w:val="24"/>
-          <w:lang w:val="en-US"/>
-        </w:rPr>
-        <w:t xml:space="preserve"> a </w:t>
-      </w:r>
-      <w:r>
-        <w:rPr>
-          <w:rFonts w:cstheme="minorHAnsi"/>
-          <w:b/>
-          <w:bCs/>
-          <w:i/>
-          <w:iCs/>
-          <w:sz w:val="24"/>
-          <w:szCs w:val="24"/>
-          <w:lang w:val="en-US"/>
-        </w:rPr>
-        <w:t>few sprints</w:t>
-      </w:r>
-      <w:r>
-        <w:rPr>
-          <w:rFonts w:cstheme="minorHAnsi"/>
-          <w:sz w:val="24"/>
-          <w:szCs w:val="24"/>
-          <w:lang w:val="en-US"/>
-        </w:rPr>
-        <w:t xml:space="preserve"> initially to </w:t>
-      </w:r>
-      <w:r>
-        <w:rPr>
-          <w:rFonts w:cstheme="minorHAnsi"/>
-          <w:b/>
-          <w:bCs/>
-          <w:i/>
-          <w:iCs/>
-          <w:sz w:val="24"/>
-          <w:szCs w:val="24"/>
-          <w:lang w:val="en-US"/>
-        </w:rPr>
-        <w:t>attain</w:t>
-      </w:r>
-      <w:r>
-        <w:rPr>
-          <w:rFonts w:cstheme="minorHAnsi"/>
-          <w:sz w:val="24"/>
-          <w:szCs w:val="24"/>
-          <w:lang w:val="en-US"/>
-        </w:rPr>
-        <w:t xml:space="preserve"> a </w:t>
-      </w:r>
-      <w:r>
-        <w:rPr>
-          <w:rFonts w:cstheme="minorHAnsi"/>
-          <w:b/>
-          <w:bCs/>
-          <w:i/>
-          <w:iCs/>
-          <w:sz w:val="24"/>
-          <w:szCs w:val="24"/>
-          <w:lang w:val="en-US"/>
-        </w:rPr>
-        <w:t>reliable velocity</w:t>
-      </w:r>
-      <w:r>
-        <w:rPr>
-          <w:rFonts w:cstheme="minorHAnsi"/>
-          <w:sz w:val="24"/>
-          <w:szCs w:val="24"/>
-          <w:lang w:val="en-US"/>
-        </w:rPr>
-        <w:t>.</w:t>
-      </w:r>
-    </w:p>
-    <w:p>
-      <w:pPr>
-        <w:pStyle w:val="ListParagraph"/>
-        <w:numPr>
-          <w:ilvl w:val="0"/>
-          <w:numId w:val="31"/>
-        </w:numPr>
-        <w:jc w:val="both"/>
-        <w:rPr>
-          <w:rFonts w:cstheme="minorHAnsi"/>
-          <w:sz w:val="24"/>
-          <w:szCs w:val="24"/>
-          <w:lang w:val="en-US"/>
-        </w:rPr>
-      </w:pPr>
-      <w:r>
-        <w:rPr>
-          <w:rFonts w:cstheme="minorHAnsi"/>
-          <w:b/>
-          <w:bCs/>
-          <w:i/>
-          <w:iCs/>
-          <w:sz w:val="24"/>
-          <w:szCs w:val="24"/>
-          <w:lang w:val="en-US"/>
-        </w:rPr>
-        <w:t>Not precise</w:t>
-      </w:r>
-      <w:r>
-        <w:rPr>
-          <w:rFonts w:cstheme="minorHAnsi"/>
-          <w:sz w:val="24"/>
-          <w:szCs w:val="24"/>
-          <w:lang w:val="en-US"/>
-        </w:rPr>
-        <w:t>. Junior developer will take more time to do the work when compared to a senior developer, but that is not evident in the story points.</w:t>
-      </w:r>
-    </w:p>
-    <w:p>
-      <w:pPr>
-        <w:pStyle w:val="ListParagraph"/>
-        <w:numPr>
-          <w:ilvl w:val="0"/>
-          <w:numId w:val="31"/>
-        </w:numPr>
-        <w:jc w:val="both"/>
-        <w:rPr>
-          <w:rFonts w:cstheme="minorHAnsi"/>
-          <w:sz w:val="24"/>
-          <w:szCs w:val="24"/>
-          <w:lang w:val="en-US"/>
-        </w:rPr>
-      </w:pPr>
-      <w:r>
-        <w:rPr>
-          <w:rFonts w:cstheme="minorHAnsi"/>
-          <w:b/>
-          <w:bCs/>
-          <w:i/>
-          <w:iCs/>
-          <w:sz w:val="24"/>
-          <w:szCs w:val="24"/>
-          <w:lang w:val="en-US"/>
-        </w:rPr>
-        <w:t>Harder to understand</w:t>
-      </w:r>
-      <w:r>
-        <w:rPr>
-          <w:rFonts w:cstheme="minorHAnsi"/>
-          <w:sz w:val="24"/>
-          <w:szCs w:val="24"/>
-          <w:lang w:val="en-US"/>
-        </w:rPr>
-        <w:t>.</w:t>
-      </w:r>
+          <w:sz w:val="24"/>
+          <w:szCs w:val="24"/>
+          <w:lang w:val="en-US"/>
+        </w:rPr>
+        <w:t>Tips for teams that are uncomfortable with time-estimation –</w:t>
+      </w:r>
+    </w:p>
+    <w:p>
+      <w:pPr>
+        <w:pStyle w:val="ListParagraph"/>
+        <w:numPr>
+          <w:ilvl w:val="0"/>
+          <w:numId w:val="36"/>
+        </w:numPr>
+        <w:jc w:val="both"/>
+        <w:rPr>
+          <w:rFonts w:cstheme="minorHAnsi"/>
+          <w:sz w:val="24"/>
+          <w:szCs w:val="24"/>
+          <w:lang w:val="en-US"/>
+        </w:rPr>
+      </w:pPr>
+      <w:r>
+        <w:rPr>
+          <w:rFonts w:cstheme="minorHAnsi"/>
+          <w:sz w:val="24"/>
+          <w:szCs w:val="24"/>
+          <w:lang w:val="en-US"/>
+        </w:rPr>
+        <w:t>Compare to previous estimates</w:t>
+      </w:r>
+    </w:p>
+    <w:p>
+      <w:pPr>
+        <w:pStyle w:val="ListParagraph"/>
+        <w:numPr>
+          <w:ilvl w:val="0"/>
+          <w:numId w:val="36"/>
+        </w:numPr>
+        <w:jc w:val="both"/>
+        <w:rPr>
+          <w:rFonts w:cstheme="minorHAnsi"/>
+          <w:sz w:val="24"/>
+          <w:szCs w:val="24"/>
+          <w:lang w:val="en-US"/>
+        </w:rPr>
+      </w:pPr>
+      <w:r>
+        <w:rPr>
+          <w:rFonts w:cstheme="minorHAnsi"/>
+          <w:sz w:val="24"/>
+          <w:szCs w:val="24"/>
+          <w:lang w:val="en-US"/>
+        </w:rPr>
+        <w:t>Ensure Product Backlog items are sprint ready</w:t>
+      </w:r>
+    </w:p>
+    <w:p>
+      <w:pPr>
+        <w:pStyle w:val="ListParagraph"/>
+        <w:numPr>
+          <w:ilvl w:val="0"/>
+          <w:numId w:val="36"/>
+        </w:numPr>
+        <w:jc w:val="both"/>
+        <w:rPr>
+          <w:rFonts w:cstheme="minorHAnsi"/>
+          <w:sz w:val="24"/>
+          <w:szCs w:val="24"/>
+          <w:lang w:val="en-US"/>
+        </w:rPr>
+      </w:pPr>
+      <w:r>
+        <w:rPr>
+          <w:rFonts w:cstheme="minorHAnsi"/>
+          <w:sz w:val="24"/>
+          <w:szCs w:val="24"/>
+          <w:lang w:val="en-US"/>
+        </w:rPr>
+        <w:t>It’s for planning, not for punishment</w:t>
+      </w:r>
+    </w:p>
+    <w:p>
+      <w:pPr>
+        <w:pStyle w:val="ListParagraph"/>
+        <w:numPr>
+          <w:ilvl w:val="0"/>
+          <w:numId w:val="36"/>
+        </w:numPr>
+        <w:jc w:val="both"/>
+        <w:rPr>
+          <w:rFonts w:cstheme="minorHAnsi"/>
+          <w:sz w:val="24"/>
+          <w:szCs w:val="24"/>
+          <w:lang w:val="en-US"/>
+        </w:rPr>
+      </w:pPr>
+      <w:r>
+        <w:rPr>
+          <w:rFonts w:cstheme="minorHAnsi"/>
+          <w:sz w:val="24"/>
+          <w:szCs w:val="24"/>
+          <w:lang w:val="en-US"/>
+        </w:rPr>
+        <w:t>Erase all time estimates at the end of sprint planning</w:t>
+      </w:r>
+    </w:p>
+    <w:p>
+      <w:pPr>
+        <w:pStyle w:val="ListParagraph"/>
+        <w:jc w:val="both"/>
+        <w:rPr>
+          <w:rFonts w:cstheme="minorHAnsi"/>
+          <w:sz w:val="24"/>
+          <w:szCs w:val="24"/>
+          <w:lang w:val="en-US"/>
+        </w:rPr>
+      </w:pPr>
     </w:p>
     <w:p>
       <w:pPr>
@@ -6201,6 +7306,119 @@
     </w:lvl>
   </w:abstractNum>
   <w:abstractNum w:abstractNumId="6" w15:restartNumberingAfterBreak="0">
+    <w:nsid w:val="1DD102D1"/>
+    <w:multiLevelType w:val="hybridMultilevel"/>
+    <w:tmpl w:val="750234BE"/>
+    <w:lvl w:ilvl="0" w:tplc="4009000B">
+      <w:start w:val="1"/>
+      <w:numFmt w:val="bullet"/>
+      <w:lvlText w:val=""/>
+      <w:lvlJc w:val="left"/>
+      <w:pPr>
+        <w:ind w:left="720" w:hanging="360"/>
+      </w:pPr>
+      <w:rPr>
+        <w:rFonts w:ascii="Wingdings" w:hAnsi="Wingdings" w:hint="default"/>
+      </w:rPr>
+    </w:lvl>
+    <w:lvl w:ilvl="1" w:tplc="40090003" w:tentative="1">
+      <w:start w:val="1"/>
+      <w:numFmt w:val="bullet"/>
+      <w:lvlText w:val="o"/>
+      <w:lvlJc w:val="left"/>
+      <w:pPr>
+        <w:ind w:left="1440" w:hanging="360"/>
+      </w:pPr>
+      <w:rPr>
+        <w:rFonts w:ascii="Courier New" w:hAnsi="Courier New" w:cs="Courier New" w:hint="default"/>
+      </w:rPr>
+    </w:lvl>
+    <w:lvl w:ilvl="2" w:tplc="40090005" w:tentative="1">
+      <w:start w:val="1"/>
+      <w:numFmt w:val="bullet"/>
+      <w:lvlText w:val=""/>
+      <w:lvlJc w:val="left"/>
+      <w:pPr>
+        <w:ind w:left="2160" w:hanging="360"/>
+      </w:pPr>
+      <w:rPr>
+        <w:rFonts w:ascii="Wingdings" w:hAnsi="Wingdings" w:hint="default"/>
+      </w:rPr>
+    </w:lvl>
+    <w:lvl w:ilvl="3" w:tplc="40090001" w:tentative="1">
+      <w:start w:val="1"/>
+      <w:numFmt w:val="bullet"/>
+      <w:lvlText w:val=""/>
+      <w:lvlJc w:val="left"/>
+      <w:pPr>
+        <w:ind w:left="2880" w:hanging="360"/>
+      </w:pPr>
+      <w:rPr>
+        <w:rFonts w:ascii="Symbol" w:hAnsi="Symbol" w:hint="default"/>
+      </w:rPr>
+    </w:lvl>
+    <w:lvl w:ilvl="4" w:tplc="40090003" w:tentative="1">
+      <w:start w:val="1"/>
+      <w:numFmt w:val="bullet"/>
+      <w:lvlText w:val="o"/>
+      <w:lvlJc w:val="left"/>
+      <w:pPr>
+        <w:ind w:left="3600" w:hanging="360"/>
+      </w:pPr>
+      <w:rPr>
+        <w:rFonts w:ascii="Courier New" w:hAnsi="Courier New" w:cs="Courier New" w:hint="default"/>
+      </w:rPr>
+    </w:lvl>
+    <w:lvl w:ilvl="5" w:tplc="40090005" w:tentative="1">
+      <w:start w:val="1"/>
+      <w:numFmt w:val="bullet"/>
+      <w:lvlText w:val=""/>
+      <w:lvlJc w:val="left"/>
+      <w:pPr>
+        <w:ind w:left="4320" w:hanging="360"/>
+      </w:pPr>
+      <w:rPr>
+        <w:rFonts w:ascii="Wingdings" w:hAnsi="Wingdings" w:hint="default"/>
+      </w:rPr>
+    </w:lvl>
+    <w:lvl w:ilvl="6" w:tplc="40090001" w:tentative="1">
+      <w:start w:val="1"/>
+      <w:numFmt w:val="bullet"/>
+      <w:lvlText w:val=""/>
+      <w:lvlJc w:val="left"/>
+      <w:pPr>
+        <w:ind w:left="5040" w:hanging="360"/>
+      </w:pPr>
+      <w:rPr>
+        <w:rFonts w:ascii="Symbol" w:hAnsi="Symbol" w:hint="default"/>
+      </w:rPr>
+    </w:lvl>
+    <w:lvl w:ilvl="7" w:tplc="40090003" w:tentative="1">
+      <w:start w:val="1"/>
+      <w:numFmt w:val="bullet"/>
+      <w:lvlText w:val="o"/>
+      <w:lvlJc w:val="left"/>
+      <w:pPr>
+        <w:ind w:left="5760" w:hanging="360"/>
+      </w:pPr>
+      <w:rPr>
+        <w:rFonts w:ascii="Courier New" w:hAnsi="Courier New" w:cs="Courier New" w:hint="default"/>
+      </w:rPr>
+    </w:lvl>
+    <w:lvl w:ilvl="8" w:tplc="40090005" w:tentative="1">
+      <w:start w:val="1"/>
+      <w:numFmt w:val="bullet"/>
+      <w:lvlText w:val=""/>
+      <w:lvlJc w:val="left"/>
+      <w:pPr>
+        <w:ind w:left="6480" w:hanging="360"/>
+      </w:pPr>
+      <w:rPr>
+        <w:rFonts w:ascii="Wingdings" w:hAnsi="Wingdings" w:hint="default"/>
+      </w:rPr>
+    </w:lvl>
+  </w:abstractNum>
+  <w:abstractNum w:abstractNumId="7" w15:restartNumberingAfterBreak="0">
     <w:nsid w:val="203553E0"/>
     <w:multiLevelType w:val="hybridMultilevel"/>
     <w:tmpl w:val="E244E5F6"/>
@@ -6313,7 +7531,7 @@
       </w:rPr>
     </w:lvl>
   </w:abstractNum>
-  <w:abstractNum w:abstractNumId="7" w15:restartNumberingAfterBreak="0">
+  <w:abstractNum w:abstractNumId="8" w15:restartNumberingAfterBreak="0">
     <w:nsid w:val="2EB74DFD"/>
     <w:multiLevelType w:val="hybridMultilevel"/>
     <w:tmpl w:val="3D6E2962"/>
@@ -6426,7 +7644,7 @@
       </w:rPr>
     </w:lvl>
   </w:abstractNum>
-  <w:abstractNum w:abstractNumId="8" w15:restartNumberingAfterBreak="0">
+  <w:abstractNum w:abstractNumId="9" w15:restartNumberingAfterBreak="0">
     <w:nsid w:val="3054398C"/>
     <w:multiLevelType w:val="hybridMultilevel"/>
     <w:tmpl w:val="F18068F4"/>
@@ -6539,7 +7757,7 @@
       </w:rPr>
     </w:lvl>
   </w:abstractNum>
-  <w:abstractNum w:abstractNumId="9" w15:restartNumberingAfterBreak="0">
+  <w:abstractNum w:abstractNumId="10" w15:restartNumberingAfterBreak="0">
     <w:nsid w:val="30CA7A56"/>
     <w:multiLevelType w:val="hybridMultilevel"/>
     <w:tmpl w:val="F4CE2970"/>
@@ -6652,7 +7870,7 @@
       </w:rPr>
     </w:lvl>
   </w:abstractNum>
-  <w:abstractNum w:abstractNumId="10" w15:restartNumberingAfterBreak="0">
+  <w:abstractNum w:abstractNumId="11" w15:restartNumberingAfterBreak="0">
     <w:nsid w:val="31361EE5"/>
     <w:multiLevelType w:val="hybridMultilevel"/>
     <w:tmpl w:val="E2C8A71A"/>
@@ -6765,7 +7983,7 @@
       </w:rPr>
     </w:lvl>
   </w:abstractNum>
-  <w:abstractNum w:abstractNumId="11" w15:restartNumberingAfterBreak="0">
+  <w:abstractNum w:abstractNumId="12" w15:restartNumberingAfterBreak="0">
     <w:nsid w:val="337421FE"/>
     <w:multiLevelType w:val="hybridMultilevel"/>
     <w:tmpl w:val="A27257BA"/>
@@ -6878,7 +8096,233 @@
       </w:rPr>
     </w:lvl>
   </w:abstractNum>
-  <w:abstractNum w:abstractNumId="12" w15:restartNumberingAfterBreak="0">
+  <w:abstractNum w:abstractNumId="13" w15:restartNumberingAfterBreak="0">
+    <w:nsid w:val="33BA143B"/>
+    <w:multiLevelType w:val="hybridMultilevel"/>
+    <w:tmpl w:val="B0CCED8C"/>
+    <w:lvl w:ilvl="0" w:tplc="4009000B">
+      <w:start w:val="1"/>
+      <w:numFmt w:val="bullet"/>
+      <w:lvlText w:val=""/>
+      <w:lvlJc w:val="left"/>
+      <w:pPr>
+        <w:ind w:left="720" w:hanging="360"/>
+      </w:pPr>
+      <w:rPr>
+        <w:rFonts w:ascii="Wingdings" w:hAnsi="Wingdings" w:hint="default"/>
+      </w:rPr>
+    </w:lvl>
+    <w:lvl w:ilvl="1" w:tplc="40090003" w:tentative="1">
+      <w:start w:val="1"/>
+      <w:numFmt w:val="bullet"/>
+      <w:lvlText w:val="o"/>
+      <w:lvlJc w:val="left"/>
+      <w:pPr>
+        <w:ind w:left="1440" w:hanging="360"/>
+      </w:pPr>
+      <w:rPr>
+        <w:rFonts w:ascii="Courier New" w:hAnsi="Courier New" w:cs="Courier New" w:hint="default"/>
+      </w:rPr>
+    </w:lvl>
+    <w:lvl w:ilvl="2" w:tplc="40090005" w:tentative="1">
+      <w:start w:val="1"/>
+      <w:numFmt w:val="bullet"/>
+      <w:lvlText w:val=""/>
+      <w:lvlJc w:val="left"/>
+      <w:pPr>
+        <w:ind w:left="2160" w:hanging="360"/>
+      </w:pPr>
+      <w:rPr>
+        <w:rFonts w:ascii="Wingdings" w:hAnsi="Wingdings" w:hint="default"/>
+      </w:rPr>
+    </w:lvl>
+    <w:lvl w:ilvl="3" w:tplc="40090001" w:tentative="1">
+      <w:start w:val="1"/>
+      <w:numFmt w:val="bullet"/>
+      <w:lvlText w:val=""/>
+      <w:lvlJc w:val="left"/>
+      <w:pPr>
+        <w:ind w:left="2880" w:hanging="360"/>
+      </w:pPr>
+      <w:rPr>
+        <w:rFonts w:ascii="Symbol" w:hAnsi="Symbol" w:hint="default"/>
+      </w:rPr>
+    </w:lvl>
+    <w:lvl w:ilvl="4" w:tplc="40090003" w:tentative="1">
+      <w:start w:val="1"/>
+      <w:numFmt w:val="bullet"/>
+      <w:lvlText w:val="o"/>
+      <w:lvlJc w:val="left"/>
+      <w:pPr>
+        <w:ind w:left="3600" w:hanging="360"/>
+      </w:pPr>
+      <w:rPr>
+        <w:rFonts w:ascii="Courier New" w:hAnsi="Courier New" w:cs="Courier New" w:hint="default"/>
+      </w:rPr>
+    </w:lvl>
+    <w:lvl w:ilvl="5" w:tplc="40090005" w:tentative="1">
+      <w:start w:val="1"/>
+      <w:numFmt w:val="bullet"/>
+      <w:lvlText w:val=""/>
+      <w:lvlJc w:val="left"/>
+      <w:pPr>
+        <w:ind w:left="4320" w:hanging="360"/>
+      </w:pPr>
+      <w:rPr>
+        <w:rFonts w:ascii="Wingdings" w:hAnsi="Wingdings" w:hint="default"/>
+      </w:rPr>
+    </w:lvl>
+    <w:lvl w:ilvl="6" w:tplc="40090001" w:tentative="1">
+      <w:start w:val="1"/>
+      <w:numFmt w:val="bullet"/>
+      <w:lvlText w:val=""/>
+      <w:lvlJc w:val="left"/>
+      <w:pPr>
+        <w:ind w:left="5040" w:hanging="360"/>
+      </w:pPr>
+      <w:rPr>
+        <w:rFonts w:ascii="Symbol" w:hAnsi="Symbol" w:hint="default"/>
+      </w:rPr>
+    </w:lvl>
+    <w:lvl w:ilvl="7" w:tplc="40090003" w:tentative="1">
+      <w:start w:val="1"/>
+      <w:numFmt w:val="bullet"/>
+      <w:lvlText w:val="o"/>
+      <w:lvlJc w:val="left"/>
+      <w:pPr>
+        <w:ind w:left="5760" w:hanging="360"/>
+      </w:pPr>
+      <w:rPr>
+        <w:rFonts w:ascii="Courier New" w:hAnsi="Courier New" w:cs="Courier New" w:hint="default"/>
+      </w:rPr>
+    </w:lvl>
+    <w:lvl w:ilvl="8" w:tplc="40090005" w:tentative="1">
+      <w:start w:val="1"/>
+      <w:numFmt w:val="bullet"/>
+      <w:lvlText w:val=""/>
+      <w:lvlJc w:val="left"/>
+      <w:pPr>
+        <w:ind w:left="6480" w:hanging="360"/>
+      </w:pPr>
+      <w:rPr>
+        <w:rFonts w:ascii="Wingdings" w:hAnsi="Wingdings" w:hint="default"/>
+      </w:rPr>
+    </w:lvl>
+  </w:abstractNum>
+  <w:abstractNum w:abstractNumId="14" w15:restartNumberingAfterBreak="0">
+    <w:nsid w:val="35B81BBA"/>
+    <w:multiLevelType w:val="hybridMultilevel"/>
+    <w:tmpl w:val="AAC25444"/>
+    <w:lvl w:ilvl="0" w:tplc="4009000B">
+      <w:start w:val="1"/>
+      <w:numFmt w:val="bullet"/>
+      <w:lvlText w:val=""/>
+      <w:lvlJc w:val="left"/>
+      <w:pPr>
+        <w:ind w:left="720" w:hanging="360"/>
+      </w:pPr>
+      <w:rPr>
+        <w:rFonts w:ascii="Wingdings" w:hAnsi="Wingdings" w:hint="default"/>
+      </w:rPr>
+    </w:lvl>
+    <w:lvl w:ilvl="1" w:tplc="40090003" w:tentative="1">
+      <w:start w:val="1"/>
+      <w:numFmt w:val="bullet"/>
+      <w:lvlText w:val="o"/>
+      <w:lvlJc w:val="left"/>
+      <w:pPr>
+        <w:ind w:left="1440" w:hanging="360"/>
+      </w:pPr>
+      <w:rPr>
+        <w:rFonts w:ascii="Courier New" w:hAnsi="Courier New" w:cs="Courier New" w:hint="default"/>
+      </w:rPr>
+    </w:lvl>
+    <w:lvl w:ilvl="2" w:tplc="40090005" w:tentative="1">
+      <w:start w:val="1"/>
+      <w:numFmt w:val="bullet"/>
+      <w:lvlText w:val=""/>
+      <w:lvlJc w:val="left"/>
+      <w:pPr>
+        <w:ind w:left="2160" w:hanging="360"/>
+      </w:pPr>
+      <w:rPr>
+        <w:rFonts w:ascii="Wingdings" w:hAnsi="Wingdings" w:hint="default"/>
+      </w:rPr>
+    </w:lvl>
+    <w:lvl w:ilvl="3" w:tplc="40090001" w:tentative="1">
+      <w:start w:val="1"/>
+      <w:numFmt w:val="bullet"/>
+      <w:lvlText w:val=""/>
+      <w:lvlJc w:val="left"/>
+      <w:pPr>
+        <w:ind w:left="2880" w:hanging="360"/>
+      </w:pPr>
+      <w:rPr>
+        <w:rFonts w:ascii="Symbol" w:hAnsi="Symbol" w:hint="default"/>
+      </w:rPr>
+    </w:lvl>
+    <w:lvl w:ilvl="4" w:tplc="40090003" w:tentative="1">
+      <w:start w:val="1"/>
+      <w:numFmt w:val="bullet"/>
+      <w:lvlText w:val="o"/>
+      <w:lvlJc w:val="left"/>
+      <w:pPr>
+        <w:ind w:left="3600" w:hanging="360"/>
+      </w:pPr>
+      <w:rPr>
+        <w:rFonts w:ascii="Courier New" w:hAnsi="Courier New" w:cs="Courier New" w:hint="default"/>
+      </w:rPr>
+    </w:lvl>
+    <w:lvl w:ilvl="5" w:tplc="40090005" w:tentative="1">
+      <w:start w:val="1"/>
+      <w:numFmt w:val="bullet"/>
+      <w:lvlText w:val=""/>
+      <w:lvlJc w:val="left"/>
+      <w:pPr>
+        <w:ind w:left="4320" w:hanging="360"/>
+      </w:pPr>
+      <w:rPr>
+        <w:rFonts w:ascii="Wingdings" w:hAnsi="Wingdings" w:hint="default"/>
+      </w:rPr>
+    </w:lvl>
+    <w:lvl w:ilvl="6" w:tplc="40090001" w:tentative="1">
+      <w:start w:val="1"/>
+      <w:numFmt w:val="bullet"/>
+      <w:lvlText w:val=""/>
+      <w:lvlJc w:val="left"/>
+      <w:pPr>
+        <w:ind w:left="5040" w:hanging="360"/>
+      </w:pPr>
+      <w:rPr>
+        <w:rFonts w:ascii="Symbol" w:hAnsi="Symbol" w:hint="default"/>
+      </w:rPr>
+    </w:lvl>
+    <w:lvl w:ilvl="7" w:tplc="40090003" w:tentative="1">
+      <w:start w:val="1"/>
+      <w:numFmt w:val="bullet"/>
+      <w:lvlText w:val="o"/>
+      <w:lvlJc w:val="left"/>
+      <w:pPr>
+        <w:ind w:left="5760" w:hanging="360"/>
+      </w:pPr>
+      <w:rPr>
+        <w:rFonts w:ascii="Courier New" w:hAnsi="Courier New" w:cs="Courier New" w:hint="default"/>
+      </w:rPr>
+    </w:lvl>
+    <w:lvl w:ilvl="8" w:tplc="40090005" w:tentative="1">
+      <w:start w:val="1"/>
+      <w:numFmt w:val="bullet"/>
+      <w:lvlText w:val=""/>
+      <w:lvlJc w:val="left"/>
+      <w:pPr>
+        <w:ind w:left="6480" w:hanging="360"/>
+      </w:pPr>
+      <w:rPr>
+        <w:rFonts w:ascii="Wingdings" w:hAnsi="Wingdings" w:hint="default"/>
+      </w:rPr>
+    </w:lvl>
+  </w:abstractNum>
+  <w:abstractNum w:abstractNumId="15" w15:restartNumberingAfterBreak="0">
     <w:nsid w:val="36F75723"/>
     <w:multiLevelType w:val="hybridMultilevel"/>
     <w:tmpl w:val="20D84428"/>
@@ -6991,7 +8435,7 @@
       </w:rPr>
     </w:lvl>
   </w:abstractNum>
-  <w:abstractNum w:abstractNumId="13" w15:restartNumberingAfterBreak="0">
+  <w:abstractNum w:abstractNumId="16" w15:restartNumberingAfterBreak="0">
     <w:nsid w:val="394371ED"/>
     <w:multiLevelType w:val="hybridMultilevel"/>
     <w:tmpl w:val="BBDA304E"/>
@@ -7104,7 +8548,7 @@
       </w:rPr>
     </w:lvl>
   </w:abstractNum>
-  <w:abstractNum w:abstractNumId="14" w15:restartNumberingAfterBreak="0">
+  <w:abstractNum w:abstractNumId="17" w15:restartNumberingAfterBreak="0">
     <w:nsid w:val="3D727704"/>
     <w:multiLevelType w:val="hybridMultilevel"/>
     <w:tmpl w:val="0B82CD18"/>
@@ -7217,7 +8661,7 @@
       </w:rPr>
     </w:lvl>
   </w:abstractNum>
-  <w:abstractNum w:abstractNumId="15" w15:restartNumberingAfterBreak="0">
+  <w:abstractNum w:abstractNumId="18" w15:restartNumberingAfterBreak="0">
     <w:nsid w:val="46340A4D"/>
     <w:multiLevelType w:val="hybridMultilevel"/>
     <w:tmpl w:val="AC7828A4"/>
@@ -7330,7 +8774,7 @@
       </w:rPr>
     </w:lvl>
   </w:abstractNum>
-  <w:abstractNum w:abstractNumId="16" w15:restartNumberingAfterBreak="0">
+  <w:abstractNum w:abstractNumId="19" w15:restartNumberingAfterBreak="0">
     <w:nsid w:val="4B3D199E"/>
     <w:multiLevelType w:val="hybridMultilevel"/>
     <w:tmpl w:val="EAF674E2"/>
@@ -7443,7 +8887,7 @@
       </w:rPr>
     </w:lvl>
   </w:abstractNum>
-  <w:abstractNum w:abstractNumId="17" w15:restartNumberingAfterBreak="0">
+  <w:abstractNum w:abstractNumId="20" w15:restartNumberingAfterBreak="0">
     <w:nsid w:val="50A2298B"/>
     <w:multiLevelType w:val="hybridMultilevel"/>
     <w:tmpl w:val="E4FC28CE"/>
@@ -7556,10 +9000,236 @@
       </w:rPr>
     </w:lvl>
   </w:abstractNum>
-  <w:abstractNum w:abstractNumId="18" w15:restartNumberingAfterBreak="0">
+  <w:abstractNum w:abstractNumId="21" w15:restartNumberingAfterBreak="0">
+    <w:nsid w:val="52734E7B"/>
+    <w:multiLevelType w:val="hybridMultilevel"/>
+    <w:tmpl w:val="17429FB4"/>
+    <w:lvl w:ilvl="0" w:tplc="4009000B">
+      <w:start w:val="1"/>
+      <w:numFmt w:val="bullet"/>
+      <w:lvlText w:val=""/>
+      <w:lvlJc w:val="left"/>
+      <w:pPr>
+        <w:ind w:left="720" w:hanging="360"/>
+      </w:pPr>
+      <w:rPr>
+        <w:rFonts w:ascii="Wingdings" w:hAnsi="Wingdings" w:hint="default"/>
+      </w:rPr>
+    </w:lvl>
+    <w:lvl w:ilvl="1" w:tplc="40090003" w:tentative="1">
+      <w:start w:val="1"/>
+      <w:numFmt w:val="bullet"/>
+      <w:lvlText w:val="o"/>
+      <w:lvlJc w:val="left"/>
+      <w:pPr>
+        <w:ind w:left="1440" w:hanging="360"/>
+      </w:pPr>
+      <w:rPr>
+        <w:rFonts w:ascii="Courier New" w:hAnsi="Courier New" w:cs="Courier New" w:hint="default"/>
+      </w:rPr>
+    </w:lvl>
+    <w:lvl w:ilvl="2" w:tplc="40090005" w:tentative="1">
+      <w:start w:val="1"/>
+      <w:numFmt w:val="bullet"/>
+      <w:lvlText w:val=""/>
+      <w:lvlJc w:val="left"/>
+      <w:pPr>
+        <w:ind w:left="2160" w:hanging="360"/>
+      </w:pPr>
+      <w:rPr>
+        <w:rFonts w:ascii="Wingdings" w:hAnsi="Wingdings" w:hint="default"/>
+      </w:rPr>
+    </w:lvl>
+    <w:lvl w:ilvl="3" w:tplc="40090001" w:tentative="1">
+      <w:start w:val="1"/>
+      <w:numFmt w:val="bullet"/>
+      <w:lvlText w:val=""/>
+      <w:lvlJc w:val="left"/>
+      <w:pPr>
+        <w:ind w:left="2880" w:hanging="360"/>
+      </w:pPr>
+      <w:rPr>
+        <w:rFonts w:ascii="Symbol" w:hAnsi="Symbol" w:hint="default"/>
+      </w:rPr>
+    </w:lvl>
+    <w:lvl w:ilvl="4" w:tplc="40090003" w:tentative="1">
+      <w:start w:val="1"/>
+      <w:numFmt w:val="bullet"/>
+      <w:lvlText w:val="o"/>
+      <w:lvlJc w:val="left"/>
+      <w:pPr>
+        <w:ind w:left="3600" w:hanging="360"/>
+      </w:pPr>
+      <w:rPr>
+        <w:rFonts w:ascii="Courier New" w:hAnsi="Courier New" w:cs="Courier New" w:hint="default"/>
+      </w:rPr>
+    </w:lvl>
+    <w:lvl w:ilvl="5" w:tplc="40090005" w:tentative="1">
+      <w:start w:val="1"/>
+      <w:numFmt w:val="bullet"/>
+      <w:lvlText w:val=""/>
+      <w:lvlJc w:val="left"/>
+      <w:pPr>
+        <w:ind w:left="4320" w:hanging="360"/>
+      </w:pPr>
+      <w:rPr>
+        <w:rFonts w:ascii="Wingdings" w:hAnsi="Wingdings" w:hint="default"/>
+      </w:rPr>
+    </w:lvl>
+    <w:lvl w:ilvl="6" w:tplc="40090001" w:tentative="1">
+      <w:start w:val="1"/>
+      <w:numFmt w:val="bullet"/>
+      <w:lvlText w:val=""/>
+      <w:lvlJc w:val="left"/>
+      <w:pPr>
+        <w:ind w:left="5040" w:hanging="360"/>
+      </w:pPr>
+      <w:rPr>
+        <w:rFonts w:ascii="Symbol" w:hAnsi="Symbol" w:hint="default"/>
+      </w:rPr>
+    </w:lvl>
+    <w:lvl w:ilvl="7" w:tplc="40090003" w:tentative="1">
+      <w:start w:val="1"/>
+      <w:numFmt w:val="bullet"/>
+      <w:lvlText w:val="o"/>
+      <w:lvlJc w:val="left"/>
+      <w:pPr>
+        <w:ind w:left="5760" w:hanging="360"/>
+      </w:pPr>
+      <w:rPr>
+        <w:rFonts w:ascii="Courier New" w:hAnsi="Courier New" w:cs="Courier New" w:hint="default"/>
+      </w:rPr>
+    </w:lvl>
+    <w:lvl w:ilvl="8" w:tplc="40090005" w:tentative="1">
+      <w:start w:val="1"/>
+      <w:numFmt w:val="bullet"/>
+      <w:lvlText w:val=""/>
+      <w:lvlJc w:val="left"/>
+      <w:pPr>
+        <w:ind w:left="6480" w:hanging="360"/>
+      </w:pPr>
+      <w:rPr>
+        <w:rFonts w:ascii="Wingdings" w:hAnsi="Wingdings" w:hint="default"/>
+      </w:rPr>
+    </w:lvl>
+  </w:abstractNum>
+  <w:abstractNum w:abstractNumId="22" w15:restartNumberingAfterBreak="0">
+    <w:nsid w:val="54AD2980"/>
+    <w:multiLevelType w:val="hybridMultilevel"/>
+    <w:tmpl w:val="7EB8C98E"/>
+    <w:lvl w:ilvl="0" w:tplc="4009000B">
+      <w:start w:val="1"/>
+      <w:numFmt w:val="bullet"/>
+      <w:lvlText w:val=""/>
+      <w:lvlJc w:val="left"/>
+      <w:pPr>
+        <w:ind w:left="720" w:hanging="360"/>
+      </w:pPr>
+      <w:rPr>
+        <w:rFonts w:ascii="Wingdings" w:hAnsi="Wingdings" w:hint="default"/>
+      </w:rPr>
+    </w:lvl>
+    <w:lvl w:ilvl="1" w:tplc="40090003" w:tentative="1">
+      <w:start w:val="1"/>
+      <w:numFmt w:val="bullet"/>
+      <w:lvlText w:val="o"/>
+      <w:lvlJc w:val="left"/>
+      <w:pPr>
+        <w:ind w:left="1440" w:hanging="360"/>
+      </w:pPr>
+      <w:rPr>
+        <w:rFonts w:ascii="Courier New" w:hAnsi="Courier New" w:cs="Courier New" w:hint="default"/>
+      </w:rPr>
+    </w:lvl>
+    <w:lvl w:ilvl="2" w:tplc="40090005" w:tentative="1">
+      <w:start w:val="1"/>
+      <w:numFmt w:val="bullet"/>
+      <w:lvlText w:val=""/>
+      <w:lvlJc w:val="left"/>
+      <w:pPr>
+        <w:ind w:left="2160" w:hanging="360"/>
+      </w:pPr>
+      <w:rPr>
+        <w:rFonts w:ascii="Wingdings" w:hAnsi="Wingdings" w:hint="default"/>
+      </w:rPr>
+    </w:lvl>
+    <w:lvl w:ilvl="3" w:tplc="40090001" w:tentative="1">
+      <w:start w:val="1"/>
+      <w:numFmt w:val="bullet"/>
+      <w:lvlText w:val=""/>
+      <w:lvlJc w:val="left"/>
+      <w:pPr>
+        <w:ind w:left="2880" w:hanging="360"/>
+      </w:pPr>
+      <w:rPr>
+        <w:rFonts w:ascii="Symbol" w:hAnsi="Symbol" w:hint="default"/>
+      </w:rPr>
+    </w:lvl>
+    <w:lvl w:ilvl="4" w:tplc="40090003" w:tentative="1">
+      <w:start w:val="1"/>
+      <w:numFmt w:val="bullet"/>
+      <w:lvlText w:val="o"/>
+      <w:lvlJc w:val="left"/>
+      <w:pPr>
+        <w:ind w:left="3600" w:hanging="360"/>
+      </w:pPr>
+      <w:rPr>
+        <w:rFonts w:ascii="Courier New" w:hAnsi="Courier New" w:cs="Courier New" w:hint="default"/>
+      </w:rPr>
+    </w:lvl>
+    <w:lvl w:ilvl="5" w:tplc="40090005" w:tentative="1">
+      <w:start w:val="1"/>
+      <w:numFmt w:val="bullet"/>
+      <w:lvlText w:val=""/>
+      <w:lvlJc w:val="left"/>
+      <w:pPr>
+        <w:ind w:left="4320" w:hanging="360"/>
+      </w:pPr>
+      <w:rPr>
+        <w:rFonts w:ascii="Wingdings" w:hAnsi="Wingdings" w:hint="default"/>
+      </w:rPr>
+    </w:lvl>
+    <w:lvl w:ilvl="6" w:tplc="40090001" w:tentative="1">
+      <w:start w:val="1"/>
+      <w:numFmt w:val="bullet"/>
+      <w:lvlText w:val=""/>
+      <w:lvlJc w:val="left"/>
+      <w:pPr>
+        <w:ind w:left="5040" w:hanging="360"/>
+      </w:pPr>
+      <w:rPr>
+        <w:rFonts w:ascii="Symbol" w:hAnsi="Symbol" w:hint="default"/>
+      </w:rPr>
+    </w:lvl>
+    <w:lvl w:ilvl="7" w:tplc="40090003" w:tentative="1">
+      <w:start w:val="1"/>
+      <w:numFmt w:val="bullet"/>
+      <w:lvlText w:val="o"/>
+      <w:lvlJc w:val="left"/>
+      <w:pPr>
+        <w:ind w:left="5760" w:hanging="360"/>
+      </w:pPr>
+      <w:rPr>
+        <w:rFonts w:ascii="Courier New" w:hAnsi="Courier New" w:cs="Courier New" w:hint="default"/>
+      </w:rPr>
+    </w:lvl>
+    <w:lvl w:ilvl="8" w:tplc="40090005" w:tentative="1">
+      <w:start w:val="1"/>
+      <w:numFmt w:val="bullet"/>
+      <w:lvlText w:val=""/>
+      <w:lvlJc w:val="left"/>
+      <w:pPr>
+        <w:ind w:left="6480" w:hanging="360"/>
+      </w:pPr>
+      <w:rPr>
+        <w:rFonts w:ascii="Wingdings" w:hAnsi="Wingdings" w:hint="default"/>
+      </w:rPr>
+    </w:lvl>
+  </w:abstractNum>
+  <w:abstractNum w:abstractNumId="23" w15:restartNumberingAfterBreak="0">
     <w:nsid w:val="54FE4ECA"/>
     <w:multiLevelType w:val="hybridMultilevel"/>
-    <w:tmpl w:val="BF1062B0"/>
+    <w:tmpl w:val="B896ED36"/>
     <w:lvl w:ilvl="0" w:tplc="40090001">
       <w:start w:val="1"/>
       <w:numFmt w:val="bullet"/>
@@ -7669,7 +9339,120 @@
       </w:rPr>
     </w:lvl>
   </w:abstractNum>
-  <w:abstractNum w:abstractNumId="19" w15:restartNumberingAfterBreak="0">
+  <w:abstractNum w:abstractNumId="24" w15:restartNumberingAfterBreak="0">
+    <w:nsid w:val="588E77F2"/>
+    <w:multiLevelType w:val="hybridMultilevel"/>
+    <w:tmpl w:val="C390F42A"/>
+    <w:lvl w:ilvl="0" w:tplc="4009000B">
+      <w:start w:val="1"/>
+      <w:numFmt w:val="bullet"/>
+      <w:lvlText w:val=""/>
+      <w:lvlJc w:val="left"/>
+      <w:pPr>
+        <w:ind w:left="720" w:hanging="360"/>
+      </w:pPr>
+      <w:rPr>
+        <w:rFonts w:ascii="Wingdings" w:hAnsi="Wingdings" w:hint="default"/>
+      </w:rPr>
+    </w:lvl>
+    <w:lvl w:ilvl="1" w:tplc="40090003" w:tentative="1">
+      <w:start w:val="1"/>
+      <w:numFmt w:val="bullet"/>
+      <w:lvlText w:val="o"/>
+      <w:lvlJc w:val="left"/>
+      <w:pPr>
+        <w:ind w:left="1440" w:hanging="360"/>
+      </w:pPr>
+      <w:rPr>
+        <w:rFonts w:ascii="Courier New" w:hAnsi="Courier New" w:cs="Courier New" w:hint="default"/>
+      </w:rPr>
+    </w:lvl>
+    <w:lvl w:ilvl="2" w:tplc="40090005" w:tentative="1">
+      <w:start w:val="1"/>
+      <w:numFmt w:val="bullet"/>
+      <w:lvlText w:val=""/>
+      <w:lvlJc w:val="left"/>
+      <w:pPr>
+        <w:ind w:left="2160" w:hanging="360"/>
+      </w:pPr>
+      <w:rPr>
+        <w:rFonts w:ascii="Wingdings" w:hAnsi="Wingdings" w:hint="default"/>
+      </w:rPr>
+    </w:lvl>
+    <w:lvl w:ilvl="3" w:tplc="40090001" w:tentative="1">
+      <w:start w:val="1"/>
+      <w:numFmt w:val="bullet"/>
+      <w:lvlText w:val=""/>
+      <w:lvlJc w:val="left"/>
+      <w:pPr>
+        <w:ind w:left="2880" w:hanging="360"/>
+      </w:pPr>
+      <w:rPr>
+        <w:rFonts w:ascii="Symbol" w:hAnsi="Symbol" w:hint="default"/>
+      </w:rPr>
+    </w:lvl>
+    <w:lvl w:ilvl="4" w:tplc="40090003" w:tentative="1">
+      <w:start w:val="1"/>
+      <w:numFmt w:val="bullet"/>
+      <w:lvlText w:val="o"/>
+      <w:lvlJc w:val="left"/>
+      <w:pPr>
+        <w:ind w:left="3600" w:hanging="360"/>
+      </w:pPr>
+      <w:rPr>
+        <w:rFonts w:ascii="Courier New" w:hAnsi="Courier New" w:cs="Courier New" w:hint="default"/>
+      </w:rPr>
+    </w:lvl>
+    <w:lvl w:ilvl="5" w:tplc="40090005" w:tentative="1">
+      <w:start w:val="1"/>
+      <w:numFmt w:val="bullet"/>
+      <w:lvlText w:val=""/>
+      <w:lvlJc w:val="left"/>
+      <w:pPr>
+        <w:ind w:left="4320" w:hanging="360"/>
+      </w:pPr>
+      <w:rPr>
+        <w:rFonts w:ascii="Wingdings" w:hAnsi="Wingdings" w:hint="default"/>
+      </w:rPr>
+    </w:lvl>
+    <w:lvl w:ilvl="6" w:tplc="40090001" w:tentative="1">
+      <w:start w:val="1"/>
+      <w:numFmt w:val="bullet"/>
+      <w:lvlText w:val=""/>
+      <w:lvlJc w:val="left"/>
+      <w:pPr>
+        <w:ind w:left="5040" w:hanging="360"/>
+      </w:pPr>
+      <w:rPr>
+        <w:rFonts w:ascii="Symbol" w:hAnsi="Symbol" w:hint="default"/>
+      </w:rPr>
+    </w:lvl>
+    <w:lvl w:ilvl="7" w:tplc="40090003" w:tentative="1">
+      <w:start w:val="1"/>
+      <w:numFmt w:val="bullet"/>
+      <w:lvlText w:val="o"/>
+      <w:lvlJc w:val="left"/>
+      <w:pPr>
+        <w:ind w:left="5760" w:hanging="360"/>
+      </w:pPr>
+      <w:rPr>
+        <w:rFonts w:ascii="Courier New" w:hAnsi="Courier New" w:cs="Courier New" w:hint="default"/>
+      </w:rPr>
+    </w:lvl>
+    <w:lvl w:ilvl="8" w:tplc="40090005" w:tentative="1">
+      <w:start w:val="1"/>
+      <w:numFmt w:val="bullet"/>
+      <w:lvlText w:val=""/>
+      <w:lvlJc w:val="left"/>
+      <w:pPr>
+        <w:ind w:left="6480" w:hanging="360"/>
+      </w:pPr>
+      <w:rPr>
+        <w:rFonts w:ascii="Wingdings" w:hAnsi="Wingdings" w:hint="default"/>
+      </w:rPr>
+    </w:lvl>
+  </w:abstractNum>
+  <w:abstractNum w:abstractNumId="25" w15:restartNumberingAfterBreak="0">
     <w:nsid w:val="5EB34989"/>
     <w:multiLevelType w:val="hybridMultilevel"/>
     <w:tmpl w:val="A5B45CB6"/>
@@ -7782,7 +9565,7 @@
       </w:rPr>
     </w:lvl>
   </w:abstractNum>
-  <w:abstractNum w:abstractNumId="20" w15:restartNumberingAfterBreak="0">
+  <w:abstractNum w:abstractNumId="26" w15:restartNumberingAfterBreak="0">
     <w:nsid w:val="604B791F"/>
     <w:multiLevelType w:val="hybridMultilevel"/>
     <w:tmpl w:val="F9E8FF04"/>
@@ -7895,7 +9678,7 @@
       </w:rPr>
     </w:lvl>
   </w:abstractNum>
-  <w:abstractNum w:abstractNumId="21" w15:restartNumberingAfterBreak="0">
+  <w:abstractNum w:abstractNumId="27" w15:restartNumberingAfterBreak="0">
     <w:nsid w:val="64C77838"/>
     <w:multiLevelType w:val="hybridMultilevel"/>
     <w:tmpl w:val="9BD0E0D8"/>
@@ -8008,7 +9791,7 @@
       </w:rPr>
     </w:lvl>
   </w:abstractNum>
-  <w:abstractNum w:abstractNumId="22" w15:restartNumberingAfterBreak="0">
+  <w:abstractNum w:abstractNumId="28" w15:restartNumberingAfterBreak="0">
     <w:nsid w:val="65DD1264"/>
     <w:multiLevelType w:val="hybridMultilevel"/>
     <w:tmpl w:val="8CE6C06E"/>
@@ -8121,7 +9904,7 @@
       </w:rPr>
     </w:lvl>
   </w:abstractNum>
-  <w:abstractNum w:abstractNumId="23" w15:restartNumberingAfterBreak="0">
+  <w:abstractNum w:abstractNumId="29" w15:restartNumberingAfterBreak="0">
     <w:nsid w:val="67E914BB"/>
     <w:multiLevelType w:val="hybridMultilevel"/>
     <w:tmpl w:val="1E52B27A"/>
@@ -8234,7 +10017,7 @@
       </w:rPr>
     </w:lvl>
   </w:abstractNum>
-  <w:abstractNum w:abstractNumId="24" w15:restartNumberingAfterBreak="0">
+  <w:abstractNum w:abstractNumId="30" w15:restartNumberingAfterBreak="0">
     <w:nsid w:val="70A10D5F"/>
     <w:multiLevelType w:val="hybridMultilevel"/>
     <w:tmpl w:val="2DD4A90E"/>
@@ -8347,7 +10130,7 @@
       </w:rPr>
     </w:lvl>
   </w:abstractNum>
-  <w:abstractNum w:abstractNumId="25" w15:restartNumberingAfterBreak="0">
+  <w:abstractNum w:abstractNumId="31" w15:restartNumberingAfterBreak="0">
     <w:nsid w:val="74413CCA"/>
     <w:multiLevelType w:val="hybridMultilevel"/>
     <w:tmpl w:val="89B693B4"/>
@@ -8460,7 +10243,7 @@
       </w:rPr>
     </w:lvl>
   </w:abstractNum>
-  <w:abstractNum w:abstractNumId="26" w15:restartNumberingAfterBreak="0">
+  <w:abstractNum w:abstractNumId="32" w15:restartNumberingAfterBreak="0">
     <w:nsid w:val="74506597"/>
     <w:multiLevelType w:val="hybridMultilevel"/>
     <w:tmpl w:val="512C5C76"/>
@@ -8573,7 +10356,7 @@
       </w:rPr>
     </w:lvl>
   </w:abstractNum>
-  <w:abstractNum w:abstractNumId="27" w15:restartNumberingAfterBreak="0">
+  <w:abstractNum w:abstractNumId="33" w15:restartNumberingAfterBreak="0">
     <w:nsid w:val="756F7201"/>
     <w:multiLevelType w:val="hybridMultilevel"/>
     <w:tmpl w:val="02163EBE"/>
@@ -8686,7 +10469,7 @@
       </w:rPr>
     </w:lvl>
   </w:abstractNum>
-  <w:abstractNum w:abstractNumId="28" w15:restartNumberingAfterBreak="0">
+  <w:abstractNum w:abstractNumId="34" w15:restartNumberingAfterBreak="0">
     <w:nsid w:val="78610511"/>
     <w:multiLevelType w:val="hybridMultilevel"/>
     <w:tmpl w:val="28665A74"/>
@@ -8799,7 +10582,7 @@
       </w:rPr>
     </w:lvl>
   </w:abstractNum>
-  <w:abstractNum w:abstractNumId="29" w15:restartNumberingAfterBreak="0">
+  <w:abstractNum w:abstractNumId="35" w15:restartNumberingAfterBreak="0">
     <w:nsid w:val="79811F47"/>
     <w:multiLevelType w:val="hybridMultilevel"/>
     <w:tmpl w:val="449CAA34"/>
@@ -8912,7 +10695,7 @@
       </w:rPr>
     </w:lvl>
   </w:abstractNum>
-  <w:abstractNum w:abstractNumId="30" w15:restartNumberingAfterBreak="0">
+  <w:abstractNum w:abstractNumId="36" w15:restartNumberingAfterBreak="0">
     <w:nsid w:val="7F6A46EB"/>
     <w:multiLevelType w:val="hybridMultilevel"/>
     <w:tmpl w:val="E92CF294"/>
@@ -9026,97 +10809,115 @@
     </w:lvl>
   </w:abstractNum>
   <w:num w:numId="1" w16cid:durableId="1571114641">
-    <w:abstractNumId w:val="17"/>
+    <w:abstractNumId w:val="20"/>
   </w:num>
   <w:num w:numId="2" w16cid:durableId="1123042156">
-    <w:abstractNumId w:val="16"/>
+    <w:abstractNumId w:val="19"/>
   </w:num>
   <w:num w:numId="3" w16cid:durableId="1813909692">
-    <w:abstractNumId w:val="12"/>
+    <w:abstractNumId w:val="15"/>
   </w:num>
   <w:num w:numId="4" w16cid:durableId="765076411">
-    <w:abstractNumId w:val="27"/>
+    <w:abstractNumId w:val="33"/>
   </w:num>
   <w:num w:numId="5" w16cid:durableId="240020219">
-    <w:abstractNumId w:val="28"/>
+    <w:abstractNumId w:val="34"/>
   </w:num>
   <w:num w:numId="6" w16cid:durableId="1543831768">
-    <w:abstractNumId w:val="30"/>
+    <w:abstractNumId w:val="36"/>
   </w:num>
   <w:num w:numId="7" w16cid:durableId="536308589">
     <w:abstractNumId w:val="0"/>
   </w:num>
   <w:num w:numId="8" w16cid:durableId="1980841269">
-    <w:abstractNumId w:val="20"/>
+    <w:abstractNumId w:val="26"/>
   </w:num>
   <w:num w:numId="9" w16cid:durableId="998193434">
-    <w:abstractNumId w:val="19"/>
+    <w:abstractNumId w:val="25"/>
   </w:num>
   <w:num w:numId="10" w16cid:durableId="747657764">
-    <w:abstractNumId w:val="24"/>
+    <w:abstractNumId w:val="30"/>
   </w:num>
   <w:num w:numId="11" w16cid:durableId="1793089565">
     <w:abstractNumId w:val="2"/>
   </w:num>
   <w:num w:numId="12" w16cid:durableId="761804112">
-    <w:abstractNumId w:val="29"/>
+    <w:abstractNumId w:val="35"/>
   </w:num>
   <w:num w:numId="13" w16cid:durableId="1212376040">
     <w:abstractNumId w:val="4"/>
   </w:num>
   <w:num w:numId="14" w16cid:durableId="1389452874">
-    <w:abstractNumId w:val="25"/>
+    <w:abstractNumId w:val="31"/>
   </w:num>
   <w:num w:numId="15" w16cid:durableId="1615822096">
+    <w:abstractNumId w:val="8"/>
+  </w:num>
+  <w:num w:numId="16" w16cid:durableId="550649844">
+    <w:abstractNumId w:val="17"/>
+  </w:num>
+  <w:num w:numId="17" w16cid:durableId="1880236531">
+    <w:abstractNumId w:val="11"/>
+  </w:num>
+  <w:num w:numId="18" w16cid:durableId="1073551233">
+    <w:abstractNumId w:val="23"/>
+  </w:num>
+  <w:num w:numId="19" w16cid:durableId="1178731275">
+    <w:abstractNumId w:val="29"/>
+  </w:num>
+  <w:num w:numId="20" w16cid:durableId="1275747097">
     <w:abstractNumId w:val="7"/>
   </w:num>
-  <w:num w:numId="16" w16cid:durableId="550649844">
-    <w:abstractNumId w:val="14"/>
-  </w:num>
-  <w:num w:numId="17" w16cid:durableId="1880236531">
-    <w:abstractNumId w:val="10"/>
-  </w:num>
-  <w:num w:numId="18" w16cid:durableId="1073551233">
-    <w:abstractNumId w:val="18"/>
-  </w:num>
-  <w:num w:numId="19" w16cid:durableId="1178731275">
-    <w:abstractNumId w:val="23"/>
-  </w:num>
-  <w:num w:numId="20" w16cid:durableId="1275747097">
-    <w:abstractNumId w:val="6"/>
-  </w:num>
   <w:num w:numId="21" w16cid:durableId="1714690425">
-    <w:abstractNumId w:val="26"/>
+    <w:abstractNumId w:val="32"/>
   </w:num>
   <w:num w:numId="22" w16cid:durableId="616906825">
-    <w:abstractNumId w:val="21"/>
+    <w:abstractNumId w:val="27"/>
   </w:num>
   <w:num w:numId="23" w16cid:durableId="2087876200">
-    <w:abstractNumId w:val="11"/>
+    <w:abstractNumId w:val="12"/>
   </w:num>
   <w:num w:numId="24" w16cid:durableId="1505626539">
     <w:abstractNumId w:val="3"/>
   </w:num>
   <w:num w:numId="25" w16cid:durableId="514001257">
-    <w:abstractNumId w:val="13"/>
+    <w:abstractNumId w:val="16"/>
   </w:num>
   <w:num w:numId="26" w16cid:durableId="46533256">
-    <w:abstractNumId w:val="8"/>
+    <w:abstractNumId w:val="9"/>
   </w:num>
   <w:num w:numId="27" w16cid:durableId="1756198033">
-    <w:abstractNumId w:val="9"/>
+    <w:abstractNumId w:val="10"/>
   </w:num>
   <w:num w:numId="28" w16cid:durableId="2042317096">
-    <w:abstractNumId w:val="15"/>
+    <w:abstractNumId w:val="18"/>
   </w:num>
   <w:num w:numId="29" w16cid:durableId="1935361881">
-    <w:abstractNumId w:val="22"/>
+    <w:abstractNumId w:val="28"/>
   </w:num>
   <w:num w:numId="30" w16cid:durableId="1451052637">
     <w:abstractNumId w:val="5"/>
   </w:num>
   <w:num w:numId="31" w16cid:durableId="1367634644">
     <w:abstractNumId w:val="1"/>
+  </w:num>
+  <w:num w:numId="32" w16cid:durableId="129171974">
+    <w:abstractNumId w:val="24"/>
+  </w:num>
+  <w:num w:numId="33" w16cid:durableId="1762023557">
+    <w:abstractNumId w:val="14"/>
+  </w:num>
+  <w:num w:numId="34" w16cid:durableId="1159274332">
+    <w:abstractNumId w:val="22"/>
+  </w:num>
+  <w:num w:numId="35" w16cid:durableId="1250772323">
+    <w:abstractNumId w:val="13"/>
+  </w:num>
+  <w:num w:numId="36" w16cid:durableId="1080253177">
+    <w:abstractNumId w:val="21"/>
+  </w:num>
+  <w:num w:numId="37" w16cid:durableId="309217011">
+    <w:abstractNumId w:val="6"/>
   </w:num>
 </w:numbering>
 </file>

</xml_diff>